<commit_message>
Added inf lab 6
</commit_message>
<xml_diff>
--- a/opd/sem-1/lab-2/opd-lab2-СандовК-P3113.docx
+++ b/opd/sem-1/lab-2/opd-lab2-СандовК-P3113.docx
@@ -491,14 +491,27 @@
       <w:r>
         <w:t xml:space="preserve">Рисунок </w:t>
       </w:r>
-      <w:fldSimple w:instr=" SEQ Рисунок \* ARABIC ">
-        <w:r>
-          <w:rPr>
-            <w:noProof/>
-          </w:rPr>
-          <w:t>1</w:t>
-        </w:r>
-      </w:fldSimple>
+      <w:r>
+        <w:fldChar w:fldCharType="begin"/>
+      </w:r>
+      <w:r>
+        <w:instrText xml:space="preserve"> SEQ Рисунок \* ARABIC </w:instrText>
+      </w:r>
+      <w:r>
+        <w:fldChar w:fldCharType="separate"/>
+      </w:r>
+      <w:r>
+        <w:rPr>
+          <w:noProof/>
+        </w:rPr>
+        <w:t>1</w:t>
+      </w:r>
+      <w:r>
+        <w:rPr>
+          <w:noProof/>
+        </w:rPr>
+        <w:fldChar w:fldCharType="end"/>
+      </w:r>
       <w:bookmarkEnd w:id="3"/>
     </w:p>
     <w:p>
@@ -1108,14 +1121,27 @@
       <w:r>
         <w:t xml:space="preserve">Таблица </w:t>
       </w:r>
-      <w:fldSimple w:instr=" SEQ Таблица \* ARABIC ">
-        <w:r>
-          <w:rPr>
-            <w:noProof/>
-          </w:rPr>
-          <w:t>1</w:t>
-        </w:r>
-      </w:fldSimple>
+      <w:r>
+        <w:fldChar w:fldCharType="begin"/>
+      </w:r>
+      <w:r>
+        <w:instrText xml:space="preserve"> SEQ Таблица \* ARABIC </w:instrText>
+      </w:r>
+      <w:r>
+        <w:fldChar w:fldCharType="separate"/>
+      </w:r>
+      <w:r>
+        <w:rPr>
+          <w:noProof/>
+        </w:rPr>
+        <w:t>1</w:t>
+      </w:r>
+      <w:r>
+        <w:rPr>
+          <w:noProof/>
+        </w:rPr>
+        <w:fldChar w:fldCharType="end"/>
+      </w:r>
       <w:bookmarkEnd w:id="4"/>
     </w:p>
     <w:p>
@@ -1171,10 +1197,7 @@
         <w:t xml:space="preserve">: </w:t>
       </w:r>
       <w:r>
-        <w:t xml:space="preserve">программа складывает </w:t>
-      </w:r>
-      <w:r>
-        <w:t>значения ячеек памяти 131 и 130 и выполняет побитовое ИЛИ со значением суммы и значением ячейки памяти 134, затем сохраняет результат в ячейку памяти 132. Реализуется следующая функция:</w:t>
+        <w:t>Реализуется следующая функция:</w:t>
       </w:r>
     </w:p>
     <w:p>
@@ -1305,6 +1328,92 @@
         <w:rPr>
           <w:iCs/>
         </w:rPr>
+        <w:t>,</w:t>
+      </w:r>
+      <w:r>
+        <w:rPr>
+          <w:iCs/>
+        </w:rPr>
+        <w:t xml:space="preserve"> </w:t>
+      </w:r>
+      <m:oMath>
+        <m:r>
+          <w:rPr>
+            <w:rFonts w:ascii="Cambria Math" w:hAnsi="Cambria Math"/>
+          </w:rPr>
+          <m:t>-</m:t>
+        </m:r>
+        <m:sSup>
+          <m:sSupPr>
+            <m:ctrlPr>
+              <w:rPr>
+                <w:rFonts w:ascii="Cambria Math" w:hAnsi="Cambria Math"/>
+                <w:i/>
+                <w:iCs/>
+              </w:rPr>
+            </m:ctrlPr>
+          </m:sSupPr>
+          <m:e>
+            <m:r>
+              <w:rPr>
+                <w:rFonts w:ascii="Cambria Math" w:hAnsi="Cambria Math"/>
+              </w:rPr>
+              <m:t>2</m:t>
+            </m:r>
+          </m:e>
+          <m:sup>
+            <m:r>
+              <w:rPr>
+                <w:rFonts w:ascii="Cambria Math" w:hAnsi="Cambria Math"/>
+              </w:rPr>
+              <m:t>15</m:t>
+            </m:r>
+          </m:sup>
+        </m:sSup>
+        <m:r>
+          <w:rPr>
+            <w:rFonts w:ascii="Cambria Math" w:hAnsi="Cambria Math"/>
+          </w:rPr>
+          <m:t>≤A,B≤</m:t>
+        </m:r>
+        <m:sSup>
+          <m:sSupPr>
+            <m:ctrlPr>
+              <w:rPr>
+                <w:rFonts w:ascii="Cambria Math" w:hAnsi="Cambria Math"/>
+                <w:i/>
+                <w:iCs/>
+              </w:rPr>
+            </m:ctrlPr>
+          </m:sSupPr>
+          <m:e>
+            <m:r>
+              <w:rPr>
+                <w:rFonts w:ascii="Cambria Math" w:hAnsi="Cambria Math"/>
+              </w:rPr>
+              <m:t>2</m:t>
+            </m:r>
+          </m:e>
+          <m:sup>
+            <m:r>
+              <w:rPr>
+                <w:rFonts w:ascii="Cambria Math" w:hAnsi="Cambria Math"/>
+              </w:rPr>
+              <m:t>15</m:t>
+            </m:r>
+          </m:sup>
+        </m:sSup>
+        <m:r>
+          <w:rPr>
+            <w:rFonts w:ascii="Cambria Math" w:hAnsi="Cambria Math"/>
+          </w:rPr>
+          <m:t>-1</m:t>
+        </m:r>
+      </m:oMath>
+      <w:r>
+        <w:rPr>
+          <w:iCs/>
+        </w:rPr>
         <w:t>;</w:t>
       </w:r>
     </w:p>
@@ -1371,7 +1480,13 @@
         <w:rPr>
           <w:iCs/>
         </w:rPr>
-        <w:t>.</w:t>
+        <w:t>,</w:t>
+      </w:r>
+      <w:r>
+        <w:rPr>
+          <w:iCs/>
+        </w:rPr>
+        <w:t xml:space="preserve"> 0 2(16)-1</w:t>
       </w:r>
     </w:p>
     <w:p>
@@ -1389,8 +1504,6 @@
         </w:rPr>
         <w:t>Область допустимых значений:</w:t>
       </w:r>
-      <w:bookmarkStart w:id="5" w:name="_GoBack"/>
-      <w:bookmarkEnd w:id="5"/>
     </w:p>
     <w:p>
       <w:pPr>
@@ -1636,6 +1749,420 @@
           <w:i/>
         </w:rPr>
         <w:t xml:space="preserve">: </w:t>
+      </w:r>
+    </w:p>
+    <w:p>
+      <w:pPr>
+        <w:pStyle w:val="a4"/>
+        <w:ind w:left="1428"/>
+        <w:rPr>
+          <w:i/>
+        </w:rPr>
+      </w:pPr>
+      <m:oMathPara>
+        <m:oMathParaPr>
+          <m:jc m:val="left"/>
+        </m:oMathParaPr>
+        <m:oMath>
+          <m:d>
+            <m:dPr>
+              <m:begChr m:val="{"/>
+              <m:endChr m:val=""/>
+              <m:ctrlPr>
+                <w:rPr>
+                  <w:rFonts w:ascii="Cambria Math" w:hAnsi="Cambria Math"/>
+                  <w:i/>
+                </w:rPr>
+              </m:ctrlPr>
+            </m:dPr>
+            <m:e>
+              <m:eqArr>
+                <m:eqArrPr>
+                  <m:ctrlPr>
+                    <w:rPr>
+                      <w:rFonts w:ascii="Cambria Math" w:hAnsi="Cambria Math"/>
+                      <w:i/>
+                    </w:rPr>
+                  </m:ctrlPr>
+                </m:eqArrPr>
+                <m:e>
+                  <m:r>
+                    <w:rPr>
+                      <w:rFonts w:ascii="Cambria Math" w:hAnsi="Cambria Math"/>
+                    </w:rPr>
+                    <m:t>-</m:t>
+                  </m:r>
+                  <m:sSup>
+                    <m:sSupPr>
+                      <m:ctrlPr>
+                        <w:rPr>
+                          <w:rFonts w:ascii="Cambria Math" w:hAnsi="Cambria Math"/>
+                          <w:i/>
+                        </w:rPr>
+                      </m:ctrlPr>
+                    </m:sSupPr>
+                    <m:e>
+                      <m:r>
+                        <w:rPr>
+                          <w:rFonts w:ascii="Cambria Math" w:hAnsi="Cambria Math"/>
+                        </w:rPr>
+                        <m:t>2</m:t>
+                      </m:r>
+                    </m:e>
+                    <m:sup>
+                      <m:r>
+                        <w:rPr>
+                          <w:rFonts w:ascii="Cambria Math" w:hAnsi="Cambria Math"/>
+                        </w:rPr>
+                        <m:t>14</m:t>
+                      </m:r>
+                    </m:sup>
+                  </m:sSup>
+                  <m:r>
+                    <w:rPr>
+                      <w:rFonts w:ascii="Cambria Math" w:hAnsi="Cambria Math"/>
+                    </w:rPr>
+                    <m:t>≤A</m:t>
+                  </m:r>
+                  <m:r>
+                    <w:rPr>
+                      <w:rFonts w:ascii="Cambria Math" w:hAnsi="Cambria Math"/>
+                    </w:rPr>
+                    <m:t>≤</m:t>
+                  </m:r>
+                  <m:sSup>
+                    <m:sSupPr>
+                      <m:ctrlPr>
+                        <w:rPr>
+                          <w:rFonts w:ascii="Cambria Math" w:hAnsi="Cambria Math"/>
+                          <w:i/>
+                        </w:rPr>
+                      </m:ctrlPr>
+                    </m:sSupPr>
+                    <m:e>
+                      <m:r>
+                        <w:rPr>
+                          <w:rFonts w:ascii="Cambria Math" w:hAnsi="Cambria Math"/>
+                        </w:rPr>
+                        <m:t>2</m:t>
+                      </m:r>
+                    </m:e>
+                    <m:sup>
+                      <m:r>
+                        <w:rPr>
+                          <w:rFonts w:ascii="Cambria Math" w:hAnsi="Cambria Math"/>
+                        </w:rPr>
+                        <m:t>14</m:t>
+                      </m:r>
+                    </m:sup>
+                  </m:sSup>
+                </m:e>
+                <m:e>
+                  <m:r>
+                    <w:rPr>
+                      <w:rFonts w:ascii="Cambria Math" w:hAnsi="Cambria Math"/>
+                    </w:rPr>
+                    <m:t>-</m:t>
+                  </m:r>
+                  <m:sSup>
+                    <m:sSupPr>
+                      <m:ctrlPr>
+                        <w:rPr>
+                          <w:rFonts w:ascii="Cambria Math" w:hAnsi="Cambria Math"/>
+                          <w:i/>
+                        </w:rPr>
+                      </m:ctrlPr>
+                    </m:sSupPr>
+                    <m:e>
+                      <m:r>
+                        <w:rPr>
+                          <w:rFonts w:ascii="Cambria Math" w:hAnsi="Cambria Math"/>
+                        </w:rPr>
+                        <m:t>2</m:t>
+                      </m:r>
+                    </m:e>
+                    <m:sup>
+                      <m:r>
+                        <w:rPr>
+                          <w:rFonts w:ascii="Cambria Math" w:hAnsi="Cambria Math"/>
+                        </w:rPr>
+                        <m:t>14</m:t>
+                      </m:r>
+                    </m:sup>
+                  </m:sSup>
+                  <m:r>
+                    <w:rPr>
+                      <w:rFonts w:ascii="Cambria Math" w:hAnsi="Cambria Math"/>
+                    </w:rPr>
+                    <m:t>≤B≤</m:t>
+                  </m:r>
+                  <m:sSup>
+                    <m:sSupPr>
+                      <m:ctrlPr>
+                        <w:rPr>
+                          <w:rFonts w:ascii="Cambria Math" w:hAnsi="Cambria Math"/>
+                          <w:i/>
+                        </w:rPr>
+                      </m:ctrlPr>
+                    </m:sSupPr>
+                    <m:e>
+                      <m:r>
+                        <w:rPr>
+                          <w:rFonts w:ascii="Cambria Math" w:hAnsi="Cambria Math"/>
+                        </w:rPr>
+                        <m:t>2</m:t>
+                      </m:r>
+                    </m:e>
+                    <m:sup>
+                      <m:r>
+                        <w:rPr>
+                          <w:rFonts w:ascii="Cambria Math" w:hAnsi="Cambria Math"/>
+                        </w:rPr>
+                        <m:t>14</m:t>
+                      </m:r>
+                    </m:sup>
+                  </m:sSup>
+                  <m:r>
+                    <w:rPr>
+                      <w:rFonts w:ascii="Cambria Math" w:hAnsi="Cambria Math"/>
+                    </w:rPr>
+                    <m:t>-1</m:t>
+                  </m:r>
+                </m:e>
+              </m:eqArr>
+            </m:e>
+          </m:d>
+        </m:oMath>
+      </m:oMathPara>
+    </w:p>
+    <w:p>
+      <w:pPr>
+        <w:pStyle w:val="a4"/>
+        <w:numPr>
+          <w:ilvl w:val="0"/>
+          <w:numId w:val="25"/>
+        </w:numPr>
+        <w:rPr>
+          <w:i/>
+        </w:rPr>
+      </w:pPr>
+      <w:r>
+        <w:rPr>
+          <w:i/>
+        </w:rPr>
+        <w:t xml:space="preserve">Случай </w:t>
+      </w:r>
+      <w:r>
+        <w:rPr>
+          <w:i/>
+        </w:rPr>
+        <w:t>2</w:t>
+      </w:r>
+      <w:r>
+        <w:rPr>
+          <w:i/>
+        </w:rPr>
+        <w:t>:</w:t>
+      </w:r>
+    </w:p>
+    <w:p>
+      <w:pPr>
+        <w:pStyle w:val="a4"/>
+        <w:ind w:left="1428"/>
+        <w:rPr>
+          <w:i/>
+        </w:rPr>
+      </w:pPr>
+      <m:oMathPara>
+        <m:oMathParaPr>
+          <m:jc m:val="left"/>
+        </m:oMathParaPr>
+        <m:oMath>
+          <m:d>
+            <m:dPr>
+              <m:begChr m:val="{"/>
+              <m:endChr m:val=""/>
+              <m:ctrlPr>
+                <w:rPr>
+                  <w:rFonts w:ascii="Cambria Math" w:hAnsi="Cambria Math"/>
+                  <w:i/>
+                </w:rPr>
+              </m:ctrlPr>
+            </m:dPr>
+            <m:e>
+              <m:eqArr>
+                <m:eqArrPr>
+                  <m:ctrlPr>
+                    <w:rPr>
+                      <w:rFonts w:ascii="Cambria Math" w:hAnsi="Cambria Math"/>
+                      <w:i/>
+                    </w:rPr>
+                  </m:ctrlPr>
+                </m:eqArrPr>
+                <m:e>
+                  <m:sSup>
+                    <m:sSupPr>
+                      <m:ctrlPr>
+                        <w:rPr>
+                          <w:rFonts w:ascii="Cambria Math" w:hAnsi="Cambria Math"/>
+                          <w:i/>
+                        </w:rPr>
+                      </m:ctrlPr>
+                    </m:sSupPr>
+                    <m:e>
+                      <m:r>
+                        <w:rPr>
+                          <w:rFonts w:ascii="Cambria Math" w:hAnsi="Cambria Math"/>
+                        </w:rPr>
+                        <m:t>2</m:t>
+                      </m:r>
+                    </m:e>
+                    <m:sup>
+                      <m:r>
+                        <w:rPr>
+                          <w:rFonts w:ascii="Cambria Math" w:hAnsi="Cambria Math"/>
+                        </w:rPr>
+                        <m:t>14</m:t>
+                      </m:r>
+                    </m:sup>
+                  </m:sSup>
+                  <m:r>
+                    <w:rPr>
+                      <w:rFonts w:ascii="Cambria Math" w:hAnsi="Cambria Math"/>
+                    </w:rPr>
+                    <m:t>+1</m:t>
+                  </m:r>
+                  <m:r>
+                    <w:rPr>
+                      <w:rFonts w:ascii="Cambria Math" w:hAnsi="Cambria Math"/>
+                    </w:rPr>
+                    <m:t>≤A≤</m:t>
+                  </m:r>
+                  <m:sSup>
+                    <m:sSupPr>
+                      <m:ctrlPr>
+                        <w:rPr>
+                          <w:rFonts w:ascii="Cambria Math" w:hAnsi="Cambria Math"/>
+                          <w:i/>
+                        </w:rPr>
+                      </m:ctrlPr>
+                    </m:sSupPr>
+                    <m:e>
+                      <m:r>
+                        <w:rPr>
+                          <w:rFonts w:ascii="Cambria Math" w:hAnsi="Cambria Math"/>
+                        </w:rPr>
+                        <m:t>2</m:t>
+                      </m:r>
+                    </m:e>
+                    <m:sup>
+                      <m:r>
+                        <w:rPr>
+                          <w:rFonts w:ascii="Cambria Math" w:hAnsi="Cambria Math"/>
+                        </w:rPr>
+                        <m:t>1</m:t>
+                      </m:r>
+                      <m:r>
+                        <w:rPr>
+                          <w:rFonts w:ascii="Cambria Math" w:hAnsi="Cambria Math"/>
+                        </w:rPr>
+                        <m:t>5</m:t>
+                      </m:r>
+                    </m:sup>
+                  </m:sSup>
+                  <m:r>
+                    <w:rPr>
+                      <w:rFonts w:ascii="Cambria Math" w:hAnsi="Cambria Math"/>
+                    </w:rPr>
+                    <m:t>-1</m:t>
+                  </m:r>
+                </m:e>
+                <m:e>
+                  <m:r>
+                    <w:rPr>
+                      <w:rFonts w:ascii="Cambria Math" w:hAnsi="Cambria Math"/>
+                    </w:rPr>
+                    <m:t>-</m:t>
+                  </m:r>
+                  <m:sSup>
+                    <m:sSupPr>
+                      <m:ctrlPr>
+                        <w:rPr>
+                          <w:rFonts w:ascii="Cambria Math" w:hAnsi="Cambria Math"/>
+                          <w:i/>
+                        </w:rPr>
+                      </m:ctrlPr>
+                    </m:sSupPr>
+                    <m:e>
+                      <m:r>
+                        <w:rPr>
+                          <w:rFonts w:ascii="Cambria Math" w:hAnsi="Cambria Math"/>
+                        </w:rPr>
+                        <m:t>2</m:t>
+                      </m:r>
+                    </m:e>
+                    <m:sup>
+                      <m:r>
+                        <w:rPr>
+                          <w:rFonts w:ascii="Cambria Math" w:hAnsi="Cambria Math"/>
+                        </w:rPr>
+                        <m:t>15</m:t>
+                      </m:r>
+                    </m:sup>
+                  </m:sSup>
+                  <m:r>
+                    <w:rPr>
+                      <w:rFonts w:ascii="Cambria Math" w:hAnsi="Cambria Math"/>
+                    </w:rPr>
+                    <m:t>≤B</m:t>
+                  </m:r>
+                  <m:r>
+                    <w:rPr>
+                      <w:rFonts w:ascii="Cambria Math" w:hAnsi="Cambria Math"/>
+                    </w:rPr>
+                    <m:t>≤</m:t>
+                  </m:r>
+                  <m:r>
+                    <w:rPr>
+                      <w:rFonts w:ascii="Cambria Math" w:hAnsi="Cambria Math"/>
+                    </w:rPr>
+                    <m:t>0</m:t>
+                  </m:r>
+                </m:e>
+              </m:eqArr>
+            </m:e>
+          </m:d>
+        </m:oMath>
+      </m:oMathPara>
+    </w:p>
+    <w:p>
+      <w:pPr>
+        <w:pStyle w:val="a4"/>
+        <w:numPr>
+          <w:ilvl w:val="0"/>
+          <w:numId w:val="25"/>
+        </w:numPr>
+        <w:rPr>
+          <w:i/>
+        </w:rPr>
+      </w:pPr>
+      <w:r>
+        <w:rPr>
+          <w:i/>
+        </w:rPr>
+        <w:t xml:space="preserve">Случай </w:t>
+      </w:r>
+      <w:r>
+        <w:rPr>
+          <w:i/>
+        </w:rPr>
+        <w:t>3</w:t>
+      </w:r>
+      <w:r>
+        <w:rPr>
+          <w:i/>
+        </w:rPr>
+        <w:t>:</w:t>
       </w:r>
     </w:p>
     <w:p>
@@ -1709,7 +2236,45 @@
                     <w:rPr>
                       <w:rFonts w:ascii="Cambria Math" w:hAnsi="Cambria Math"/>
                     </w:rPr>
-                    <m:t>≤A≤0</m:t>
+                    <m:t>≤A≤</m:t>
+                  </m:r>
+                  <m:sSup>
+                    <m:sSupPr>
+                      <m:ctrlPr>
+                        <w:rPr>
+                          <w:rFonts w:ascii="Cambria Math" w:hAnsi="Cambria Math"/>
+                          <w:i/>
+                        </w:rPr>
+                      </m:ctrlPr>
+                    </m:sSupPr>
+                    <m:e>
+                      <m:r>
+                        <w:rPr>
+                          <w:rFonts w:ascii="Cambria Math" w:hAnsi="Cambria Math"/>
+                        </w:rPr>
+                        <m:t>-</m:t>
+                      </m:r>
+                      <m:r>
+                        <w:rPr>
+                          <w:rFonts w:ascii="Cambria Math" w:hAnsi="Cambria Math"/>
+                        </w:rPr>
+                        <m:t>2</m:t>
+                      </m:r>
+                    </m:e>
+                    <m:sup>
+                      <m:r>
+                        <w:rPr>
+                          <w:rFonts w:ascii="Cambria Math" w:hAnsi="Cambria Math"/>
+                        </w:rPr>
+                        <m:t>14</m:t>
+                      </m:r>
+                    </m:sup>
+                  </m:sSup>
+                  <m:r>
+                    <w:rPr>
+                      <w:rFonts w:ascii="Cambria Math" w:hAnsi="Cambria Math"/>
+                    </w:rPr>
+                    <m:t>-1</m:t>
                   </m:r>
                 </m:e>
                 <m:e>
@@ -1717,13 +2282,7 @@
                     <w:rPr>
                       <w:rFonts w:ascii="Cambria Math" w:hAnsi="Cambria Math"/>
                     </w:rPr>
-                    <m:t>0</m:t>
-                  </m:r>
-                  <m:r>
-                    <w:rPr>
-                      <w:rFonts w:ascii="Cambria Math" w:hAnsi="Cambria Math"/>
-                    </w:rPr>
-                    <m:t>≤B≤</m:t>
+                    <m:t>0≤B≤</m:t>
                   </m:r>
                   <m:sSup>
                     <m:sSupPr>
@@ -1769,25 +2328,87 @@
         <w:pStyle w:val="a4"/>
         <w:numPr>
           <w:ilvl w:val="0"/>
-          <w:numId w:val="25"/>
+          <w:numId w:val="23"/>
         </w:numPr>
         <w:rPr>
-          <w:i/>
-        </w:rPr>
-      </w:pPr>
-      <w:r>
-        <w:rPr>
-          <w:i/>
-        </w:rPr>
-        <w:t>Случай 2:</w:t>
+          <w:iCs/>
+        </w:rPr>
+      </w:pPr>
+      <w:r>
+        <w:rPr>
+          <w:b/>
+          <w:bCs/>
+          <w:iCs/>
+        </w:rPr>
+        <w:t xml:space="preserve">Расположение в памяти ЭВМ программы, исходных данных и результатов: </w:t>
+      </w:r>
+      <w:r>
+        <w:rPr>
+          <w:iCs/>
+        </w:rPr>
+        <w:t xml:space="preserve">программа располагается в ячейках 128-12F, </w:t>
+      </w:r>
+      <w:r>
+        <w:rPr>
+          <w:iCs/>
+        </w:rPr>
+        <w:t>исходные</w:t>
+      </w:r>
+      <w:r>
+        <w:rPr>
+          <w:iCs/>
+        </w:rPr>
+        <w:t xml:space="preserve"> данные – в ячейках 130, 131, 134, результаты – в ячейках 132, 133.</w:t>
       </w:r>
     </w:p>
     <w:p>
       <w:pPr>
         <w:pStyle w:val="a4"/>
-        <w:ind w:left="1428"/>
-        <w:rPr>
-          <w:i/>
+        <w:numPr>
+          <w:ilvl w:val="0"/>
+          <w:numId w:val="23"/>
+        </w:numPr>
+        <w:rPr>
+          <w:iCs/>
+        </w:rPr>
+      </w:pPr>
+      <w:r>
+        <w:rPr>
+          <w:b/>
+          <w:bCs/>
+          <w:iCs/>
+        </w:rPr>
+        <w:t>Адреса первой и последней выполняемой команд программы:</w:t>
+      </w:r>
+      <w:r>
+        <w:rPr>
+          <w:iCs/>
+        </w:rPr>
+        <w:t xml:space="preserve"> первая – 128, последняя – 12F.</w:t>
+      </w:r>
+    </w:p>
+    <w:p>
+      <w:pPr>
+        <w:pStyle w:val="1"/>
+      </w:pPr>
+      <w:r>
+        <w:lastRenderedPageBreak/>
+        <w:t>Пункт 3</w:t>
+      </w:r>
+    </w:p>
+    <w:p>
+      <w:r>
+        <w:t>Новые исходные данные для таблицы трассировки в 10-формате</w:t>
+      </w:r>
+      <w:r>
+        <w:t>:</w:t>
+      </w:r>
+    </w:p>
+    <w:p>
+      <w:pPr>
+        <w:rPr>
+          <w:rFonts w:ascii="Cambria Math" w:hAnsi="Cambria Math"/>
+          <w:oMath/>
         </w:rPr>
       </w:pPr>
       <m:oMathPara>
@@ -1795,40 +2416,394 @@
           <m:jc m:val="left"/>
         </m:oMathParaPr>
         <m:oMath>
-          <m:d>
-            <m:dPr>
-              <m:begChr m:val="{"/>
-              <m:endChr m:val=""/>
+          <m:r>
+            <w:rPr>
+              <w:rFonts w:ascii="Cambria Math" w:hAnsi="Cambria Math"/>
+            </w:rPr>
+            <m:t>A=</m:t>
+          </m:r>
+          <m:sSub>
+            <m:sSubPr>
               <m:ctrlPr>
                 <w:rPr>
                   <w:rFonts w:ascii="Cambria Math" w:hAnsi="Cambria Math"/>
                   <w:i/>
                 </w:rPr>
               </m:ctrlPr>
-            </m:dPr>
+            </m:sSubPr>
             <m:e>
-              <m:eqArr>
-                <m:eqArrPr>
+              <m:r>
+                <w:rPr>
+                  <w:rFonts w:ascii="Cambria Math" w:hAnsi="Cambria Math"/>
+                </w:rPr>
+                <m:t>109</m:t>
+              </m:r>
+            </m:e>
+            <m:sub>
+              <m:r>
+                <w:rPr>
+                  <w:rFonts w:ascii="Cambria Math" w:hAnsi="Cambria Math"/>
+                </w:rPr>
+                <m:t>(10)</m:t>
+              </m:r>
+            </m:sub>
+          </m:sSub>
+        </m:oMath>
+      </m:oMathPara>
+    </w:p>
+    <w:p>
+      <w:pPr>
+        <w:rPr>
+          <w:rFonts w:ascii="Cambria Math" w:hAnsi="Cambria Math"/>
+          <w:oMath/>
+        </w:rPr>
+      </w:pPr>
+      <m:oMathPara>
+        <m:oMathParaPr>
+          <m:jc m:val="left"/>
+        </m:oMathParaPr>
+        <m:oMath>
+          <m:r>
+            <w:rPr>
+              <w:rFonts w:ascii="Cambria Math" w:hAnsi="Cambria Math"/>
+            </w:rPr>
+            <m:t>B</m:t>
+          </m:r>
+          <m:r>
+            <w:rPr>
+              <w:rFonts w:ascii="Cambria Math" w:hAnsi="Cambria Math"/>
+            </w:rPr>
+            <m:t>=-</m:t>
+          </m:r>
+          <m:sSub>
+            <m:sSubPr>
+              <m:ctrlPr>
+                <w:rPr>
+                  <w:rFonts w:ascii="Cambria Math" w:hAnsi="Cambria Math"/>
+                  <w:i/>
+                </w:rPr>
+              </m:ctrlPr>
+            </m:sSubPr>
+            <m:e>
+              <m:r>
+                <w:rPr>
+                  <w:rFonts w:ascii="Cambria Math" w:hAnsi="Cambria Math"/>
+                </w:rPr>
+                <m:t>567</m:t>
+              </m:r>
+            </m:e>
+            <m:sub>
+              <m:r>
+                <w:rPr>
+                  <w:rFonts w:ascii="Cambria Math" w:hAnsi="Cambria Math"/>
+                </w:rPr>
+                <m:t>(10)</m:t>
+              </m:r>
+            </m:sub>
+          </m:sSub>
+        </m:oMath>
+      </m:oMathPara>
+    </w:p>
+    <w:p>
+      <m:oMathPara>
+        <m:oMathParaPr>
+          <m:jc m:val="left"/>
+        </m:oMathParaPr>
+        <m:oMath>
+          <m:r>
+            <w:rPr>
+              <w:rFonts w:ascii="Cambria Math" w:hAnsi="Cambria Math"/>
+            </w:rPr>
+            <m:t>C=-</m:t>
+          </m:r>
+          <m:sSub>
+            <m:sSubPr>
+              <m:ctrlPr>
+                <w:rPr>
+                  <w:rFonts w:ascii="Cambria Math" w:hAnsi="Cambria Math"/>
+                  <w:i/>
+                </w:rPr>
+              </m:ctrlPr>
+            </m:sSubPr>
+            <m:e>
+              <m:r>
+                <w:rPr>
+                  <w:rFonts w:ascii="Cambria Math" w:hAnsi="Cambria Math"/>
+                </w:rPr>
+                <m:t>890</m:t>
+              </m:r>
+            </m:e>
+            <m:sub>
+              <m:r>
+                <w:rPr>
+                  <w:rFonts w:ascii="Cambria Math" w:hAnsi="Cambria Math"/>
+                </w:rPr>
+                <m:t>(10)</m:t>
+              </m:r>
+            </m:sub>
+          </m:sSub>
+        </m:oMath>
+      </m:oMathPara>
+    </w:p>
+    <w:p>
+      <w:r>
+        <w:t xml:space="preserve">Переведём их в </w:t>
+      </w:r>
+      <w:proofErr w:type="spellStart"/>
+      <w:proofErr w:type="gramStart"/>
+      <w:r>
+        <w:t>в</w:t>
+      </w:r>
+      <w:proofErr w:type="spellEnd"/>
+      <w:proofErr w:type="gramEnd"/>
+      <w:r>
+        <w:t xml:space="preserve"> 16-формат, преобразуя в дополнительный код отрицательные числа, </w:t>
+      </w:r>
+      <w:r>
+        <w:t>и обозначим ячейки памяти</w:t>
+      </w:r>
+      <w:r>
+        <w:t xml:space="preserve"> в таблице</w:t>
+      </w:r>
+      <w:r>
+        <w:t>, в которые они будут записаны</w:t>
+      </w:r>
+      <w:r>
+        <w:t xml:space="preserve"> (</w:t>
+      </w:r>
+      <w:r>
+        <w:fldChar w:fldCharType="begin"/>
+      </w:r>
+      <w:r>
+        <w:instrText xml:space="preserve"> REF _Ref119922599 \h </w:instrText>
+      </w:r>
+      <w:r>
+        <w:fldChar w:fldCharType="separate"/>
+      </w:r>
+      <w:r>
+        <w:t xml:space="preserve">Таблица </w:t>
+      </w:r>
+      <w:r>
+        <w:rPr>
+          <w:noProof/>
+        </w:rPr>
+        <w:t>2</w:t>
+      </w:r>
+      <w:r>
+        <w:fldChar w:fldCharType="end"/>
+      </w:r>
+      <w:r>
+        <w:t>)</w:t>
+      </w:r>
+      <w:r>
+        <w:t>:</w:t>
+      </w:r>
+    </w:p>
+    <w:p>
+      <m:oMathPara>
+        <m:oMathParaPr>
+          <m:jc m:val="left"/>
+        </m:oMathParaPr>
+        <m:oMath>
+          <m:r>
+            <w:rPr>
+              <w:rFonts w:ascii="Cambria Math" w:hAnsi="Cambria Math"/>
+            </w:rPr>
+            <m:t>A=</m:t>
+          </m:r>
+          <m:sSub>
+            <m:sSubPr>
+              <m:ctrlPr>
+                <w:rPr>
+                  <w:rFonts w:ascii="Cambria Math" w:hAnsi="Cambria Math"/>
+                  <w:i/>
+                </w:rPr>
+              </m:ctrlPr>
+            </m:sSubPr>
+            <m:e>
+              <m:r>
+                <w:rPr>
+                  <w:rFonts w:ascii="Cambria Math" w:hAnsi="Cambria Math"/>
+                </w:rPr>
+                <m:t>109</m:t>
+              </m:r>
+            </m:e>
+            <m:sub>
+              <m:d>
+                <m:dPr>
                   <m:ctrlPr>
                     <w:rPr>
                       <w:rFonts w:ascii="Cambria Math" w:hAnsi="Cambria Math"/>
                       <w:i/>
                     </w:rPr>
                   </m:ctrlPr>
-                </m:eqArrPr>
+                </m:dPr>
                 <m:e>
                   <m:r>
                     <w:rPr>
                       <w:rFonts w:ascii="Cambria Math" w:hAnsi="Cambria Math"/>
                     </w:rPr>
-                    <m:t>0</m:t>
+                    <m:t>10</m:t>
                   </m:r>
+                </m:e>
+              </m:d>
+            </m:sub>
+          </m:sSub>
+          <m:r>
+            <w:rPr>
+              <w:rFonts w:ascii="Cambria Math" w:hAnsi="Cambria Math"/>
+            </w:rPr>
+            <m:t xml:space="preserve">=0000 0000 0110 </m:t>
+          </m:r>
+          <m:sSub>
+            <m:sSubPr>
+              <m:ctrlPr>
+                <w:rPr>
+                  <w:rFonts w:ascii="Cambria Math" w:hAnsi="Cambria Math"/>
+                  <w:i/>
+                </w:rPr>
+              </m:ctrlPr>
+            </m:sSubPr>
+            <m:e>
+              <m:r>
+                <w:rPr>
+                  <w:rFonts w:ascii="Cambria Math" w:hAnsi="Cambria Math"/>
+                </w:rPr>
+                <m:t>1101</m:t>
+              </m:r>
+            </m:e>
+            <m:sub>
+              <m:d>
+                <m:dPr>
+                  <m:ctrlPr>
+                    <w:rPr>
+                      <w:rFonts w:ascii="Cambria Math" w:hAnsi="Cambria Math"/>
+                      <w:i/>
+                    </w:rPr>
+                  </m:ctrlPr>
+                </m:dPr>
+                <m:e>
                   <m:r>
                     <w:rPr>
                       <w:rFonts w:ascii="Cambria Math" w:hAnsi="Cambria Math"/>
                     </w:rPr>
-                    <m:t>≤A≤</m:t>
+                    <m:t>2</m:t>
                   </m:r>
+                </m:e>
+              </m:d>
+            </m:sub>
+          </m:sSub>
+          <m:r>
+            <w:rPr>
+              <w:rFonts w:ascii="Cambria Math" w:hAnsi="Cambria Math"/>
+            </w:rPr>
+            <m:t>=6</m:t>
+          </m:r>
+          <m:sSub>
+            <m:sSubPr>
+              <m:ctrlPr>
+                <w:rPr>
+                  <w:rFonts w:ascii="Cambria Math" w:hAnsi="Cambria Math"/>
+                  <w:i/>
+                </w:rPr>
+              </m:ctrlPr>
+            </m:sSubPr>
+            <m:e>
+              <m:r>
+                <w:rPr>
+                  <w:rFonts w:ascii="Cambria Math" w:hAnsi="Cambria Math"/>
+                </w:rPr>
+                <m:t>D</m:t>
+              </m:r>
+            </m:e>
+            <m:sub>
+              <m:r>
+                <w:rPr>
+                  <w:rFonts w:ascii="Cambria Math" w:hAnsi="Cambria Math"/>
+                </w:rPr>
+                <m:t>(16)</m:t>
+              </m:r>
+            </m:sub>
+          </m:sSub>
+        </m:oMath>
+      </m:oMathPara>
+    </w:p>
+    <w:p>
+      <m:oMathPara>
+        <m:oMathParaPr>
+          <m:jc m:val="left"/>
+        </m:oMathParaPr>
+        <m:oMath>
+          <m:r>
+            <w:rPr>
+              <w:rFonts w:ascii="Cambria Math" w:hAnsi="Cambria Math"/>
+            </w:rPr>
+            <m:t>B=</m:t>
+          </m:r>
+          <m:sSub>
+            <m:sSubPr>
+              <m:ctrlPr>
+                <w:rPr>
+                  <w:rFonts w:ascii="Cambria Math" w:hAnsi="Cambria Math"/>
+                  <w:i/>
+                </w:rPr>
+              </m:ctrlPr>
+            </m:sSubPr>
+            <m:e>
+              <m:r>
+                <w:rPr>
+                  <w:rFonts w:ascii="Cambria Math" w:hAnsi="Cambria Math"/>
+                </w:rPr>
+                <m:t>-567</m:t>
+              </m:r>
+            </m:e>
+            <m:sub>
+              <m:d>
+                <m:dPr>
+                  <m:ctrlPr>
+                    <w:rPr>
+                      <w:rFonts w:ascii="Cambria Math" w:hAnsi="Cambria Math"/>
+                      <w:i/>
+                    </w:rPr>
+                  </m:ctrlPr>
+                </m:dPr>
+                <m:e>
+                  <m:r>
+                    <w:rPr>
+                      <w:rFonts w:ascii="Cambria Math" w:hAnsi="Cambria Math"/>
+                    </w:rPr>
+                    <m:t>10</m:t>
+                  </m:r>
+                </m:e>
+              </m:d>
+            </m:sub>
+          </m:sSub>
+          <m:r>
+            <w:rPr>
+              <w:rFonts w:ascii="Cambria Math" w:hAnsi="Cambria Math"/>
+            </w:rPr>
+            <m:t>→</m:t>
+          </m:r>
+          <m:sSub>
+            <m:sSubPr>
+              <m:ctrlPr>
+                <w:rPr>
+                  <w:rFonts w:ascii="Cambria Math" w:hAnsi="Cambria Math"/>
+                  <w:i/>
+                </w:rPr>
+              </m:ctrlPr>
+            </m:sSubPr>
+            <m:e>
+              <m:d>
+                <m:dPr>
+                  <m:ctrlPr>
+                    <w:rPr>
+                      <w:rFonts w:ascii="Cambria Math" w:hAnsi="Cambria Math"/>
+                      <w:i/>
+                    </w:rPr>
+                  </m:ctrlPr>
+                </m:dPr>
+                <m:e>
                   <m:sSup>
                     <m:sSupPr>
                       <m:ctrlPr>
@@ -1851,7 +2826,7 @@
                         <w:rPr>
                           <w:rFonts w:ascii="Cambria Math" w:hAnsi="Cambria Math"/>
                         </w:rPr>
-                        <m:t>15</m:t>
+                        <m:t>16</m:t>
                       </m:r>
                     </m:sup>
                   </m:sSup>
@@ -1859,16 +2834,149 @@
                     <w:rPr>
                       <w:rFonts w:ascii="Cambria Math" w:hAnsi="Cambria Math"/>
                     </w:rPr>
-                    <m:t>-1</m:t>
+                    <m:t>-567</m:t>
                   </m:r>
                 </m:e>
+              </m:d>
+            </m:e>
+            <m:sub>
+              <m:r>
+                <w:rPr>
+                  <w:rFonts w:ascii="Cambria Math" w:hAnsi="Cambria Math"/>
+                </w:rPr>
+                <m:t>(10)</m:t>
+              </m:r>
+            </m:sub>
+          </m:sSub>
+          <m:r>
+            <w:rPr>
+              <w:rFonts w:ascii="Cambria Math" w:hAnsi="Cambria Math"/>
+            </w:rPr>
+            <m:t>=FDC</m:t>
+          </m:r>
+          <m:sSub>
+            <m:sSubPr>
+              <m:ctrlPr>
+                <w:rPr>
+                  <w:rFonts w:ascii="Cambria Math" w:hAnsi="Cambria Math"/>
+                  <w:i/>
+                </w:rPr>
+              </m:ctrlPr>
+            </m:sSubPr>
+            <m:e>
+              <m:r>
+                <w:rPr>
+                  <w:rFonts w:ascii="Cambria Math" w:hAnsi="Cambria Math"/>
+                </w:rPr>
+                <m:t>9</m:t>
+              </m:r>
+            </m:e>
+            <m:sub>
+              <m:r>
+                <w:rPr>
+                  <w:rFonts w:ascii="Cambria Math" w:hAnsi="Cambria Math"/>
+                </w:rPr>
+                <m:t>16</m:t>
+              </m:r>
+            </m:sub>
+          </m:sSub>
+          <m:r>
+            <w:rPr>
+              <w:rFonts w:ascii="Cambria Math" w:hAnsi="Cambria Math"/>
+            </w:rPr>
+            <m:t xml:space="preserve">   </m:t>
+          </m:r>
+        </m:oMath>
+      </m:oMathPara>
+    </w:p>
+    <w:p>
+      <m:oMathPara>
+        <m:oMathParaPr>
+          <m:jc m:val="left"/>
+        </m:oMathParaPr>
+        <m:oMath>
+          <m:r>
+            <w:rPr>
+              <w:rFonts w:ascii="Cambria Math" w:hAnsi="Cambria Math"/>
+            </w:rPr>
+            <m:t>C</m:t>
+          </m:r>
+          <m:r>
+            <w:rPr>
+              <w:rFonts w:ascii="Cambria Math" w:hAnsi="Cambria Math"/>
+            </w:rPr>
+            <m:t>=</m:t>
+          </m:r>
+          <m:sSub>
+            <m:sSubPr>
+              <m:ctrlPr>
+                <w:rPr>
+                  <w:rFonts w:ascii="Cambria Math" w:hAnsi="Cambria Math"/>
+                  <w:i/>
+                </w:rPr>
+              </m:ctrlPr>
+            </m:sSubPr>
+            <m:e>
+              <m:r>
+                <w:rPr>
+                  <w:rFonts w:ascii="Cambria Math" w:hAnsi="Cambria Math"/>
+                </w:rPr>
+                <m:t>-</m:t>
+              </m:r>
+              <m:r>
+                <w:rPr>
+                  <w:rFonts w:ascii="Cambria Math" w:hAnsi="Cambria Math"/>
+                </w:rPr>
+                <m:t>890</m:t>
+              </m:r>
+            </m:e>
+            <m:sub>
+              <m:d>
+                <m:dPr>
+                  <m:ctrlPr>
+                    <w:rPr>
+                      <w:rFonts w:ascii="Cambria Math" w:hAnsi="Cambria Math"/>
+                      <w:i/>
+                    </w:rPr>
+                  </m:ctrlPr>
+                </m:dPr>
                 <m:e>
                   <m:r>
                     <w:rPr>
                       <w:rFonts w:ascii="Cambria Math" w:hAnsi="Cambria Math"/>
                     </w:rPr>
-                    <m:t>-</m:t>
+                    <m:t>10</m:t>
                   </m:r>
+                </m:e>
+              </m:d>
+            </m:sub>
+          </m:sSub>
+          <m:r>
+            <w:rPr>
+              <w:rFonts w:ascii="Cambria Math" w:hAnsi="Cambria Math"/>
+            </w:rPr>
+            <m:t>→</m:t>
+          </m:r>
+          <m:sSub>
+            <m:sSubPr>
+              <m:ctrlPr>
+                <w:rPr>
+                  <w:rFonts w:ascii="Cambria Math" w:hAnsi="Cambria Math"/>
+                  <w:i/>
+                </w:rPr>
+              </m:ctrlPr>
+            </m:sSubPr>
+            <m:e>
+              <m:d>
+                <m:dPr>
+                  <m:ctrlPr>
+                    <w:rPr>
+                      <w:rFonts w:ascii="Cambria Math" w:hAnsi="Cambria Math"/>
+                      <w:i/>
+                    </w:rPr>
+                  </m:ctrlPr>
+                </m:dPr>
+                <m:e>
                   <m:sSup>
                     <m:sSupPr>
                       <m:ctrlPr>
@@ -1891,7 +2999,7 @@
                         <w:rPr>
                           <w:rFonts w:ascii="Cambria Math" w:hAnsi="Cambria Math"/>
                         </w:rPr>
-                        <m:t>15</m:t>
+                        <m:t>16</m:t>
                       </m:r>
                     </m:sup>
                   </m:sSup>
@@ -1899,129 +3007,78 @@
                     <w:rPr>
                       <w:rFonts w:ascii="Cambria Math" w:hAnsi="Cambria Math"/>
                     </w:rPr>
-                    <m:t>≤B≤</m:t>
+                    <m:t>-</m:t>
                   </m:r>
                   <m:r>
                     <w:rPr>
                       <w:rFonts w:ascii="Cambria Math" w:hAnsi="Cambria Math"/>
                     </w:rPr>
-                    <m:t>0</m:t>
+                    <m:t>890</m:t>
                   </m:r>
                 </m:e>
-              </m:eqArr>
+              </m:d>
             </m:e>
-          </m:d>
+            <m:sub>
+              <m:r>
+                <w:rPr>
+                  <w:rFonts w:ascii="Cambria Math" w:hAnsi="Cambria Math"/>
+                </w:rPr>
+                <m:t>(10)</m:t>
+              </m:r>
+            </m:sub>
+          </m:sSub>
+          <m:r>
+            <w:rPr>
+              <w:rFonts w:ascii="Cambria Math" w:hAnsi="Cambria Math"/>
+            </w:rPr>
+            <m:t>=</m:t>
+          </m:r>
+          <m:r>
+            <w:rPr>
+              <w:rFonts w:ascii="Cambria Math" w:hAnsi="Cambria Math"/>
+            </w:rPr>
+            <m:t>FC8</m:t>
+          </m:r>
+          <m:sSub>
+            <m:sSubPr>
+              <m:ctrlPr>
+                <w:rPr>
+                  <w:rFonts w:ascii="Cambria Math" w:hAnsi="Cambria Math"/>
+                  <w:i/>
+                </w:rPr>
+              </m:ctrlPr>
+            </m:sSubPr>
+            <m:e>
+              <m:r>
+                <w:rPr>
+                  <w:rFonts w:ascii="Cambria Math" w:hAnsi="Cambria Math"/>
+                </w:rPr>
+                <m:t>6</m:t>
+              </m:r>
+            </m:e>
+            <m:sub>
+              <m:r>
+                <w:rPr>
+                  <w:rFonts w:ascii="Cambria Math" w:hAnsi="Cambria Math"/>
+                </w:rPr>
+                <m:t>16</m:t>
+              </m:r>
+            </m:sub>
+          </m:sSub>
+          <m:r>
+            <w:rPr>
+              <w:rFonts w:ascii="Cambria Math" w:hAnsi="Cambria Math"/>
+            </w:rPr>
+            <m:t xml:space="preserve">  </m:t>
+          </m:r>
+          <m:r>
+            <w:rPr>
+              <w:rFonts w:ascii="Cambria Math" w:hAnsi="Cambria Math"/>
+            </w:rPr>
+            <m:t xml:space="preserve"> </m:t>
+          </m:r>
         </m:oMath>
       </m:oMathPara>
-    </w:p>
-    <w:p>
-      <w:pPr>
-        <w:pStyle w:val="a4"/>
-        <w:numPr>
-          <w:ilvl w:val="0"/>
-          <w:numId w:val="23"/>
-        </w:numPr>
-        <w:rPr>
-          <w:iCs/>
-        </w:rPr>
-      </w:pPr>
-      <w:r>
-        <w:rPr>
-          <w:b/>
-          <w:bCs/>
-          <w:iCs/>
-        </w:rPr>
-        <w:t xml:space="preserve">Расположение в памяти ЭВМ программы, исходных данных и результатов: </w:t>
-      </w:r>
-      <w:r>
-        <w:rPr>
-          <w:iCs/>
-        </w:rPr>
-        <w:t xml:space="preserve">программа располагается в ячейках 128-12F, </w:t>
-      </w:r>
-      <w:r>
-        <w:rPr>
-          <w:iCs/>
-        </w:rPr>
-        <w:t>исходные</w:t>
-      </w:r>
-      <w:r>
-        <w:rPr>
-          <w:iCs/>
-        </w:rPr>
-        <w:t xml:space="preserve"> данные – в ячейках 130, 131, 134, результаты – в ячейках 132, 133.</w:t>
-      </w:r>
-    </w:p>
-    <w:p>
-      <w:pPr>
-        <w:pStyle w:val="a4"/>
-        <w:numPr>
-          <w:ilvl w:val="0"/>
-          <w:numId w:val="23"/>
-        </w:numPr>
-        <w:rPr>
-          <w:iCs/>
-        </w:rPr>
-      </w:pPr>
-      <w:r>
-        <w:rPr>
-          <w:b/>
-          <w:bCs/>
-          <w:iCs/>
-        </w:rPr>
-        <w:t>Адреса первой и последней выполняемой команд программы:</w:t>
-      </w:r>
-      <w:r>
-        <w:rPr>
-          <w:iCs/>
-        </w:rPr>
-        <w:t xml:space="preserve"> первая – 128, последняя – 12F.</w:t>
-      </w:r>
-    </w:p>
-    <w:p>
-      <w:pPr>
-        <w:pStyle w:val="1"/>
-      </w:pPr>
-      <w:r>
-        <w:lastRenderedPageBreak/>
-        <w:t>Пункт 3</w:t>
-      </w:r>
-    </w:p>
-    <w:p>
-      <w:r>
-        <w:tab/>
-        <w:t>Запишем таблицу трассировки программы</w:t>
-      </w:r>
-      <w:r>
-        <w:t xml:space="preserve"> (</w:t>
-      </w:r>
-      <w:r>
-        <w:fldChar w:fldCharType="begin"/>
-      </w:r>
-      <w:r>
-        <w:instrText xml:space="preserve"> REF _Ref119626916 \h </w:instrText>
-      </w:r>
-      <w:r>
-        <w:fldChar w:fldCharType="separate"/>
-      </w:r>
-      <w:r>
-        <w:t xml:space="preserve">Таблица </w:t>
-      </w:r>
-      <w:r>
-        <w:rPr>
-          <w:noProof/>
-        </w:rPr>
-        <w:t>2</w:t>
-      </w:r>
-      <w:r>
-        <w:fldChar w:fldCharType="end"/>
-      </w:r>
-      <w:r>
-        <w:t>)</w:t>
-      </w:r>
-      <w:r>
-        <w:t>:</w:t>
-      </w:r>
     </w:p>
     <w:tbl>
       <w:tblPr>
@@ -2030,24 +3087,13 @@
         <w:tblLook w:val="04A0" w:firstRow="1" w:lastRow="0" w:firstColumn="1" w:lastColumn="0" w:noHBand="0" w:noVBand="1"/>
       </w:tblPr>
       <w:tblGrid>
-        <w:gridCol w:w="1118"/>
-        <w:gridCol w:w="921"/>
-        <w:gridCol w:w="731"/>
-        <w:gridCol w:w="735"/>
-        <w:gridCol w:w="731"/>
-        <w:gridCol w:w="551"/>
-        <w:gridCol w:w="483"/>
-        <w:gridCol w:w="538"/>
-        <w:gridCol w:w="551"/>
-        <w:gridCol w:w="871"/>
-        <w:gridCol w:w="938"/>
-        <w:gridCol w:w="1119"/>
+        <w:gridCol w:w="4643"/>
+        <w:gridCol w:w="4644"/>
       </w:tblGrid>
       <w:tr>
         <w:tc>
           <w:tcPr>
-            <w:tcW w:w="0" w:type="auto"/>
-            <w:gridSpan w:val="2"/>
+            <w:tcW w:w="4643" w:type="dxa"/>
           </w:tcPr>
           <w:p>
             <w:pPr>
@@ -2062,14 +3108,13 @@
                 <w:b/>
                 <w:bCs/>
               </w:rPr>
-              <w:t>Выполняемая команда</w:t>
-            </w:r>
-          </w:p>
-        </w:tc>
-        <w:tc>
-          <w:tcPr>
-            <w:tcW w:w="0" w:type="auto"/>
-            <w:gridSpan w:val="8"/>
+              <w:t>Адрес</w:t>
+            </w:r>
+          </w:p>
+        </w:tc>
+        <w:tc>
+          <w:tcPr>
+            <w:tcW w:w="4644" w:type="dxa"/>
           </w:tcPr>
           <w:p>
             <w:pPr>
@@ -2084,29 +3129,7 @@
                 <w:b/>
                 <w:bCs/>
               </w:rPr>
-              <w:t>Содержимое регистров процессора после выполнения команды</w:t>
-            </w:r>
-          </w:p>
-        </w:tc>
-        <w:tc>
-          <w:tcPr>
-            <w:tcW w:w="0" w:type="auto"/>
-            <w:gridSpan w:val="2"/>
-          </w:tcPr>
-          <w:p>
-            <w:pPr>
-              <w:jc w:val="center"/>
-              <w:rPr>
-                <w:b/>
-                <w:bCs/>
-              </w:rPr>
-            </w:pPr>
-            <w:r>
-              <w:rPr>
-                <w:b/>
-                <w:bCs/>
-              </w:rPr>
-              <w:t>Ячейка, содержимое которой изменилось после выполнения команды</w:t>
+              <w:t>Значение</w:t>
             </w:r>
           </w:p>
         </w:tc>
@@ -2114,253 +3137,29 @@
       <w:tr>
         <w:tc>
           <w:tcPr>
-            <w:tcW w:w="0" w:type="auto"/>
-          </w:tcPr>
-          <w:p>
-            <w:pPr>
-              <w:jc w:val="center"/>
-              <w:rPr>
-                <w:sz w:val="24"/>
-                <w:szCs w:val="21"/>
-              </w:rPr>
-            </w:pPr>
-            <w:r>
-              <w:rPr>
-                <w:sz w:val="24"/>
-                <w:szCs w:val="21"/>
-              </w:rPr>
-              <w:t>Адрес</w:t>
-            </w:r>
-          </w:p>
-        </w:tc>
-        <w:tc>
-          <w:tcPr>
-            <w:tcW w:w="0" w:type="auto"/>
-          </w:tcPr>
-          <w:p>
-            <w:pPr>
-              <w:jc w:val="center"/>
-              <w:rPr>
-                <w:sz w:val="24"/>
-                <w:szCs w:val="21"/>
-              </w:rPr>
-            </w:pPr>
-            <w:r>
-              <w:rPr>
-                <w:sz w:val="24"/>
-                <w:szCs w:val="21"/>
-              </w:rPr>
-              <w:t>Код</w:t>
-            </w:r>
-          </w:p>
-        </w:tc>
-        <w:tc>
-          <w:tcPr>
-            <w:tcW w:w="0" w:type="auto"/>
-          </w:tcPr>
-          <w:p>
-            <w:pPr>
-              <w:jc w:val="center"/>
-              <w:rPr>
-                <w:sz w:val="24"/>
-                <w:szCs w:val="21"/>
-              </w:rPr>
-            </w:pPr>
-            <w:r>
-              <w:rPr>
-                <w:sz w:val="24"/>
-                <w:szCs w:val="21"/>
-              </w:rPr>
-              <w:t>IP</w:t>
-            </w:r>
-          </w:p>
-        </w:tc>
-        <w:tc>
-          <w:tcPr>
-            <w:tcW w:w="0" w:type="auto"/>
-          </w:tcPr>
-          <w:p>
-            <w:pPr>
-              <w:jc w:val="center"/>
-              <w:rPr>
-                <w:sz w:val="24"/>
-                <w:szCs w:val="21"/>
-              </w:rPr>
-            </w:pPr>
-            <w:r>
-              <w:rPr>
-                <w:sz w:val="24"/>
-                <w:szCs w:val="21"/>
-              </w:rPr>
-              <w:t>CR</w:t>
-            </w:r>
-          </w:p>
-        </w:tc>
-        <w:tc>
-          <w:tcPr>
-            <w:tcW w:w="0" w:type="auto"/>
-          </w:tcPr>
-          <w:p>
-            <w:pPr>
-              <w:jc w:val="center"/>
-              <w:rPr>
-                <w:sz w:val="24"/>
-                <w:szCs w:val="21"/>
-              </w:rPr>
-            </w:pPr>
-            <w:r>
-              <w:rPr>
-                <w:sz w:val="24"/>
-                <w:szCs w:val="21"/>
-              </w:rPr>
-              <w:t>AR</w:t>
-            </w:r>
-          </w:p>
-        </w:tc>
-        <w:tc>
-          <w:tcPr>
-            <w:tcW w:w="0" w:type="auto"/>
-          </w:tcPr>
-          <w:p>
-            <w:pPr>
-              <w:jc w:val="center"/>
-              <w:rPr>
-                <w:sz w:val="24"/>
-                <w:szCs w:val="21"/>
-              </w:rPr>
-            </w:pPr>
-            <w:r>
-              <w:rPr>
-                <w:sz w:val="24"/>
-                <w:szCs w:val="21"/>
-              </w:rPr>
-              <w:t>DR</w:t>
-            </w:r>
-          </w:p>
-        </w:tc>
-        <w:tc>
-          <w:tcPr>
-            <w:tcW w:w="0" w:type="auto"/>
-          </w:tcPr>
-          <w:p>
-            <w:pPr>
-              <w:jc w:val="center"/>
-              <w:rPr>
-                <w:sz w:val="24"/>
-                <w:szCs w:val="21"/>
-              </w:rPr>
-            </w:pPr>
-            <w:r>
-              <w:rPr>
-                <w:sz w:val="24"/>
-                <w:szCs w:val="21"/>
-              </w:rPr>
-              <w:t>SP</w:t>
-            </w:r>
-          </w:p>
-        </w:tc>
-        <w:tc>
-          <w:tcPr>
-            <w:tcW w:w="0" w:type="auto"/>
-          </w:tcPr>
-          <w:p>
-            <w:pPr>
-              <w:jc w:val="center"/>
-              <w:rPr>
-                <w:sz w:val="24"/>
-                <w:szCs w:val="21"/>
-              </w:rPr>
-            </w:pPr>
-            <w:r>
-              <w:rPr>
-                <w:sz w:val="24"/>
-                <w:szCs w:val="21"/>
-              </w:rPr>
-              <w:t>BR</w:t>
-            </w:r>
-          </w:p>
-        </w:tc>
-        <w:tc>
-          <w:tcPr>
-            <w:tcW w:w="0" w:type="auto"/>
-          </w:tcPr>
-          <w:p>
-            <w:pPr>
-              <w:jc w:val="center"/>
-              <w:rPr>
-                <w:sz w:val="24"/>
-                <w:szCs w:val="21"/>
-              </w:rPr>
-            </w:pPr>
-            <w:r>
-              <w:rPr>
-                <w:sz w:val="24"/>
-                <w:szCs w:val="21"/>
-              </w:rPr>
-              <w:t>AC</w:t>
-            </w:r>
-          </w:p>
-        </w:tc>
-        <w:tc>
-          <w:tcPr>
-            <w:tcW w:w="0" w:type="auto"/>
-          </w:tcPr>
-          <w:p>
-            <w:pPr>
-              <w:jc w:val="center"/>
-              <w:rPr>
-                <w:sz w:val="24"/>
-                <w:szCs w:val="21"/>
-              </w:rPr>
-            </w:pPr>
-            <w:r>
-              <w:rPr>
-                <w:sz w:val="24"/>
-                <w:szCs w:val="21"/>
-              </w:rPr>
-              <w:t>NZVC</w:t>
-            </w:r>
-          </w:p>
-        </w:tc>
-        <w:tc>
-          <w:tcPr>
-            <w:tcW w:w="0" w:type="auto"/>
-          </w:tcPr>
-          <w:p>
-            <w:pPr>
-              <w:jc w:val="center"/>
-              <w:rPr>
-                <w:sz w:val="24"/>
-                <w:szCs w:val="21"/>
-              </w:rPr>
-            </w:pPr>
-            <w:r>
-              <w:rPr>
-                <w:sz w:val="24"/>
-                <w:szCs w:val="21"/>
-              </w:rPr>
-              <w:t>Адрес</w:t>
-            </w:r>
-          </w:p>
-        </w:tc>
-        <w:tc>
-          <w:tcPr>
-            <w:tcW w:w="0" w:type="auto"/>
-          </w:tcPr>
-          <w:p>
-            <w:pPr>
-              <w:jc w:val="center"/>
-              <w:rPr>
-                <w:sz w:val="24"/>
-                <w:szCs w:val="21"/>
-              </w:rPr>
-            </w:pPr>
-            <w:r>
-              <w:rPr>
-                <w:sz w:val="24"/>
-                <w:szCs w:val="21"/>
-              </w:rPr>
-              <w:t>Новый код</w:t>
+            <w:tcW w:w="4643" w:type="dxa"/>
+            <w:vAlign w:val="center"/>
+          </w:tcPr>
+          <w:p>
+            <w:pPr>
+              <w:jc w:val="center"/>
+            </w:pPr>
+            <w:r>
+              <w:t>131</w:t>
+            </w:r>
+          </w:p>
+        </w:tc>
+        <w:tc>
+          <w:tcPr>
+            <w:tcW w:w="4644" w:type="dxa"/>
+            <w:vAlign w:val="center"/>
+          </w:tcPr>
+          <w:p>
+            <w:pPr>
+              <w:jc w:val="center"/>
+            </w:pPr>
+            <w:r>
+              <w:t>006D</w:t>
             </w:r>
           </w:p>
         </w:tc>
@@ -2368,206 +3167,61 @@
       <w:tr>
         <w:tc>
           <w:tcPr>
-            <w:tcW w:w="0" w:type="auto"/>
-          </w:tcPr>
-          <w:p>
-            <w:pPr>
-              <w:jc w:val="center"/>
-              <w:rPr>
-                <w:sz w:val="24"/>
-                <w:szCs w:val="21"/>
-              </w:rPr>
-            </w:pPr>
-            <w:r>
-              <w:rPr>
-                <w:sz w:val="24"/>
-                <w:szCs w:val="21"/>
-              </w:rPr>
-              <w:t>128</w:t>
-            </w:r>
-          </w:p>
-        </w:tc>
-        <w:tc>
-          <w:tcPr>
-            <w:tcW w:w="0" w:type="auto"/>
-          </w:tcPr>
-          <w:p>
-            <w:pPr>
-              <w:jc w:val="center"/>
-              <w:rPr>
-                <w:sz w:val="24"/>
-                <w:szCs w:val="21"/>
-              </w:rPr>
-            </w:pPr>
-            <w:r>
-              <w:rPr>
-                <w:sz w:val="24"/>
-                <w:szCs w:val="21"/>
-              </w:rPr>
-              <w:t>0200</w:t>
-            </w:r>
-          </w:p>
-        </w:tc>
-        <w:tc>
-          <w:tcPr>
-            <w:tcW w:w="0" w:type="auto"/>
-          </w:tcPr>
-          <w:p>
-            <w:pPr>
-              <w:jc w:val="center"/>
-              <w:rPr>
-                <w:sz w:val="24"/>
-                <w:szCs w:val="21"/>
-              </w:rPr>
-            </w:pPr>
-            <w:r>
-              <w:rPr>
-                <w:sz w:val="24"/>
-                <w:szCs w:val="21"/>
-              </w:rPr>
-              <w:t>001 0010 1001</w:t>
-            </w:r>
-          </w:p>
-        </w:tc>
-        <w:tc>
-          <w:tcPr>
-            <w:tcW w:w="0" w:type="auto"/>
-          </w:tcPr>
-          <w:p>
-            <w:pPr>
-              <w:jc w:val="center"/>
-              <w:rPr>
-                <w:sz w:val="24"/>
-                <w:szCs w:val="21"/>
-              </w:rPr>
-            </w:pPr>
-            <w:r>
-              <w:rPr>
-                <w:sz w:val="24"/>
-                <w:szCs w:val="21"/>
-              </w:rPr>
-              <w:t>0000 0010 0000</w:t>
-            </w:r>
-          </w:p>
-        </w:tc>
-        <w:tc>
-          <w:tcPr>
-            <w:tcW w:w="0" w:type="auto"/>
-          </w:tcPr>
-          <w:p>
-            <w:pPr>
-              <w:jc w:val="center"/>
-              <w:rPr>
-                <w:sz w:val="24"/>
-                <w:szCs w:val="21"/>
-              </w:rPr>
-            </w:pPr>
-            <w:r>
-              <w:rPr>
-                <w:sz w:val="24"/>
-                <w:szCs w:val="21"/>
-              </w:rPr>
-              <w:t>001 0010 1000</w:t>
-            </w:r>
-          </w:p>
-        </w:tc>
-        <w:tc>
-          <w:tcPr>
-            <w:tcW w:w="0" w:type="auto"/>
-          </w:tcPr>
-          <w:p>
-            <w:pPr>
-              <w:jc w:val="center"/>
-              <w:rPr>
-                <w:sz w:val="24"/>
-                <w:szCs w:val="21"/>
-              </w:rPr>
-            </w:pPr>
-          </w:p>
-        </w:tc>
-        <w:tc>
-          <w:tcPr>
-            <w:tcW w:w="0" w:type="auto"/>
-          </w:tcPr>
-          <w:p>
-            <w:pPr>
-              <w:jc w:val="center"/>
-              <w:rPr>
-                <w:sz w:val="24"/>
-                <w:szCs w:val="21"/>
-              </w:rPr>
-            </w:pPr>
-          </w:p>
-        </w:tc>
-        <w:tc>
-          <w:tcPr>
-            <w:tcW w:w="0" w:type="auto"/>
-          </w:tcPr>
-          <w:p>
-            <w:pPr>
-              <w:jc w:val="center"/>
-              <w:rPr>
-                <w:sz w:val="24"/>
-                <w:szCs w:val="21"/>
-              </w:rPr>
-            </w:pPr>
-          </w:p>
-        </w:tc>
-        <w:tc>
-          <w:tcPr>
-            <w:tcW w:w="0" w:type="auto"/>
-          </w:tcPr>
-          <w:p>
-            <w:pPr>
-              <w:jc w:val="center"/>
-              <w:rPr>
-                <w:sz w:val="24"/>
-                <w:szCs w:val="21"/>
-              </w:rPr>
-            </w:pPr>
-          </w:p>
-        </w:tc>
-        <w:tc>
-          <w:tcPr>
-            <w:tcW w:w="0" w:type="auto"/>
-          </w:tcPr>
-          <w:p>
-            <w:pPr>
-              <w:jc w:val="center"/>
-              <w:rPr>
-                <w:sz w:val="24"/>
-                <w:szCs w:val="21"/>
-              </w:rPr>
-            </w:pPr>
-          </w:p>
-        </w:tc>
-        <w:tc>
-          <w:tcPr>
-            <w:tcW w:w="0" w:type="auto"/>
-          </w:tcPr>
-          <w:p>
-            <w:pPr>
-              <w:jc w:val="center"/>
-              <w:rPr>
-                <w:sz w:val="24"/>
-                <w:szCs w:val="21"/>
-              </w:rPr>
-            </w:pPr>
-          </w:p>
-        </w:tc>
-        <w:tc>
-          <w:tcPr>
-            <w:tcW w:w="0" w:type="auto"/>
+            <w:tcW w:w="4643" w:type="dxa"/>
+            <w:vAlign w:val="center"/>
+          </w:tcPr>
+          <w:p>
+            <w:pPr>
+              <w:jc w:val="center"/>
+            </w:pPr>
+            <w:r>
+              <w:t>130</w:t>
+            </w:r>
+          </w:p>
+        </w:tc>
+        <w:tc>
+          <w:tcPr>
+            <w:tcW w:w="4644" w:type="dxa"/>
+            <w:vAlign w:val="center"/>
+          </w:tcPr>
+          <w:p>
+            <w:pPr>
+              <w:jc w:val="center"/>
+            </w:pPr>
+            <w:r>
+              <w:t>FDC9</w:t>
+            </w:r>
+          </w:p>
+        </w:tc>
+      </w:tr>
+      <w:tr>
+        <w:tc>
+          <w:tcPr>
+            <w:tcW w:w="4643" w:type="dxa"/>
+            <w:vAlign w:val="center"/>
+          </w:tcPr>
+          <w:p>
+            <w:pPr>
+              <w:jc w:val="center"/>
+            </w:pPr>
+            <w:r>
+              <w:t>133</w:t>
+            </w:r>
+          </w:p>
+        </w:tc>
+        <w:tc>
+          <w:tcPr>
+            <w:tcW w:w="4644" w:type="dxa"/>
+            <w:vAlign w:val="center"/>
           </w:tcPr>
           <w:p>
             <w:pPr>
               <w:keepNext/>
               <w:jc w:val="center"/>
-              <w:rPr>
-                <w:sz w:val="24"/>
-                <w:szCs w:val="21"/>
-              </w:rPr>
-            </w:pPr>
+            </w:pPr>
+            <w:r>
+              <w:t>FC86</w:t>
+            </w:r>
           </w:p>
         </w:tc>
       </w:tr>
@@ -2576,21 +3230,1590 @@
       <w:pPr>
         <w:pStyle w:val="a7"/>
         <w:jc w:val="center"/>
-      </w:pPr>
-      <w:bookmarkStart w:id="6" w:name="_Ref119626916"/>
+        <w:rPr>
+          <w:rFonts w:ascii="Cambria Math" w:hAnsi="Cambria Math"/>
+          <w:oMath/>
+        </w:rPr>
+      </w:pPr>
+      <w:bookmarkStart w:id="5" w:name="_Ref119922599"/>
       <w:r>
         <w:t xml:space="preserve">Таблица </w:t>
       </w:r>
-      <w:fldSimple w:instr=" SEQ Таблица \* ARABIC ">
-        <w:r>
-          <w:rPr>
-            <w:noProof/>
-          </w:rPr>
-          <w:t>2</w:t>
-        </w:r>
-      </w:fldSimple>
-      <w:bookmarkEnd w:id="6"/>
+      <w:r>
+        <w:fldChar w:fldCharType="begin"/>
+      </w:r>
+      <w:r>
+        <w:instrText xml:space="preserve"> SEQ Таблица \* ARABIC </w:instrText>
+      </w:r>
+      <w:r>
+        <w:fldChar w:fldCharType="separate"/>
+      </w:r>
+      <w:r>
+        <w:rPr>
+          <w:noProof/>
+        </w:rPr>
+        <w:t>2</w:t>
+      </w:r>
+      <w:r>
+        <w:fldChar w:fldCharType="end"/>
+      </w:r>
+      <w:bookmarkEnd w:id="5"/>
     </w:p>
+    <w:p>
+      <w:r>
+        <w:t>Запишем таблицу трассировки программы</w:t>
+      </w:r>
+      <w:r>
+        <w:t xml:space="preserve"> (</w:t>
+      </w:r>
+      <w:r>
+        <w:fldChar w:fldCharType="begin"/>
+      </w:r>
+      <w:r>
+        <w:instrText xml:space="preserve"> REF _Ref119626916 \h </w:instrText>
+      </w:r>
+      <w:r>
+        <w:fldChar w:fldCharType="separate"/>
+      </w:r>
+      <w:r>
+        <w:t xml:space="preserve">Таблица </w:t>
+      </w:r>
+      <w:r>
+        <w:rPr>
+          <w:noProof/>
+        </w:rPr>
+        <w:t>3</w:t>
+      </w:r>
+      <w:r>
+        <w:fldChar w:fldCharType="end"/>
+      </w:r>
+      <w:r>
+        <w:t>)</w:t>
+      </w:r>
+      <w:r>
+        <w:t>:</w:t>
+      </w:r>
+    </w:p>
+    <w:tbl>
+      <w:tblPr>
+        <w:tblStyle w:val="af0"/>
+        <w:tblW w:w="0" w:type="auto"/>
+        <w:tblLayout w:type="fixed"/>
+        <w:tblLook w:val="04A0" w:firstRow="1" w:lastRow="0" w:firstColumn="1" w:lastColumn="0" w:noHBand="0" w:noVBand="1"/>
+      </w:tblPr>
+      <w:tblGrid>
+        <w:gridCol w:w="835"/>
+        <w:gridCol w:w="1139"/>
+        <w:gridCol w:w="828"/>
+        <w:gridCol w:w="708"/>
+        <w:gridCol w:w="709"/>
+        <w:gridCol w:w="709"/>
+        <w:gridCol w:w="709"/>
+        <w:gridCol w:w="708"/>
+        <w:gridCol w:w="709"/>
+        <w:gridCol w:w="709"/>
+        <w:gridCol w:w="709"/>
+        <w:gridCol w:w="815"/>
+      </w:tblGrid>
+      <w:tr>
+        <w:tc>
+          <w:tcPr>
+            <w:tcW w:w="1974" w:type="dxa"/>
+            <w:gridSpan w:val="2"/>
+          </w:tcPr>
+          <w:p>
+            <w:pPr>
+              <w:jc w:val="center"/>
+              <w:rPr>
+                <w:b/>
+                <w:bCs/>
+              </w:rPr>
+            </w:pPr>
+            <w:r>
+              <w:rPr>
+                <w:b/>
+                <w:bCs/>
+              </w:rPr>
+              <w:t>Выполняемая команда</w:t>
+            </w:r>
+          </w:p>
+        </w:tc>
+        <w:tc>
+          <w:tcPr>
+            <w:tcW w:w="5789" w:type="dxa"/>
+            <w:gridSpan w:val="8"/>
+          </w:tcPr>
+          <w:p>
+            <w:pPr>
+              <w:jc w:val="center"/>
+              <w:rPr>
+                <w:b/>
+                <w:bCs/>
+              </w:rPr>
+            </w:pPr>
+            <w:r>
+              <w:rPr>
+                <w:b/>
+                <w:bCs/>
+              </w:rPr>
+              <w:t>Содержимое регистров процессора после выполнения команды</w:t>
+            </w:r>
+          </w:p>
+        </w:tc>
+        <w:tc>
+          <w:tcPr>
+            <w:tcW w:w="1524" w:type="dxa"/>
+            <w:gridSpan w:val="2"/>
+          </w:tcPr>
+          <w:p>
+            <w:pPr>
+              <w:jc w:val="center"/>
+              <w:rPr>
+                <w:b/>
+                <w:bCs/>
+              </w:rPr>
+            </w:pPr>
+            <w:r>
+              <w:rPr>
+                <w:b/>
+                <w:bCs/>
+              </w:rPr>
+              <w:t>Ячейка, содержимое которой изменилось после выполнения команды</w:t>
+            </w:r>
+          </w:p>
+        </w:tc>
+      </w:tr>
+      <w:tr>
+        <w:trPr>
+          <w:trHeight w:val="400"/>
+        </w:trPr>
+        <w:tc>
+          <w:tcPr>
+            <w:tcW w:w="835" w:type="dxa"/>
+          </w:tcPr>
+          <w:p>
+            <w:pPr>
+              <w:jc w:val="center"/>
+              <w:rPr>
+                <w:sz w:val="24"/>
+                <w:szCs w:val="21"/>
+              </w:rPr>
+            </w:pPr>
+            <w:r>
+              <w:rPr>
+                <w:sz w:val="24"/>
+                <w:szCs w:val="21"/>
+              </w:rPr>
+              <w:t>Адрес</w:t>
+            </w:r>
+          </w:p>
+        </w:tc>
+        <w:tc>
+          <w:tcPr>
+            <w:tcW w:w="1139" w:type="dxa"/>
+          </w:tcPr>
+          <w:p>
+            <w:pPr>
+              <w:jc w:val="center"/>
+              <w:rPr>
+                <w:sz w:val="24"/>
+                <w:szCs w:val="21"/>
+              </w:rPr>
+            </w:pPr>
+            <w:r>
+              <w:rPr>
+                <w:sz w:val="24"/>
+                <w:szCs w:val="21"/>
+              </w:rPr>
+              <w:t>Код</w:t>
+            </w:r>
+          </w:p>
+        </w:tc>
+        <w:tc>
+          <w:tcPr>
+            <w:tcW w:w="828" w:type="dxa"/>
+          </w:tcPr>
+          <w:p>
+            <w:pPr>
+              <w:jc w:val="center"/>
+              <w:rPr>
+                <w:sz w:val="24"/>
+                <w:szCs w:val="21"/>
+              </w:rPr>
+            </w:pPr>
+            <w:r>
+              <w:rPr>
+                <w:sz w:val="24"/>
+                <w:szCs w:val="21"/>
+              </w:rPr>
+              <w:t>IP</w:t>
+            </w:r>
+          </w:p>
+        </w:tc>
+        <w:tc>
+          <w:tcPr>
+            <w:tcW w:w="708" w:type="dxa"/>
+          </w:tcPr>
+          <w:p>
+            <w:pPr>
+              <w:jc w:val="center"/>
+              <w:rPr>
+                <w:sz w:val="24"/>
+                <w:szCs w:val="21"/>
+              </w:rPr>
+            </w:pPr>
+            <w:r>
+              <w:rPr>
+                <w:sz w:val="24"/>
+                <w:szCs w:val="21"/>
+              </w:rPr>
+              <w:t>CR</w:t>
+            </w:r>
+          </w:p>
+        </w:tc>
+        <w:tc>
+          <w:tcPr>
+            <w:tcW w:w="709" w:type="dxa"/>
+          </w:tcPr>
+          <w:p>
+            <w:pPr>
+              <w:jc w:val="center"/>
+              <w:rPr>
+                <w:sz w:val="24"/>
+                <w:szCs w:val="21"/>
+              </w:rPr>
+            </w:pPr>
+            <w:r>
+              <w:rPr>
+                <w:sz w:val="24"/>
+                <w:szCs w:val="21"/>
+              </w:rPr>
+              <w:t>AR</w:t>
+            </w:r>
+          </w:p>
+        </w:tc>
+        <w:tc>
+          <w:tcPr>
+            <w:tcW w:w="709" w:type="dxa"/>
+          </w:tcPr>
+          <w:p>
+            <w:pPr>
+              <w:jc w:val="center"/>
+              <w:rPr>
+                <w:sz w:val="24"/>
+                <w:szCs w:val="21"/>
+              </w:rPr>
+            </w:pPr>
+            <w:r>
+              <w:rPr>
+                <w:sz w:val="24"/>
+                <w:szCs w:val="21"/>
+              </w:rPr>
+              <w:t>DR</w:t>
+            </w:r>
+          </w:p>
+        </w:tc>
+        <w:tc>
+          <w:tcPr>
+            <w:tcW w:w="709" w:type="dxa"/>
+          </w:tcPr>
+          <w:p>
+            <w:pPr>
+              <w:jc w:val="center"/>
+              <w:rPr>
+                <w:sz w:val="24"/>
+                <w:szCs w:val="21"/>
+              </w:rPr>
+            </w:pPr>
+            <w:r>
+              <w:rPr>
+                <w:sz w:val="24"/>
+                <w:szCs w:val="21"/>
+              </w:rPr>
+              <w:t>SP</w:t>
+            </w:r>
+          </w:p>
+        </w:tc>
+        <w:tc>
+          <w:tcPr>
+            <w:tcW w:w="708" w:type="dxa"/>
+          </w:tcPr>
+          <w:p>
+            <w:pPr>
+              <w:jc w:val="center"/>
+              <w:rPr>
+                <w:sz w:val="24"/>
+                <w:szCs w:val="21"/>
+              </w:rPr>
+            </w:pPr>
+            <w:r>
+              <w:rPr>
+                <w:sz w:val="24"/>
+                <w:szCs w:val="21"/>
+              </w:rPr>
+              <w:t>BR</w:t>
+            </w:r>
+          </w:p>
+        </w:tc>
+        <w:tc>
+          <w:tcPr>
+            <w:tcW w:w="709" w:type="dxa"/>
+          </w:tcPr>
+          <w:p>
+            <w:pPr>
+              <w:jc w:val="center"/>
+              <w:rPr>
+                <w:sz w:val="24"/>
+                <w:szCs w:val="21"/>
+              </w:rPr>
+            </w:pPr>
+            <w:r>
+              <w:rPr>
+                <w:sz w:val="24"/>
+                <w:szCs w:val="21"/>
+              </w:rPr>
+              <w:t>AC</w:t>
+            </w:r>
+          </w:p>
+        </w:tc>
+        <w:tc>
+          <w:tcPr>
+            <w:tcW w:w="709" w:type="dxa"/>
+          </w:tcPr>
+          <w:p>
+            <w:pPr>
+              <w:jc w:val="center"/>
+              <w:rPr>
+                <w:sz w:val="24"/>
+                <w:szCs w:val="24"/>
+              </w:rPr>
+            </w:pPr>
+            <w:r>
+              <w:rPr>
+                <w:sz w:val="24"/>
+                <w:szCs w:val="24"/>
+              </w:rPr>
+              <w:t>NZVC</w:t>
+            </w:r>
+          </w:p>
+        </w:tc>
+        <w:tc>
+          <w:tcPr>
+            <w:tcW w:w="709" w:type="dxa"/>
+          </w:tcPr>
+          <w:p>
+            <w:pPr>
+              <w:jc w:val="center"/>
+              <w:rPr>
+                <w:sz w:val="24"/>
+                <w:szCs w:val="21"/>
+              </w:rPr>
+            </w:pPr>
+            <w:r>
+              <w:rPr>
+                <w:sz w:val="24"/>
+                <w:szCs w:val="21"/>
+              </w:rPr>
+              <w:t>Адрес</w:t>
+            </w:r>
+          </w:p>
+        </w:tc>
+        <w:tc>
+          <w:tcPr>
+            <w:tcW w:w="815" w:type="dxa"/>
+          </w:tcPr>
+          <w:p>
+            <w:pPr>
+              <w:jc w:val="center"/>
+              <w:rPr>
+                <w:sz w:val="24"/>
+                <w:szCs w:val="21"/>
+              </w:rPr>
+            </w:pPr>
+            <w:r>
+              <w:rPr>
+                <w:sz w:val="24"/>
+                <w:szCs w:val="21"/>
+              </w:rPr>
+              <w:t>Новый код</w:t>
+            </w:r>
+          </w:p>
+        </w:tc>
+      </w:tr>
+      <w:tr>
+        <w:tc>
+          <w:tcPr>
+            <w:tcW w:w="835" w:type="dxa"/>
+            <w:vAlign w:val="center"/>
+          </w:tcPr>
+          <w:p>
+            <w:pPr>
+              <w:jc w:val="center"/>
+              <w:rPr>
+                <w:sz w:val="24"/>
+                <w:szCs w:val="21"/>
+              </w:rPr>
+            </w:pPr>
+            <w:r>
+              <w:rPr>
+                <w:sz w:val="24"/>
+                <w:szCs w:val="21"/>
+              </w:rPr>
+              <w:t>128</w:t>
+            </w:r>
+          </w:p>
+        </w:tc>
+        <w:tc>
+          <w:tcPr>
+            <w:tcW w:w="1139" w:type="dxa"/>
+            <w:vAlign w:val="center"/>
+          </w:tcPr>
+          <w:p>
+            <w:pPr>
+              <w:jc w:val="center"/>
+              <w:rPr>
+                <w:sz w:val="24"/>
+                <w:szCs w:val="21"/>
+              </w:rPr>
+            </w:pPr>
+            <w:r>
+              <w:rPr>
+                <w:sz w:val="24"/>
+                <w:szCs w:val="21"/>
+              </w:rPr>
+              <w:t>0200</w:t>
+            </w:r>
+          </w:p>
+        </w:tc>
+        <w:tc>
+          <w:tcPr>
+            <w:tcW w:w="828" w:type="dxa"/>
+            <w:vAlign w:val="center"/>
+          </w:tcPr>
+          <w:p>
+            <w:pPr>
+              <w:jc w:val="center"/>
+              <w:rPr>
+                <w:sz w:val="24"/>
+                <w:szCs w:val="21"/>
+              </w:rPr>
+            </w:pPr>
+            <w:r>
+              <w:rPr>
+                <w:sz w:val="24"/>
+                <w:szCs w:val="21"/>
+              </w:rPr>
+              <w:t>001 0010 1001</w:t>
+            </w:r>
+          </w:p>
+        </w:tc>
+        <w:tc>
+          <w:tcPr>
+            <w:tcW w:w="708" w:type="dxa"/>
+            <w:vAlign w:val="center"/>
+          </w:tcPr>
+          <w:p>
+            <w:pPr>
+              <w:jc w:val="center"/>
+              <w:rPr>
+                <w:sz w:val="24"/>
+                <w:szCs w:val="21"/>
+              </w:rPr>
+            </w:pPr>
+            <w:r>
+              <w:rPr>
+                <w:sz w:val="24"/>
+                <w:szCs w:val="21"/>
+              </w:rPr>
+              <w:t>0000 0010 0000 0000</w:t>
+            </w:r>
+          </w:p>
+        </w:tc>
+        <w:tc>
+          <w:tcPr>
+            <w:tcW w:w="709" w:type="dxa"/>
+            <w:vAlign w:val="center"/>
+          </w:tcPr>
+          <w:p>
+            <w:pPr>
+              <w:jc w:val="center"/>
+              <w:rPr>
+                <w:sz w:val="24"/>
+                <w:szCs w:val="21"/>
+              </w:rPr>
+            </w:pPr>
+            <w:r>
+              <w:rPr>
+                <w:sz w:val="24"/>
+                <w:szCs w:val="21"/>
+              </w:rPr>
+              <w:t>001 0010 1000</w:t>
+            </w:r>
+          </w:p>
+        </w:tc>
+        <w:tc>
+          <w:tcPr>
+            <w:tcW w:w="709" w:type="dxa"/>
+            <w:vAlign w:val="center"/>
+          </w:tcPr>
+          <w:p>
+            <w:pPr>
+              <w:jc w:val="center"/>
+              <w:rPr>
+                <w:sz w:val="24"/>
+                <w:szCs w:val="21"/>
+              </w:rPr>
+            </w:pPr>
+            <w:r>
+              <w:rPr>
+                <w:sz w:val="24"/>
+                <w:szCs w:val="21"/>
+              </w:rPr>
+              <w:t>0000 0010 0000 0000</w:t>
+            </w:r>
+          </w:p>
+        </w:tc>
+        <w:tc>
+          <w:tcPr>
+            <w:tcW w:w="709" w:type="dxa"/>
+            <w:vAlign w:val="center"/>
+          </w:tcPr>
+          <w:p>
+            <w:pPr>
+              <w:jc w:val="center"/>
+              <w:rPr>
+                <w:sz w:val="24"/>
+                <w:szCs w:val="21"/>
+              </w:rPr>
+            </w:pPr>
+            <w:r>
+              <w:rPr>
+                <w:sz w:val="24"/>
+                <w:szCs w:val="21"/>
+              </w:rPr>
+              <w:t>000 0000 0000</w:t>
+            </w:r>
+          </w:p>
+        </w:tc>
+        <w:tc>
+          <w:tcPr>
+            <w:tcW w:w="708" w:type="dxa"/>
+            <w:vAlign w:val="center"/>
+          </w:tcPr>
+          <w:p>
+            <w:pPr>
+              <w:jc w:val="center"/>
+              <w:rPr>
+                <w:sz w:val="24"/>
+                <w:szCs w:val="21"/>
+              </w:rPr>
+            </w:pPr>
+            <w:r>
+              <w:rPr>
+                <w:sz w:val="24"/>
+                <w:szCs w:val="21"/>
+              </w:rPr>
+              <w:t>0000 0001</w:t>
+            </w:r>
+            <w:r>
+              <w:rPr>
+                <w:sz w:val="24"/>
+                <w:szCs w:val="21"/>
+              </w:rPr>
+              <w:t xml:space="preserve"> 001</w:t>
+            </w:r>
+            <w:r>
+              <w:rPr>
+                <w:sz w:val="24"/>
+                <w:szCs w:val="21"/>
+              </w:rPr>
+              <w:t>0</w:t>
+            </w:r>
+            <w:r>
+              <w:rPr>
+                <w:sz w:val="24"/>
+                <w:szCs w:val="21"/>
+              </w:rPr>
+              <w:t xml:space="preserve"> 1</w:t>
+            </w:r>
+            <w:r>
+              <w:rPr>
+                <w:sz w:val="24"/>
+                <w:szCs w:val="21"/>
+              </w:rPr>
+              <w:t>000</w:t>
+            </w:r>
+          </w:p>
+        </w:tc>
+        <w:tc>
+          <w:tcPr>
+            <w:tcW w:w="709" w:type="dxa"/>
+            <w:vAlign w:val="center"/>
+          </w:tcPr>
+          <w:p>
+            <w:pPr>
+              <w:jc w:val="center"/>
+              <w:rPr>
+                <w:sz w:val="24"/>
+                <w:szCs w:val="21"/>
+              </w:rPr>
+            </w:pPr>
+            <w:r>
+              <w:rPr>
+                <w:sz w:val="24"/>
+                <w:szCs w:val="21"/>
+              </w:rPr>
+              <w:t>0000 0000 0000 0000</w:t>
+            </w:r>
+          </w:p>
+        </w:tc>
+        <w:tc>
+          <w:tcPr>
+            <w:tcW w:w="709" w:type="dxa"/>
+            <w:vAlign w:val="center"/>
+          </w:tcPr>
+          <w:p>
+            <w:pPr>
+              <w:jc w:val="center"/>
+              <w:rPr>
+                <w:sz w:val="24"/>
+                <w:szCs w:val="21"/>
+              </w:rPr>
+            </w:pPr>
+            <w:r>
+              <w:rPr>
+                <w:sz w:val="24"/>
+                <w:szCs w:val="21"/>
+              </w:rPr>
+              <w:t>0100</w:t>
+            </w:r>
+          </w:p>
+        </w:tc>
+        <w:tc>
+          <w:tcPr>
+            <w:tcW w:w="709" w:type="dxa"/>
+            <w:vAlign w:val="center"/>
+          </w:tcPr>
+          <w:p>
+            <w:pPr>
+              <w:jc w:val="center"/>
+              <w:rPr>
+                <w:sz w:val="24"/>
+                <w:szCs w:val="21"/>
+              </w:rPr>
+            </w:pPr>
+            <w:r>
+              <w:rPr>
+                <w:sz w:val="24"/>
+                <w:szCs w:val="21"/>
+              </w:rPr>
+              <w:t>-</w:t>
+            </w:r>
+          </w:p>
+        </w:tc>
+        <w:tc>
+          <w:tcPr>
+            <w:tcW w:w="815" w:type="dxa"/>
+            <w:vAlign w:val="center"/>
+          </w:tcPr>
+          <w:p>
+            <w:pPr>
+              <w:keepNext/>
+              <w:jc w:val="center"/>
+              <w:rPr>
+                <w:sz w:val="24"/>
+                <w:szCs w:val="21"/>
+              </w:rPr>
+            </w:pPr>
+            <w:r>
+              <w:rPr>
+                <w:sz w:val="24"/>
+                <w:szCs w:val="21"/>
+              </w:rPr>
+              <w:t>-</w:t>
+            </w:r>
+          </w:p>
+        </w:tc>
+      </w:tr>
+      <w:tr>
+        <w:tc>
+          <w:tcPr>
+            <w:tcW w:w="835" w:type="dxa"/>
+            <w:vAlign w:val="center"/>
+          </w:tcPr>
+          <w:p>
+            <w:pPr>
+              <w:jc w:val="center"/>
+              <w:rPr>
+                <w:sz w:val="24"/>
+                <w:szCs w:val="21"/>
+              </w:rPr>
+            </w:pPr>
+            <w:r>
+              <w:rPr>
+                <w:sz w:val="24"/>
+                <w:szCs w:val="21"/>
+              </w:rPr>
+              <w:t>129</w:t>
+            </w:r>
+          </w:p>
+        </w:tc>
+        <w:tc>
+          <w:tcPr>
+            <w:tcW w:w="1139" w:type="dxa"/>
+            <w:vAlign w:val="center"/>
+          </w:tcPr>
+          <w:p>
+            <w:pPr>
+              <w:jc w:val="center"/>
+              <w:rPr>
+                <w:sz w:val="24"/>
+                <w:szCs w:val="21"/>
+              </w:rPr>
+            </w:pPr>
+            <w:r>
+              <w:rPr>
+                <w:sz w:val="24"/>
+                <w:szCs w:val="21"/>
+              </w:rPr>
+              <w:t>4131</w:t>
+            </w:r>
+          </w:p>
+        </w:tc>
+        <w:tc>
+          <w:tcPr>
+            <w:tcW w:w="828" w:type="dxa"/>
+            <w:vAlign w:val="center"/>
+          </w:tcPr>
+          <w:p>
+            <w:pPr>
+              <w:jc w:val="center"/>
+              <w:rPr>
+                <w:sz w:val="24"/>
+                <w:szCs w:val="21"/>
+              </w:rPr>
+            </w:pPr>
+            <w:r>
+              <w:rPr>
+                <w:sz w:val="24"/>
+                <w:szCs w:val="21"/>
+              </w:rPr>
+              <w:t>001 0010 1010</w:t>
+            </w:r>
+          </w:p>
+        </w:tc>
+        <w:tc>
+          <w:tcPr>
+            <w:tcW w:w="708" w:type="dxa"/>
+            <w:vAlign w:val="center"/>
+          </w:tcPr>
+          <w:p>
+            <w:pPr>
+              <w:jc w:val="center"/>
+              <w:rPr>
+                <w:sz w:val="24"/>
+                <w:szCs w:val="21"/>
+              </w:rPr>
+            </w:pPr>
+            <w:r>
+              <w:rPr>
+                <w:sz w:val="24"/>
+                <w:szCs w:val="21"/>
+              </w:rPr>
+              <w:t>0100 0001 0011</w:t>
+            </w:r>
+          </w:p>
+          <w:p>
+            <w:pPr>
+              <w:jc w:val="center"/>
+              <w:rPr>
+                <w:sz w:val="24"/>
+                <w:szCs w:val="21"/>
+              </w:rPr>
+            </w:pPr>
+            <w:r>
+              <w:rPr>
+                <w:sz w:val="24"/>
+                <w:szCs w:val="21"/>
+              </w:rPr>
+              <w:t>0001</w:t>
+            </w:r>
+          </w:p>
+        </w:tc>
+        <w:tc>
+          <w:tcPr>
+            <w:tcW w:w="709" w:type="dxa"/>
+            <w:vAlign w:val="center"/>
+          </w:tcPr>
+          <w:p>
+            <w:pPr>
+              <w:jc w:val="center"/>
+              <w:rPr>
+                <w:sz w:val="24"/>
+                <w:szCs w:val="21"/>
+              </w:rPr>
+            </w:pPr>
+            <w:r>
+              <w:rPr>
+                <w:sz w:val="24"/>
+                <w:szCs w:val="21"/>
+              </w:rPr>
+              <w:t>001 0011 0001</w:t>
+            </w:r>
+          </w:p>
+        </w:tc>
+        <w:tc>
+          <w:tcPr>
+            <w:tcW w:w="709" w:type="dxa"/>
+            <w:vAlign w:val="center"/>
+          </w:tcPr>
+          <w:p>
+            <w:pPr>
+              <w:jc w:val="center"/>
+              <w:rPr>
+                <w:sz w:val="24"/>
+                <w:szCs w:val="21"/>
+              </w:rPr>
+            </w:pPr>
+            <w:r>
+              <w:rPr>
+                <w:sz w:val="24"/>
+                <w:szCs w:val="21"/>
+              </w:rPr>
+              <w:t>0000 0000 0110 1101</w:t>
+            </w:r>
+          </w:p>
+        </w:tc>
+        <w:tc>
+          <w:tcPr>
+            <w:tcW w:w="709" w:type="dxa"/>
+            <w:vAlign w:val="center"/>
+          </w:tcPr>
+          <w:p>
+            <w:pPr>
+              <w:jc w:val="center"/>
+              <w:rPr>
+                <w:sz w:val="24"/>
+                <w:szCs w:val="21"/>
+              </w:rPr>
+            </w:pPr>
+            <w:r>
+              <w:rPr>
+                <w:sz w:val="24"/>
+                <w:szCs w:val="21"/>
+              </w:rPr>
+              <w:t>000 0000 0000</w:t>
+            </w:r>
+          </w:p>
+        </w:tc>
+        <w:tc>
+          <w:tcPr>
+            <w:tcW w:w="708" w:type="dxa"/>
+            <w:vAlign w:val="center"/>
+          </w:tcPr>
+          <w:p>
+            <w:pPr>
+              <w:jc w:val="center"/>
+              <w:rPr>
+                <w:sz w:val="24"/>
+                <w:szCs w:val="21"/>
+              </w:rPr>
+            </w:pPr>
+            <w:r>
+              <w:rPr>
+                <w:sz w:val="24"/>
+                <w:szCs w:val="21"/>
+              </w:rPr>
+              <w:t>0000 0001 0010 1001</w:t>
+            </w:r>
+          </w:p>
+        </w:tc>
+        <w:tc>
+          <w:tcPr>
+            <w:tcW w:w="709" w:type="dxa"/>
+            <w:vAlign w:val="center"/>
+          </w:tcPr>
+          <w:p>
+            <w:pPr>
+              <w:jc w:val="center"/>
+              <w:rPr>
+                <w:sz w:val="24"/>
+                <w:szCs w:val="21"/>
+              </w:rPr>
+            </w:pPr>
+            <w:r>
+              <w:rPr>
+                <w:sz w:val="24"/>
+                <w:szCs w:val="21"/>
+              </w:rPr>
+              <w:t>0000 0000 0110 1101</w:t>
+            </w:r>
+          </w:p>
+        </w:tc>
+        <w:tc>
+          <w:tcPr>
+            <w:tcW w:w="709" w:type="dxa"/>
+            <w:vAlign w:val="center"/>
+          </w:tcPr>
+          <w:p>
+            <w:pPr>
+              <w:jc w:val="center"/>
+              <w:rPr>
+                <w:sz w:val="24"/>
+                <w:szCs w:val="21"/>
+              </w:rPr>
+            </w:pPr>
+            <w:r>
+              <w:rPr>
+                <w:sz w:val="24"/>
+                <w:szCs w:val="21"/>
+              </w:rPr>
+              <w:t>0000</w:t>
+            </w:r>
+          </w:p>
+        </w:tc>
+        <w:tc>
+          <w:tcPr>
+            <w:tcW w:w="709" w:type="dxa"/>
+            <w:vAlign w:val="center"/>
+          </w:tcPr>
+          <w:p>
+            <w:pPr>
+              <w:jc w:val="center"/>
+              <w:rPr>
+                <w:sz w:val="24"/>
+                <w:szCs w:val="21"/>
+              </w:rPr>
+            </w:pPr>
+            <w:r>
+              <w:rPr>
+                <w:sz w:val="24"/>
+                <w:szCs w:val="21"/>
+              </w:rPr>
+              <w:t>-</w:t>
+            </w:r>
+          </w:p>
+        </w:tc>
+        <w:tc>
+          <w:tcPr>
+            <w:tcW w:w="815" w:type="dxa"/>
+            <w:vAlign w:val="center"/>
+          </w:tcPr>
+          <w:p>
+            <w:pPr>
+              <w:keepNext/>
+              <w:jc w:val="center"/>
+              <w:rPr>
+                <w:sz w:val="24"/>
+                <w:szCs w:val="21"/>
+              </w:rPr>
+            </w:pPr>
+            <w:r>
+              <w:rPr>
+                <w:sz w:val="24"/>
+                <w:szCs w:val="21"/>
+              </w:rPr>
+              <w:t>-</w:t>
+            </w:r>
+          </w:p>
+        </w:tc>
+      </w:tr>
+      <w:tr>
+        <w:tc>
+          <w:tcPr>
+            <w:tcW w:w="835" w:type="dxa"/>
+            <w:vAlign w:val="center"/>
+          </w:tcPr>
+          <w:p>
+            <w:pPr>
+              <w:jc w:val="center"/>
+              <w:rPr>
+                <w:sz w:val="24"/>
+                <w:szCs w:val="21"/>
+              </w:rPr>
+            </w:pPr>
+            <w:r>
+              <w:rPr>
+                <w:sz w:val="24"/>
+                <w:szCs w:val="21"/>
+              </w:rPr>
+              <w:lastRenderedPageBreak/>
+              <w:t>12A</w:t>
+            </w:r>
+          </w:p>
+        </w:tc>
+        <w:tc>
+          <w:tcPr>
+            <w:tcW w:w="1139" w:type="dxa"/>
+            <w:vAlign w:val="center"/>
+          </w:tcPr>
+          <w:p>
+            <w:pPr>
+              <w:jc w:val="center"/>
+              <w:rPr>
+                <w:sz w:val="24"/>
+                <w:szCs w:val="21"/>
+              </w:rPr>
+            </w:pPr>
+            <w:r>
+              <w:rPr>
+                <w:sz w:val="24"/>
+                <w:szCs w:val="21"/>
+              </w:rPr>
+              <w:t>4130</w:t>
+            </w:r>
+          </w:p>
+        </w:tc>
+        <w:tc>
+          <w:tcPr>
+            <w:tcW w:w="828" w:type="dxa"/>
+            <w:vAlign w:val="center"/>
+          </w:tcPr>
+          <w:p>
+            <w:pPr>
+              <w:jc w:val="center"/>
+              <w:rPr>
+                <w:sz w:val="24"/>
+                <w:szCs w:val="21"/>
+              </w:rPr>
+            </w:pPr>
+            <w:r>
+              <w:rPr>
+                <w:sz w:val="24"/>
+                <w:szCs w:val="21"/>
+              </w:rPr>
+              <w:t>001</w:t>
+            </w:r>
+          </w:p>
+          <w:p>
+            <w:pPr>
+              <w:jc w:val="center"/>
+              <w:rPr>
+                <w:sz w:val="24"/>
+                <w:szCs w:val="21"/>
+              </w:rPr>
+            </w:pPr>
+            <w:r>
+              <w:rPr>
+                <w:sz w:val="24"/>
+                <w:szCs w:val="21"/>
+              </w:rPr>
+              <w:t>0010</w:t>
+            </w:r>
+          </w:p>
+          <w:p>
+            <w:pPr>
+              <w:jc w:val="center"/>
+              <w:rPr>
+                <w:sz w:val="24"/>
+                <w:szCs w:val="21"/>
+              </w:rPr>
+            </w:pPr>
+            <w:r>
+              <w:rPr>
+                <w:sz w:val="24"/>
+                <w:szCs w:val="21"/>
+              </w:rPr>
+              <w:t>1011</w:t>
+            </w:r>
+          </w:p>
+        </w:tc>
+        <w:tc>
+          <w:tcPr>
+            <w:tcW w:w="708" w:type="dxa"/>
+            <w:vAlign w:val="center"/>
+          </w:tcPr>
+          <w:p>
+            <w:pPr>
+              <w:jc w:val="center"/>
+              <w:rPr>
+                <w:sz w:val="24"/>
+                <w:szCs w:val="21"/>
+              </w:rPr>
+            </w:pPr>
+            <w:r>
+              <w:rPr>
+                <w:sz w:val="24"/>
+                <w:szCs w:val="21"/>
+              </w:rPr>
+              <w:t>0100</w:t>
+            </w:r>
+          </w:p>
+          <w:p>
+            <w:pPr>
+              <w:jc w:val="center"/>
+              <w:rPr>
+                <w:sz w:val="24"/>
+                <w:szCs w:val="21"/>
+              </w:rPr>
+            </w:pPr>
+            <w:r>
+              <w:rPr>
+                <w:sz w:val="24"/>
+                <w:szCs w:val="21"/>
+              </w:rPr>
+              <w:t>0001</w:t>
+            </w:r>
+          </w:p>
+          <w:p>
+            <w:pPr>
+              <w:jc w:val="center"/>
+              <w:rPr>
+                <w:sz w:val="24"/>
+                <w:szCs w:val="21"/>
+              </w:rPr>
+            </w:pPr>
+            <w:r>
+              <w:rPr>
+                <w:sz w:val="24"/>
+                <w:szCs w:val="21"/>
+              </w:rPr>
+              <w:t>0011</w:t>
+            </w:r>
+          </w:p>
+          <w:p>
+            <w:pPr>
+              <w:jc w:val="center"/>
+              <w:rPr>
+                <w:sz w:val="24"/>
+                <w:szCs w:val="21"/>
+              </w:rPr>
+            </w:pPr>
+            <w:r>
+              <w:rPr>
+                <w:sz w:val="24"/>
+                <w:szCs w:val="21"/>
+              </w:rPr>
+              <w:t>0000</w:t>
+            </w:r>
+          </w:p>
+        </w:tc>
+        <w:tc>
+          <w:tcPr>
+            <w:tcW w:w="709" w:type="dxa"/>
+            <w:vAlign w:val="center"/>
+          </w:tcPr>
+          <w:p>
+            <w:pPr>
+              <w:jc w:val="center"/>
+              <w:rPr>
+                <w:sz w:val="24"/>
+                <w:szCs w:val="21"/>
+              </w:rPr>
+            </w:pPr>
+            <w:r>
+              <w:rPr>
+                <w:sz w:val="24"/>
+                <w:szCs w:val="21"/>
+              </w:rPr>
+              <w:t>001 0011 0000</w:t>
+            </w:r>
+          </w:p>
+        </w:tc>
+        <w:tc>
+          <w:tcPr>
+            <w:tcW w:w="709" w:type="dxa"/>
+            <w:vAlign w:val="center"/>
+          </w:tcPr>
+          <w:p>
+            <w:pPr>
+              <w:rPr>
+                <w:sz w:val="24"/>
+                <w:szCs w:val="21"/>
+              </w:rPr>
+            </w:pPr>
+            <w:r>
+              <w:rPr>
+                <w:sz w:val="24"/>
+                <w:szCs w:val="21"/>
+              </w:rPr>
+              <w:t>1111 1101 1100 1001</w:t>
+            </w:r>
+          </w:p>
+        </w:tc>
+        <w:tc>
+          <w:tcPr>
+            <w:tcW w:w="709" w:type="dxa"/>
+            <w:vAlign w:val="center"/>
+          </w:tcPr>
+          <w:p>
+            <w:pPr>
+              <w:jc w:val="center"/>
+              <w:rPr>
+                <w:sz w:val="24"/>
+                <w:szCs w:val="21"/>
+              </w:rPr>
+            </w:pPr>
+            <w:r>
+              <w:rPr>
+                <w:sz w:val="24"/>
+                <w:szCs w:val="21"/>
+              </w:rPr>
+              <w:t>000 0000 0000</w:t>
+            </w:r>
+          </w:p>
+        </w:tc>
+        <w:tc>
+          <w:tcPr>
+            <w:tcW w:w="708" w:type="dxa"/>
+            <w:vAlign w:val="center"/>
+          </w:tcPr>
+          <w:p>
+            <w:pPr>
+              <w:jc w:val="center"/>
+              <w:rPr>
+                <w:sz w:val="24"/>
+                <w:szCs w:val="21"/>
+              </w:rPr>
+            </w:pPr>
+            <w:r>
+              <w:rPr>
+                <w:sz w:val="24"/>
+                <w:szCs w:val="21"/>
+              </w:rPr>
+              <w:t>0000 0001 0010 1010</w:t>
+            </w:r>
+          </w:p>
+        </w:tc>
+        <w:tc>
+          <w:tcPr>
+            <w:tcW w:w="709" w:type="dxa"/>
+            <w:vAlign w:val="center"/>
+          </w:tcPr>
+          <w:p>
+            <w:pPr>
+              <w:jc w:val="center"/>
+              <w:rPr>
+                <w:sz w:val="24"/>
+                <w:szCs w:val="21"/>
+              </w:rPr>
+            </w:pPr>
+            <w:r>
+              <w:rPr>
+                <w:sz w:val="24"/>
+                <w:szCs w:val="21"/>
+              </w:rPr>
+              <w:t>1111 1110 0011 0110</w:t>
+            </w:r>
+          </w:p>
+        </w:tc>
+        <w:tc>
+          <w:tcPr>
+            <w:tcW w:w="709" w:type="dxa"/>
+            <w:vAlign w:val="center"/>
+          </w:tcPr>
+          <w:p>
+            <w:pPr>
+              <w:jc w:val="center"/>
+              <w:rPr>
+                <w:sz w:val="24"/>
+                <w:szCs w:val="21"/>
+              </w:rPr>
+            </w:pPr>
+            <w:r>
+              <w:rPr>
+                <w:sz w:val="24"/>
+                <w:szCs w:val="21"/>
+              </w:rPr>
+              <w:t>1000</w:t>
+            </w:r>
+          </w:p>
+        </w:tc>
+        <w:tc>
+          <w:tcPr>
+            <w:tcW w:w="709" w:type="dxa"/>
+            <w:vAlign w:val="center"/>
+          </w:tcPr>
+          <w:p>
+            <w:pPr>
+              <w:jc w:val="center"/>
+              <w:rPr>
+                <w:sz w:val="24"/>
+                <w:szCs w:val="21"/>
+              </w:rPr>
+            </w:pPr>
+            <w:r>
+              <w:rPr>
+                <w:sz w:val="24"/>
+                <w:szCs w:val="21"/>
+              </w:rPr>
+              <w:t>-</w:t>
+            </w:r>
+          </w:p>
+        </w:tc>
+        <w:tc>
+          <w:tcPr>
+            <w:tcW w:w="815" w:type="dxa"/>
+            <w:vAlign w:val="center"/>
+          </w:tcPr>
+          <w:p>
+            <w:pPr>
+              <w:keepNext/>
+              <w:jc w:val="center"/>
+              <w:rPr>
+                <w:sz w:val="24"/>
+                <w:szCs w:val="21"/>
+              </w:rPr>
+            </w:pPr>
+            <w:r>
+              <w:rPr>
+                <w:sz w:val="24"/>
+                <w:szCs w:val="21"/>
+              </w:rPr>
+              <w:t>-</w:t>
+            </w:r>
+          </w:p>
+        </w:tc>
+      </w:tr>
+      <w:tr>
+        <w:tc>
+          <w:tcPr>
+            <w:tcW w:w="835" w:type="dxa"/>
+            <w:vAlign w:val="center"/>
+          </w:tcPr>
+          <w:p>
+            <w:pPr>
+              <w:jc w:val="center"/>
+              <w:rPr>
+                <w:sz w:val="24"/>
+                <w:szCs w:val="21"/>
+              </w:rPr>
+            </w:pPr>
+            <w:r>
+              <w:rPr>
+                <w:sz w:val="24"/>
+                <w:szCs w:val="21"/>
+              </w:rPr>
+              <w:t>12B</w:t>
+            </w:r>
+          </w:p>
+        </w:tc>
+        <w:tc>
+          <w:tcPr>
+            <w:tcW w:w="1139" w:type="dxa"/>
+            <w:vAlign w:val="center"/>
+          </w:tcPr>
+          <w:p>
+            <w:pPr>
+              <w:jc w:val="center"/>
+              <w:rPr>
+                <w:sz w:val="24"/>
+                <w:szCs w:val="21"/>
+              </w:rPr>
+            </w:pPr>
+            <w:r>
+              <w:rPr>
+                <w:sz w:val="24"/>
+                <w:szCs w:val="21"/>
+              </w:rPr>
+              <w:t>E133</w:t>
+            </w:r>
+          </w:p>
+        </w:tc>
+        <w:tc>
+          <w:tcPr>
+            <w:tcW w:w="828" w:type="dxa"/>
+            <w:vAlign w:val="center"/>
+          </w:tcPr>
+          <w:p>
+            <w:pPr>
+              <w:jc w:val="center"/>
+              <w:rPr>
+                <w:sz w:val="24"/>
+                <w:szCs w:val="21"/>
+              </w:rPr>
+            </w:pPr>
+            <w:r>
+              <w:rPr>
+                <w:sz w:val="24"/>
+                <w:szCs w:val="21"/>
+              </w:rPr>
+              <w:t>001 0010 1100</w:t>
+            </w:r>
+          </w:p>
+        </w:tc>
+        <w:tc>
+          <w:tcPr>
+            <w:tcW w:w="708" w:type="dxa"/>
+            <w:vAlign w:val="center"/>
+          </w:tcPr>
+          <w:p>
+            <w:pPr>
+              <w:jc w:val="center"/>
+              <w:rPr>
+                <w:sz w:val="24"/>
+                <w:szCs w:val="21"/>
+              </w:rPr>
+            </w:pPr>
+            <w:r>
+              <w:rPr>
+                <w:sz w:val="24"/>
+                <w:szCs w:val="21"/>
+              </w:rPr>
+              <w:t>1110 0001 0011 0011</w:t>
+            </w:r>
+          </w:p>
+        </w:tc>
+        <w:tc>
+          <w:tcPr>
+            <w:tcW w:w="709" w:type="dxa"/>
+            <w:vAlign w:val="center"/>
+          </w:tcPr>
+          <w:p>
+            <w:pPr>
+              <w:jc w:val="center"/>
+              <w:rPr>
+                <w:sz w:val="24"/>
+                <w:szCs w:val="21"/>
+              </w:rPr>
+            </w:pPr>
+            <w:bookmarkStart w:id="6" w:name="_GoBack"/>
+            <w:bookmarkEnd w:id="6"/>
+          </w:p>
+        </w:tc>
+        <w:tc>
+          <w:tcPr>
+            <w:tcW w:w="709" w:type="dxa"/>
+            <w:vAlign w:val="center"/>
+          </w:tcPr>
+          <w:p>
+            <w:pPr>
+              <w:rPr>
+                <w:sz w:val="24"/>
+                <w:szCs w:val="21"/>
+              </w:rPr>
+            </w:pPr>
+          </w:p>
+        </w:tc>
+        <w:tc>
+          <w:tcPr>
+            <w:tcW w:w="709" w:type="dxa"/>
+            <w:vAlign w:val="center"/>
+          </w:tcPr>
+          <w:p>
+            <w:pPr>
+              <w:jc w:val="center"/>
+              <w:rPr>
+                <w:sz w:val="24"/>
+                <w:szCs w:val="21"/>
+              </w:rPr>
+            </w:pPr>
+          </w:p>
+        </w:tc>
+        <w:tc>
+          <w:tcPr>
+            <w:tcW w:w="708" w:type="dxa"/>
+            <w:vAlign w:val="center"/>
+          </w:tcPr>
+          <w:p>
+            <w:pPr>
+              <w:jc w:val="center"/>
+              <w:rPr>
+                <w:sz w:val="24"/>
+                <w:szCs w:val="21"/>
+              </w:rPr>
+            </w:pPr>
+          </w:p>
+        </w:tc>
+        <w:tc>
+          <w:tcPr>
+            <w:tcW w:w="709" w:type="dxa"/>
+            <w:vAlign w:val="center"/>
+          </w:tcPr>
+          <w:p>
+            <w:pPr>
+              <w:jc w:val="center"/>
+              <w:rPr>
+                <w:sz w:val="24"/>
+                <w:szCs w:val="21"/>
+              </w:rPr>
+            </w:pPr>
+          </w:p>
+        </w:tc>
+        <w:tc>
+          <w:tcPr>
+            <w:tcW w:w="709" w:type="dxa"/>
+            <w:vAlign w:val="center"/>
+          </w:tcPr>
+          <w:p>
+            <w:pPr>
+              <w:jc w:val="center"/>
+              <w:rPr>
+                <w:sz w:val="24"/>
+                <w:szCs w:val="21"/>
+              </w:rPr>
+            </w:pPr>
+          </w:p>
+        </w:tc>
+        <w:tc>
+          <w:tcPr>
+            <w:tcW w:w="709" w:type="dxa"/>
+            <w:vAlign w:val="center"/>
+          </w:tcPr>
+          <w:p>
+            <w:pPr>
+              <w:jc w:val="center"/>
+              <w:rPr>
+                <w:sz w:val="24"/>
+                <w:szCs w:val="21"/>
+              </w:rPr>
+            </w:pPr>
+          </w:p>
+        </w:tc>
+        <w:tc>
+          <w:tcPr>
+            <w:tcW w:w="815" w:type="dxa"/>
+            <w:vAlign w:val="center"/>
+          </w:tcPr>
+          <w:p>
+            <w:pPr>
+              <w:keepNext/>
+              <w:jc w:val="center"/>
+              <w:rPr>
+                <w:sz w:val="24"/>
+                <w:szCs w:val="21"/>
+              </w:rPr>
+            </w:pPr>
+          </w:p>
+        </w:tc>
+      </w:tr>
+    </w:tbl>
+    <w:p>
+      <w:pPr>
+        <w:pStyle w:val="a7"/>
+        <w:jc w:val="center"/>
+        <w:rPr>
+          <w:noProof/>
+        </w:rPr>
+      </w:pPr>
+      <w:bookmarkStart w:id="7" w:name="_Ref119626916"/>
+      <w:r>
+        <w:t xml:space="preserve">Таблица </w:t>
+      </w:r>
+      <w:r>
+        <w:fldChar w:fldCharType="begin"/>
+      </w:r>
+      <w:r>
+        <w:instrText xml:space="preserve"> SEQ Таблица \* ARABIC </w:instrText>
+      </w:r>
+      <w:r>
+        <w:fldChar w:fldCharType="separate"/>
+      </w:r>
+      <w:r>
+        <w:rPr>
+          <w:noProof/>
+        </w:rPr>
+        <w:t>3</w:t>
+      </w:r>
+      <w:r>
+        <w:rPr>
+          <w:noProof/>
+        </w:rPr>
+        <w:fldChar w:fldCharType="end"/>
+      </w:r>
+      <w:bookmarkEnd w:id="7"/>
+    </w:p>
+    <w:p/>
     <w:p>
       <w:pPr>
         <w:pStyle w:val="1"/>
@@ -2740,61 +4963,6 @@
               <w:jc w:val="center"/>
             </w:pPr>
             <w:r>
-              <w:t>128</w:t>
-            </w:r>
-          </w:p>
-        </w:tc>
-        <w:tc>
-          <w:tcPr>
-            <w:tcW w:w="1978" w:type="dxa"/>
-          </w:tcPr>
-          <w:p>
-            <w:pPr>
-              <w:jc w:val="center"/>
-            </w:pPr>
-            <w:r>
-              <w:t>0200</w:t>
-            </w:r>
-          </w:p>
-        </w:tc>
-        <w:tc>
-          <w:tcPr>
-            <w:tcW w:w="1721" w:type="dxa"/>
-          </w:tcPr>
-          <w:p>
-            <w:pPr>
-              <w:jc w:val="center"/>
-            </w:pPr>
-            <w:r>
-              <w:t>CLA</w:t>
-            </w:r>
-          </w:p>
-        </w:tc>
-        <w:tc>
-          <w:tcPr>
-            <w:tcW w:w="4623" w:type="dxa"/>
-          </w:tcPr>
-          <w:p>
-            <w:pPr>
-              <w:keepNext/>
-              <w:jc w:val="center"/>
-            </w:pPr>
-            <w:r>
-              <w:t>Записать значение 0 в аккумулятор</w:t>
-            </w:r>
-          </w:p>
-        </w:tc>
-      </w:tr>
-      <w:tr>
-        <w:tc>
-          <w:tcPr>
-            <w:tcW w:w="965" w:type="dxa"/>
-          </w:tcPr>
-          <w:p>
-            <w:pPr>
-              <w:jc w:val="center"/>
-            </w:pPr>
-            <w:r>
               <w:t>129</w:t>
             </w:r>
           </w:p>
@@ -3074,31 +5242,44 @@
         <w:pStyle w:val="a7"/>
         <w:jc w:val="center"/>
       </w:pPr>
-      <w:bookmarkStart w:id="7" w:name="_Ref119626850"/>
+      <w:bookmarkStart w:id="8" w:name="_Ref119626850"/>
       <w:r>
         <w:t xml:space="preserve">Таблица </w:t>
       </w:r>
-      <w:fldSimple w:instr=" SEQ Таблица \* ARABIC ">
-        <w:r>
-          <w:rPr>
-            <w:noProof/>
-          </w:rPr>
-          <w:t>3</w:t>
-        </w:r>
-      </w:fldSimple>
-      <w:bookmarkEnd w:id="7"/>
+      <w:r>
+        <w:fldChar w:fldCharType="begin"/>
+      </w:r>
+      <w:r>
+        <w:instrText xml:space="preserve"> SEQ Таблица \* ARABIC </w:instrText>
+      </w:r>
+      <w:r>
+        <w:fldChar w:fldCharType="separate"/>
+      </w:r>
+      <w:r>
+        <w:rPr>
+          <w:noProof/>
+        </w:rPr>
+        <w:t>4</w:t>
+      </w:r>
+      <w:r>
+        <w:rPr>
+          <w:noProof/>
+        </w:rPr>
+        <w:fldChar w:fldCharType="end"/>
+      </w:r>
+      <w:bookmarkEnd w:id="8"/>
     </w:p>
     <w:p/>
     <w:p>
       <w:pPr>
         <w:pStyle w:val="1"/>
       </w:pPr>
-      <w:bookmarkStart w:id="8" w:name="_Toc114866826"/>
+      <w:bookmarkStart w:id="9" w:name="_Toc114866826"/>
       <w:r>
         <w:lastRenderedPageBreak/>
         <w:t>Заключение</w:t>
       </w:r>
-      <w:bookmarkEnd w:id="8"/>
+      <w:bookmarkEnd w:id="9"/>
     </w:p>
     <w:p/>
     <w:p>
@@ -3195,7 +5376,7 @@
           <w:rPr>
             <w:noProof/>
           </w:rPr>
-          <w:t>4</w:t>
+          <w:t>6</w:t>
         </w:r>
         <w:r>
           <w:fldChar w:fldCharType="end"/>
@@ -7318,537 +9499,6 @@
 </w:styles>
 </file>
 
-<file path=word/glossary/document.xml><?xml version="1.0" encoding="utf-8"?>
-<w:glossaryDocument xmlns:wpc="http://schemas.microsoft.com/office/word/2010/wordprocessingCanvas" xmlns:mc="http://schemas.openxmlformats.org/markup-compatibility/2006" xmlns:o="urn:schemas-microsoft-com:office:office" xmlns:r="http://schemas.openxmlformats.org/officeDocument/2006/relationships" xmlns:m="http://schemas.openxmlformats.org/officeDocument/2006/math" xmlns:v="urn:schemas-microsoft-com:vml" xmlns:wp14="http://schemas.microsoft.com/office/word/2010/wordprocessingDrawing" xmlns:wp="http://schemas.openxmlformats.org/drawingml/2006/wordprocessingDrawing" xmlns:w10="urn:schemas-microsoft-com:office:word" xmlns:w="http://schemas.openxmlformats.org/wordprocessingml/2006/main" xmlns:w14="http://schemas.microsoft.com/office/word/2010/wordml" xmlns:wpg="http://schemas.microsoft.com/office/word/2010/wordprocessingGroup" xmlns:wpi="http://schemas.microsoft.com/office/word/2010/wordprocessingInk" xmlns:wne="http://schemas.microsoft.com/office/word/2006/wordml" xmlns:wps="http://schemas.microsoft.com/office/word/2010/wordprocessingShape" mc:Ignorable="w14 wp14"/>
-</file>
-
-<file path=word/glossary/fontTable.xml><?xml version="1.0" encoding="utf-8"?>
-<w:fonts xmlns:mc="http://schemas.openxmlformats.org/markup-compatibility/2006" xmlns:r="http://schemas.openxmlformats.org/officeDocument/2006/relationships" xmlns:w="http://schemas.openxmlformats.org/wordprocessingml/2006/main" xmlns:w14="http://schemas.microsoft.com/office/word/2010/wordml" mc:Ignorable="w14">
-  <w:font w:name="Symbol">
-    <w:panose1 w:val="05050102010706020507"/>
-    <w:charset w:val="02"/>
-    <w:family w:val="roman"/>
-    <w:pitch w:val="variable"/>
-    <w:sig w:usb0="00000000" w:usb1="10000000" w:usb2="00000000" w:usb3="00000000" w:csb0="80000000" w:csb1="00000000"/>
-  </w:font>
-  <w:font w:name="Times New Roman">
-    <w:panose1 w:val="02020603050405020304"/>
-    <w:charset w:val="CC"/>
-    <w:family w:val="roman"/>
-    <w:pitch w:val="variable"/>
-    <w:sig w:usb0="20002A87" w:usb1="80000000" w:usb2="00000008" w:usb3="00000000" w:csb0="000001FF" w:csb1="00000000"/>
-  </w:font>
-  <w:font w:name="Courier New">
-    <w:panose1 w:val="02070309020205020404"/>
-    <w:charset w:val="CC"/>
-    <w:family w:val="modern"/>
-    <w:pitch w:val="fixed"/>
-    <w:sig w:usb0="20002A87" w:usb1="80000000" w:usb2="00000008" w:usb3="00000000" w:csb0="000001FF" w:csb1="00000000"/>
-  </w:font>
-  <w:font w:name="Wingdings">
-    <w:panose1 w:val="00000000000000000000"/>
-    <w:charset w:val="02"/>
-    <w:family w:val="auto"/>
-    <w:pitch w:val="variable"/>
-    <w:sig w:usb0="00000000" w:usb1="10000000" w:usb2="00000000" w:usb3="00000000" w:csb0="80000000" w:csb1="00000000"/>
-  </w:font>
-  <w:font w:name="SimSun">
-    <w:altName w:val="宋体"/>
-    <w:panose1 w:val="02010600030101010101"/>
-    <w:charset w:val="86"/>
-    <w:family w:val="auto"/>
-    <w:notTrueType/>
-    <w:pitch w:val="variable"/>
-    <w:sig w:usb0="00000001" w:usb1="080E0000" w:usb2="00000010" w:usb3="00000000" w:csb0="00040000" w:csb1="00000000"/>
-  </w:font>
-  <w:font w:name="Calibri">
-    <w:panose1 w:val="020F0502020204030204"/>
-    <w:charset w:val="CC"/>
-    <w:family w:val="swiss"/>
-    <w:pitch w:val="variable"/>
-    <w:sig w:usb0="E10002FF" w:usb1="4000ACFF" w:usb2="00000009" w:usb3="00000000" w:csb0="0000019F" w:csb1="00000000"/>
-  </w:font>
-  <w:font w:name="Tahoma">
-    <w:panose1 w:val="020B0604030504040204"/>
-    <w:charset w:val="00"/>
-    <w:family w:val="swiss"/>
-    <w:notTrueType/>
-    <w:pitch w:val="variable"/>
-    <w:sig w:usb0="00000003" w:usb1="00000000" w:usb2="00000000" w:usb3="00000000" w:csb0="00000001" w:csb1="00000000"/>
-  </w:font>
-  <w:font w:name="Cambria Math">
-    <w:panose1 w:val="02040503050406030204"/>
-    <w:charset w:val="CC"/>
-    <w:family w:val="roman"/>
-    <w:pitch w:val="variable"/>
-    <w:sig w:usb0="E00002FF" w:usb1="420024FF" w:usb2="00000000" w:usb3="00000000" w:csb0="0000019F" w:csb1="00000000"/>
-  </w:font>
-  <w:font w:name="Cambria">
-    <w:panose1 w:val="02040503050406030204"/>
-    <w:charset w:val="CC"/>
-    <w:family w:val="roman"/>
-    <w:pitch w:val="variable"/>
-    <w:sig w:usb0="E00002FF" w:usb1="400004FF" w:usb2="00000000" w:usb3="00000000" w:csb0="0000019F" w:csb1="00000000"/>
-  </w:font>
-  <w:font w:name="Arial">
-    <w:panose1 w:val="020B0604020202020204"/>
-    <w:charset w:val="CC"/>
-    <w:family w:val="swiss"/>
-    <w:pitch w:val="variable"/>
-    <w:sig w:usb0="20002A87" w:usb1="80000000" w:usb2="00000008" w:usb3="00000000" w:csb0="000001FF" w:csb1="00000000"/>
-  </w:font>
-</w:fonts>
-</file>
-
-<file path=word/glossary/settings.xml><?xml version="1.0" encoding="utf-8"?>
-<w:settings xmlns:mc="http://schemas.openxmlformats.org/markup-compatibility/2006" xmlns:o="urn:schemas-microsoft-com:office:office" xmlns:r="http://schemas.openxmlformats.org/officeDocument/2006/relationships" xmlns:m="http://schemas.openxmlformats.org/officeDocument/2006/math" xmlns:v="urn:schemas-microsoft-com:vml" xmlns:w10="urn:schemas-microsoft-com:office:word" xmlns:w="http://schemas.openxmlformats.org/wordprocessingml/2006/main" xmlns:w14="http://schemas.microsoft.com/office/word/2010/wordml" xmlns:sl="http://schemas.openxmlformats.org/schemaLibrary/2006/main" mc:Ignorable="w14">
-  <w:view w:val="normal"/>
-  <w:defaultTabStop w:val="708"/>
-  <w:characterSpacingControl w:val="doNotCompress"/>
-  <w:compat>
-    <w:applyBreakingRules/>
-    <w:useFELayout/>
-    <w:compatSetting w:name="compatibilityMode" w:uri="http://schemas.microsoft.com/office/word" w:val="14"/>
-    <w:compatSetting w:name="overrideTableStyleFontSizeAndJustification" w:uri="http://schemas.microsoft.com/office/word" w:val="1"/>
-    <w:compatSetting w:name="enableOpenTypeFeatures" w:uri="http://schemas.microsoft.com/office/word" w:val="1"/>
-    <w:compatSetting w:name="doNotFlipMirrorIndents" w:uri="http://schemas.microsoft.com/office/word" w:val="1"/>
-  </w:compat>
-  <w:rsids>
-    <w:rsidRoot w:val="00DB7CC9"/>
-    <w:rsid w:val="003C3810"/>
-    <w:rsid w:val="005D3D28"/>
-    <w:rsid w:val="00712386"/>
-    <w:rsid w:val="00875FD6"/>
-    <w:rsid w:val="00DB7CC9"/>
-    <w:rsid w:val="00E174A1"/>
-  </w:rsids>
-  <m:mathPr>
-    <m:mathFont m:val="Cambria Math"/>
-    <m:brkBin m:val="before"/>
-    <m:brkBinSub m:val="--"/>
-    <m:smallFrac m:val="0"/>
-    <m:dispDef/>
-    <m:lMargin m:val="0"/>
-    <m:rMargin m:val="0"/>
-    <m:defJc m:val="centerGroup"/>
-    <m:wrapIndent m:val="1440"/>
-    <m:intLim m:val="subSup"/>
-    <m:naryLim m:val="undOvr"/>
-  </m:mathPr>
-  <w:themeFontLang w:val="ru-RU" w:eastAsia="zh-CN" w:bidi="ar-SA"/>
-  <w:clrSchemeMapping w:bg1="light1" w:t1="dark1" w:bg2="light2" w:t2="dark2" w:accent1="accent1" w:accent2="accent2" w:accent3="accent3" w:accent4="accent4" w:accent5="accent5" w:accent6="accent6" w:hyperlink="hyperlink" w:followedHyperlink="followedHyperlink"/>
-  <w:decimalSymbol w:val=","/>
-  <w:listSeparator w:val=";"/>
-</w:settings>
-</file>
-
-<file path=word/glossary/styles.xml><?xml version="1.0" encoding="utf-8"?>
-<w:styles xmlns:mc="http://schemas.openxmlformats.org/markup-compatibility/2006" xmlns:r="http://schemas.openxmlformats.org/officeDocument/2006/relationships" xmlns:w="http://schemas.openxmlformats.org/wordprocessingml/2006/main" xmlns:w14="http://schemas.microsoft.com/office/word/2010/wordml" mc:Ignorable="w14">
-  <w:docDefaults>
-    <w:rPrDefault>
-      <w:rPr>
-        <w:rFonts w:asciiTheme="minorHAnsi" w:eastAsiaTheme="minorEastAsia" w:hAnsiTheme="minorHAnsi" w:cstheme="minorBidi"/>
-        <w:sz w:val="22"/>
-        <w:szCs w:val="22"/>
-        <w:lang w:val="ru-RU" w:eastAsia="zh-CN" w:bidi="ar-SA"/>
-      </w:rPr>
-    </w:rPrDefault>
-    <w:pPrDefault>
-      <w:pPr>
-        <w:spacing w:after="200" w:line="276" w:lineRule="auto"/>
-      </w:pPr>
-    </w:pPrDefault>
-  </w:docDefaults>
-  <w:latentStyles w:defLockedState="0" w:defUIPriority="99" w:defSemiHidden="1" w:defUnhideWhenUsed="1" w:defQFormat="0" w:count="267">
-    <w:lsdException w:name="Normal" w:semiHidden="0" w:uiPriority="0" w:unhideWhenUsed="0" w:qFormat="1"/>
-    <w:lsdException w:name="heading 1" w:semiHidden="0" w:uiPriority="9" w:unhideWhenUsed="0" w:qFormat="1"/>
-    <w:lsdException w:name="heading 2" w:uiPriority="9" w:qFormat="1"/>
-    <w:lsdException w:name="heading 3" w:uiPriority="9" w:qFormat="1"/>
-    <w:lsdException w:name="heading 4" w:uiPriority="9" w:qFormat="1"/>
-    <w:lsdException w:name="heading 5" w:uiPriority="9" w:qFormat="1"/>
-    <w:lsdException w:name="heading 6" w:uiPriority="9" w:qFormat="1"/>
-    <w:lsdException w:name="heading 7" w:uiPriority="9" w:qFormat="1"/>
-    <w:lsdException w:name="heading 8" w:uiPriority="9" w:qFormat="1"/>
-    <w:lsdException w:name="heading 9" w:uiPriority="9" w:qFormat="1"/>
-    <w:lsdException w:name="toc 1" w:uiPriority="39"/>
-    <w:lsdException w:name="toc 2" w:uiPriority="39"/>
-    <w:lsdException w:name="toc 3" w:uiPriority="39"/>
-    <w:lsdException w:name="toc 4" w:uiPriority="39"/>
-    <w:lsdException w:name="toc 5" w:uiPriority="39"/>
-    <w:lsdException w:name="toc 6" w:uiPriority="39"/>
-    <w:lsdException w:name="toc 7" w:uiPriority="39"/>
-    <w:lsdException w:name="toc 8" w:uiPriority="39"/>
-    <w:lsdException w:name="toc 9" w:uiPriority="39"/>
-    <w:lsdException w:name="caption" w:uiPriority="35" w:qFormat="1"/>
-    <w:lsdException w:name="Title" w:semiHidden="0" w:uiPriority="10" w:unhideWhenUsed="0" w:qFormat="1"/>
-    <w:lsdException w:name="Default Paragraph Font" w:uiPriority="1"/>
-    <w:lsdException w:name="Subtitle" w:semiHidden="0" w:uiPriority="11" w:unhideWhenUsed="0" w:qFormat="1"/>
-    <w:lsdException w:name="Strong" w:semiHidden="0" w:uiPriority="22" w:unhideWhenUsed="0" w:qFormat="1"/>
-    <w:lsdException w:name="Emphasis" w:semiHidden="0" w:uiPriority="20" w:unhideWhenUsed="0" w:qFormat="1"/>
-    <w:lsdException w:name="Table Grid" w:semiHidden="0" w:uiPriority="59" w:unhideWhenUsed="0"/>
-    <w:lsdException w:name="Placeholder Text" w:unhideWhenUsed="0"/>
-    <w:lsdException w:name="No Spacing" w:semiHidden="0" w:uiPriority="1" w:unhideWhenUsed="0" w:qFormat="1"/>
-    <w:lsdException w:name="Light Shading" w:semiHidden="0" w:uiPriority="60" w:unhideWhenUsed="0"/>
-    <w:lsdException w:name="Light List" w:semiHidden="0" w:uiPriority="61" w:unhideWhenUsed="0"/>
-    <w:lsdException w:name="Light Grid" w:semiHidden="0" w:uiPriority="62" w:unhideWhenUsed="0"/>
-    <w:lsdException w:name="Medium Shading 1" w:semiHidden="0" w:uiPriority="63" w:unhideWhenUsed="0"/>
-    <w:lsdException w:name="Medium Shading 2" w:semiHidden="0" w:uiPriority="64" w:unhideWhenUsed="0"/>
-    <w:lsdException w:name="Medium List 1" w:semiHidden="0" w:uiPriority="65" w:unhideWhenUsed="0"/>
-    <w:lsdException w:name="Medium List 2" w:semiHidden="0" w:uiPriority="66" w:unhideWhenUsed="0"/>
-    <w:lsdException w:name="Medium Grid 1" w:semiHidden="0" w:uiPriority="67" w:unhideWhenUsed="0"/>
-    <w:lsdException w:name="Medium Grid 2" w:semiHidden="0" w:uiPriority="68" w:unhideWhenUsed="0"/>
-    <w:lsdException w:name="Medium Grid 3" w:semiHidden="0" w:uiPriority="69" w:unhideWhenUsed="0"/>
-    <w:lsdException w:name="Dark List" w:semiHidden="0" w:uiPriority="70" w:unhideWhenUsed="0"/>
-    <w:lsdException w:name="Colorful Shading" w:semiHidden="0" w:uiPriority="71" w:unhideWhenUsed="0"/>
-    <w:lsdException w:name="Colorful List" w:semiHidden="0" w:uiPriority="72" w:unhideWhenUsed="0"/>
-    <w:lsdException w:name="Colorful Grid" w:semiHidden="0" w:uiPriority="73" w:unhideWhenUsed="0"/>
-    <w:lsdException w:name="Light Shading Accent 1" w:semiHidden="0" w:uiPriority="60" w:unhideWhenUsed="0"/>
-    <w:lsdException w:name="Light List Accent 1" w:semiHidden="0" w:uiPriority="61" w:unhideWhenUsed="0"/>
-    <w:lsdException w:name="Light Grid Accent 1" w:semiHidden="0" w:uiPriority="62" w:unhideWhenUsed="0"/>
-    <w:lsdException w:name="Medium Shading 1 Accent 1" w:semiHidden="0" w:uiPriority="63" w:unhideWhenUsed="0"/>
-    <w:lsdException w:name="Medium Shading 2 Accent 1" w:semiHidden="0" w:uiPriority="64" w:unhideWhenUsed="0"/>
-    <w:lsdException w:name="Medium List 1 Accent 1" w:semiHidden="0" w:uiPriority="65" w:unhideWhenUsed="0"/>
-    <w:lsdException w:name="Revision" w:unhideWhenUsed="0"/>
-    <w:lsdException w:name="List Paragraph" w:semiHidden="0" w:uiPriority="34" w:unhideWhenUsed="0" w:qFormat="1"/>
-    <w:lsdException w:name="Quote" w:semiHidden="0" w:uiPriority="29" w:unhideWhenUsed="0" w:qFormat="1"/>
-    <w:lsdException w:name="Intense Quote" w:semiHidden="0" w:uiPriority="30" w:unhideWhenUsed="0" w:qFormat="1"/>
-    <w:lsdException w:name="Medium List 2 Accent 1" w:semiHidden="0" w:uiPriority="66" w:unhideWhenUsed="0"/>
-    <w:lsdException w:name="Medium Grid 1 Accent 1" w:semiHidden="0" w:uiPriority="67" w:unhideWhenUsed="0"/>
-    <w:lsdException w:name="Medium Grid 2 Accent 1" w:semiHidden="0" w:uiPriority="68" w:unhideWhenUsed="0"/>
-    <w:lsdException w:name="Medium Grid 3 Accent 1" w:semiHidden="0" w:uiPriority="69" w:unhideWhenUsed="0"/>
-    <w:lsdException w:name="Dark List Accent 1" w:semiHidden="0" w:uiPriority="70" w:unhideWhenUsed="0"/>
-    <w:lsdException w:name="Colorful Shading Accent 1" w:semiHidden="0" w:uiPriority="71" w:unhideWhenUsed="0"/>
-    <w:lsdException w:name="Colorful List Accent 1" w:semiHidden="0" w:uiPriority="72" w:unhideWhenUsed="0"/>
-    <w:lsdException w:name="Colorful Grid Accent 1" w:semiHidden="0" w:uiPriority="73" w:unhideWhenUsed="0"/>
-    <w:lsdException w:name="Light Shading Accent 2" w:semiHidden="0" w:uiPriority="60" w:unhideWhenUsed="0"/>
-    <w:lsdException w:name="Light List Accent 2" w:semiHidden="0" w:uiPriority="61" w:unhideWhenUsed="0"/>
-    <w:lsdException w:name="Light Grid Accent 2" w:semiHidden="0" w:uiPriority="62" w:unhideWhenUsed="0"/>
-    <w:lsdException w:name="Medium Shading 1 Accent 2" w:semiHidden="0" w:uiPriority="63" w:unhideWhenUsed="0"/>
-    <w:lsdException w:name="Medium Shading 2 Accent 2" w:semiHidden="0" w:uiPriority="64" w:unhideWhenUsed="0"/>
-    <w:lsdException w:name="Medium List 1 Accent 2" w:semiHidden="0" w:uiPriority="65" w:unhideWhenUsed="0"/>
-    <w:lsdException w:name="Medium List 2 Accent 2" w:semiHidden="0" w:uiPriority="66" w:unhideWhenUsed="0"/>
-    <w:lsdException w:name="Medium Grid 1 Accent 2" w:semiHidden="0" w:uiPriority="67" w:unhideWhenUsed="0"/>
-    <w:lsdException w:name="Medium Grid 2 Accent 2" w:semiHidden="0" w:uiPriority="68" w:unhideWhenUsed="0"/>
-    <w:lsdException w:name="Medium Grid 3 Accent 2" w:semiHidden="0" w:uiPriority="69" w:unhideWhenUsed="0"/>
-    <w:lsdException w:name="Dark List Accent 2" w:semiHidden="0" w:uiPriority="70" w:unhideWhenUsed="0"/>
-    <w:lsdException w:name="Colorful Shading Accent 2" w:semiHidden="0" w:uiPriority="71" w:unhideWhenUsed="0"/>
-    <w:lsdException w:name="Colorful List Accent 2" w:semiHidden="0" w:uiPriority="72" w:unhideWhenUsed="0"/>
-    <w:lsdException w:name="Colorful Grid Accent 2" w:semiHidden="0" w:uiPriority="73" w:unhideWhenUsed="0"/>
-    <w:lsdException w:name="Light Shading Accent 3" w:semiHidden="0" w:uiPriority="60" w:unhideWhenUsed="0"/>
-    <w:lsdException w:name="Light List Accent 3" w:semiHidden="0" w:uiPriority="61" w:unhideWhenUsed="0"/>
-    <w:lsdException w:name="Light Grid Accent 3" w:semiHidden="0" w:uiPriority="62" w:unhideWhenUsed="0"/>
-    <w:lsdException w:name="Medium Shading 1 Accent 3" w:semiHidden="0" w:uiPriority="63" w:unhideWhenUsed="0"/>
-    <w:lsdException w:name="Medium Shading 2 Accent 3" w:semiHidden="0" w:uiPriority="64" w:unhideWhenUsed="0"/>
-    <w:lsdException w:name="Medium List 1 Accent 3" w:semiHidden="0" w:uiPriority="65" w:unhideWhenUsed="0"/>
-    <w:lsdException w:name="Medium List 2 Accent 3" w:semiHidden="0" w:uiPriority="66" w:unhideWhenUsed="0"/>
-    <w:lsdException w:name="Medium Grid 1 Accent 3" w:semiHidden="0" w:uiPriority="67" w:unhideWhenUsed="0"/>
-    <w:lsdException w:name="Medium Grid 2 Accent 3" w:semiHidden="0" w:uiPriority="68" w:unhideWhenUsed="0"/>
-    <w:lsdException w:name="Medium Grid 3 Accent 3" w:semiHidden="0" w:uiPriority="69" w:unhideWhenUsed="0"/>
-    <w:lsdException w:name="Dark List Accent 3" w:semiHidden="0" w:uiPriority="70" w:unhideWhenUsed="0"/>
-    <w:lsdException w:name="Colorful Shading Accent 3" w:semiHidden="0" w:uiPriority="71" w:unhideWhenUsed="0"/>
-    <w:lsdException w:name="Colorful List Accent 3" w:semiHidden="0" w:uiPriority="72" w:unhideWhenUsed="0"/>
-    <w:lsdException w:name="Colorful Grid Accent 3" w:semiHidden="0" w:uiPriority="73" w:unhideWhenUsed="0"/>
-    <w:lsdException w:name="Light Shading Accent 4" w:semiHidden="0" w:uiPriority="60" w:unhideWhenUsed="0"/>
-    <w:lsdException w:name="Light List Accent 4" w:semiHidden="0" w:uiPriority="61" w:unhideWhenUsed="0"/>
-    <w:lsdException w:name="Light Grid Accent 4" w:semiHidden="0" w:uiPriority="62" w:unhideWhenUsed="0"/>
-    <w:lsdException w:name="Medium Shading 1 Accent 4" w:semiHidden="0" w:uiPriority="63" w:unhideWhenUsed="0"/>
-    <w:lsdException w:name="Medium Shading 2 Accent 4" w:semiHidden="0" w:uiPriority="64" w:unhideWhenUsed="0"/>
-    <w:lsdException w:name="Medium List 1 Accent 4" w:semiHidden="0" w:uiPriority="65" w:unhideWhenUsed="0"/>
-    <w:lsdException w:name="Medium List 2 Accent 4" w:semiHidden="0" w:uiPriority="66" w:unhideWhenUsed="0"/>
-    <w:lsdException w:name="Medium Grid 1 Accent 4" w:semiHidden="0" w:uiPriority="67" w:unhideWhenUsed="0"/>
-    <w:lsdException w:name="Medium Grid 2 Accent 4" w:semiHidden="0" w:uiPriority="68" w:unhideWhenUsed="0"/>
-    <w:lsdException w:name="Medium Grid 3 Accent 4" w:semiHidden="0" w:uiPriority="69" w:unhideWhenUsed="0"/>
-    <w:lsdException w:name="Dark List Accent 4" w:semiHidden="0" w:uiPriority="70" w:unhideWhenUsed="0"/>
-    <w:lsdException w:name="Colorful Shading Accent 4" w:semiHidden="0" w:uiPriority="71" w:unhideWhenUsed="0"/>
-    <w:lsdException w:name="Colorful List Accent 4" w:semiHidden="0" w:uiPriority="72" w:unhideWhenUsed="0"/>
-    <w:lsdException w:name="Colorful Grid Accent 4" w:semiHidden="0" w:uiPriority="73" w:unhideWhenUsed="0"/>
-    <w:lsdException w:name="Light Shading Accent 5" w:semiHidden="0" w:uiPriority="60" w:unhideWhenUsed="0"/>
-    <w:lsdException w:name="Light List Accent 5" w:semiHidden="0" w:uiPriority="61" w:unhideWhenUsed="0"/>
-    <w:lsdException w:name="Light Grid Accent 5" w:semiHidden="0" w:uiPriority="62" w:unhideWhenUsed="0"/>
-    <w:lsdException w:name="Medium Shading 1 Accent 5" w:semiHidden="0" w:uiPriority="63" w:unhideWhenUsed="0"/>
-    <w:lsdException w:name="Medium Shading 2 Accent 5" w:semiHidden="0" w:uiPriority="64" w:unhideWhenUsed="0"/>
-    <w:lsdException w:name="Medium List 1 Accent 5" w:semiHidden="0" w:uiPriority="65" w:unhideWhenUsed="0"/>
-    <w:lsdException w:name="Medium List 2 Accent 5" w:semiHidden="0" w:uiPriority="66" w:unhideWhenUsed="0"/>
-    <w:lsdException w:name="Medium Grid 1 Accent 5" w:semiHidden="0" w:uiPriority="67" w:unhideWhenUsed="0"/>
-    <w:lsdException w:name="Medium Grid 2 Accent 5" w:semiHidden="0" w:uiPriority="68" w:unhideWhenUsed="0"/>
-    <w:lsdException w:name="Medium Grid 3 Accent 5" w:semiHidden="0" w:uiPriority="69" w:unhideWhenUsed="0"/>
-    <w:lsdException w:name="Dark List Accent 5" w:semiHidden="0" w:uiPriority="70" w:unhideWhenUsed="0"/>
-    <w:lsdException w:name="Colorful Shading Accent 5" w:semiHidden="0" w:uiPriority="71" w:unhideWhenUsed="0"/>
-    <w:lsdException w:name="Colorful List Accent 5" w:semiHidden="0" w:uiPriority="72" w:unhideWhenUsed="0"/>
-    <w:lsdException w:name="Colorful Grid Accent 5" w:semiHidden="0" w:uiPriority="73" w:unhideWhenUsed="0"/>
-    <w:lsdException w:name="Light Shading Accent 6" w:semiHidden="0" w:uiPriority="60" w:unhideWhenUsed="0"/>
-    <w:lsdException w:name="Light List Accent 6" w:semiHidden="0" w:uiPriority="61" w:unhideWhenUsed="0"/>
-    <w:lsdException w:name="Light Grid Accent 6" w:semiHidden="0" w:uiPriority="62" w:unhideWhenUsed="0"/>
-    <w:lsdException w:name="Medium Shading 1 Accent 6" w:semiHidden="0" w:uiPriority="63" w:unhideWhenUsed="0"/>
-    <w:lsdException w:name="Medium Shading 2 Accent 6" w:semiHidden="0" w:uiPriority="64" w:unhideWhenUsed="0"/>
-    <w:lsdException w:name="Medium List 1 Accent 6" w:semiHidden="0" w:uiPriority="65" w:unhideWhenUsed="0"/>
-    <w:lsdException w:name="Medium List 2 Accent 6" w:semiHidden="0" w:uiPriority="66" w:unhideWhenUsed="0"/>
-    <w:lsdException w:name="Medium Grid 1 Accent 6" w:semiHidden="0" w:uiPriority="67" w:unhideWhenUsed="0"/>
-    <w:lsdException w:name="Medium Grid 2 Accent 6" w:semiHidden="0" w:uiPriority="68" w:unhideWhenUsed="0"/>
-    <w:lsdException w:name="Medium Grid 3 Accent 6" w:semiHidden="0" w:uiPriority="69" w:unhideWhenUsed="0"/>
-    <w:lsdException w:name="Dark List Accent 6" w:semiHidden="0" w:uiPriority="70" w:unhideWhenUsed="0"/>
-    <w:lsdException w:name="Colorful Shading Accent 6" w:semiHidden="0" w:uiPriority="71" w:unhideWhenUsed="0"/>
-    <w:lsdException w:name="Colorful List Accent 6" w:semiHidden="0" w:uiPriority="72" w:unhideWhenUsed="0"/>
-    <w:lsdException w:name="Colorful Grid Accent 6" w:semiHidden="0" w:uiPriority="73" w:unhideWhenUsed="0"/>
-    <w:lsdException w:name="Subtle Emphasis" w:semiHidden="0" w:uiPriority="19" w:unhideWhenUsed="0" w:qFormat="1"/>
-    <w:lsdException w:name="Intense Emphasis" w:semiHidden="0" w:uiPriority="21" w:unhideWhenUsed="0" w:qFormat="1"/>
-    <w:lsdException w:name="Subtle Reference" w:semiHidden="0" w:uiPriority="31" w:unhideWhenUsed="0" w:qFormat="1"/>
-    <w:lsdException w:name="Intense Reference" w:semiHidden="0" w:uiPriority="32" w:unhideWhenUsed="0" w:qFormat="1"/>
-    <w:lsdException w:name="Book Title" w:semiHidden="0" w:uiPriority="33" w:unhideWhenUsed="0" w:qFormat="1"/>
-    <w:lsdException w:name="Bibliography" w:uiPriority="37"/>
-    <w:lsdException w:name="TOC Heading" w:uiPriority="39" w:qFormat="1"/>
-  </w:latentStyles>
-  <w:style w:type="paragraph" w:default="1" w:styleId="a">
-    <w:name w:val="Normal"/>
-    <w:qFormat/>
-  </w:style>
-  <w:style w:type="character" w:default="1" w:styleId="a0">
-    <w:name w:val="Default Paragraph Font"/>
-    <w:uiPriority w:val="1"/>
-    <w:semiHidden/>
-    <w:unhideWhenUsed/>
-  </w:style>
-  <w:style w:type="table" w:default="1" w:styleId="a1">
-    <w:name w:val="Normal Table"/>
-    <w:uiPriority w:val="99"/>
-    <w:semiHidden/>
-    <w:unhideWhenUsed/>
-    <w:tblPr>
-      <w:tblInd w:w="0" w:type="dxa"/>
-      <w:tblCellMar>
-        <w:top w:w="0" w:type="dxa"/>
-        <w:left w:w="108" w:type="dxa"/>
-        <w:bottom w:w="0" w:type="dxa"/>
-        <w:right w:w="108" w:type="dxa"/>
-      </w:tblCellMar>
-    </w:tblPr>
-  </w:style>
-  <w:style w:type="numbering" w:default="1" w:styleId="a2">
-    <w:name w:val="No List"/>
-    <w:uiPriority w:val="99"/>
-    <w:semiHidden/>
-    <w:unhideWhenUsed/>
-  </w:style>
-  <w:style w:type="character" w:styleId="a3">
-    <w:name w:val="Placeholder Text"/>
-    <w:basedOn w:val="a0"/>
-    <w:uiPriority w:val="99"/>
-    <w:semiHidden/>
-    <w:rsid w:val="005D3D28"/>
-    <w:rPr>
-      <w:color w:val="808080"/>
-    </w:rPr>
-  </w:style>
-</w:styles>
-</file>
-
-<file path=word/glossary/stylesWithEffects.xml><?xml version="1.0" encoding="utf-8"?>
-<w:styles xmlns:wpc="http://schemas.microsoft.com/office/word/2010/wordprocessingCanvas" xmlns:mc="http://schemas.openxmlformats.org/markup-compatibility/2006" xmlns:o="urn:schemas-microsoft-com:office:office" xmlns:r="http://schemas.openxmlformats.org/officeDocument/2006/relationships" xmlns:m="http://schemas.openxmlformats.org/officeDocument/2006/math" xmlns:v="urn:schemas-microsoft-com:vml" xmlns:wp14="http://schemas.microsoft.com/office/word/2010/wordprocessingDrawing" xmlns:wp="http://schemas.openxmlformats.org/drawingml/2006/wordprocessingDrawing" xmlns:w10="urn:schemas-microsoft-com:office:word" xmlns:w="http://schemas.openxmlformats.org/wordprocessingml/2006/main" xmlns:w14="http://schemas.microsoft.com/office/word/2010/wordml" xmlns:wpg="http://schemas.microsoft.com/office/word/2010/wordprocessingGroup" xmlns:wpi="http://schemas.microsoft.com/office/word/2010/wordprocessingInk" xmlns:wne="http://schemas.microsoft.com/office/word/2006/wordml" xmlns:wps="http://schemas.microsoft.com/office/word/2010/wordprocessingShape" mc:Ignorable="w14 wp14">
-  <w:docDefaults>
-    <w:rPrDefault>
-      <w:rPr>
-        <w:rFonts w:asciiTheme="minorHAnsi" w:eastAsiaTheme="minorEastAsia" w:hAnsiTheme="minorHAnsi" w:cstheme="minorBidi"/>
-        <w:sz w:val="22"/>
-        <w:szCs w:val="22"/>
-        <w:lang w:val="ru-RU" w:eastAsia="zh-CN" w:bidi="ar-SA"/>
-      </w:rPr>
-    </w:rPrDefault>
-    <w:pPrDefault>
-      <w:pPr>
-        <w:spacing w:after="200" w:line="276" w:lineRule="auto"/>
-      </w:pPr>
-    </w:pPrDefault>
-  </w:docDefaults>
-  <w:latentStyles w:defLockedState="0" w:defUIPriority="99" w:defSemiHidden="1" w:defUnhideWhenUsed="1" w:defQFormat="0" w:count="267">
-    <w:lsdException w:name="Normal" w:semiHidden="0" w:uiPriority="0" w:unhideWhenUsed="0" w:qFormat="1"/>
-    <w:lsdException w:name="heading 1" w:semiHidden="0" w:uiPriority="9" w:unhideWhenUsed="0" w:qFormat="1"/>
-    <w:lsdException w:name="heading 2" w:uiPriority="9" w:qFormat="1"/>
-    <w:lsdException w:name="heading 3" w:uiPriority="9" w:qFormat="1"/>
-    <w:lsdException w:name="heading 4" w:uiPriority="9" w:qFormat="1"/>
-    <w:lsdException w:name="heading 5" w:uiPriority="9" w:qFormat="1"/>
-    <w:lsdException w:name="heading 6" w:uiPriority="9" w:qFormat="1"/>
-    <w:lsdException w:name="heading 7" w:uiPriority="9" w:qFormat="1"/>
-    <w:lsdException w:name="heading 8" w:uiPriority="9" w:qFormat="1"/>
-    <w:lsdException w:name="heading 9" w:uiPriority="9" w:qFormat="1"/>
-    <w:lsdException w:name="toc 1" w:uiPriority="39"/>
-    <w:lsdException w:name="toc 2" w:uiPriority="39"/>
-    <w:lsdException w:name="toc 3" w:uiPriority="39"/>
-    <w:lsdException w:name="toc 4" w:uiPriority="39"/>
-    <w:lsdException w:name="toc 5" w:uiPriority="39"/>
-    <w:lsdException w:name="toc 6" w:uiPriority="39"/>
-    <w:lsdException w:name="toc 7" w:uiPriority="39"/>
-    <w:lsdException w:name="toc 8" w:uiPriority="39"/>
-    <w:lsdException w:name="toc 9" w:uiPriority="39"/>
-    <w:lsdException w:name="caption" w:uiPriority="35" w:qFormat="1"/>
-    <w:lsdException w:name="Title" w:semiHidden="0" w:uiPriority="10" w:unhideWhenUsed="0" w:qFormat="1"/>
-    <w:lsdException w:name="Default Paragraph Font" w:uiPriority="1"/>
-    <w:lsdException w:name="Subtitle" w:semiHidden="0" w:uiPriority="11" w:unhideWhenUsed="0" w:qFormat="1"/>
-    <w:lsdException w:name="Strong" w:semiHidden="0" w:uiPriority="22" w:unhideWhenUsed="0" w:qFormat="1"/>
-    <w:lsdException w:name="Emphasis" w:semiHidden="0" w:uiPriority="20" w:unhideWhenUsed="0" w:qFormat="1"/>
-    <w:lsdException w:name="Table Grid" w:semiHidden="0" w:uiPriority="59" w:unhideWhenUsed="0"/>
-    <w:lsdException w:name="Placeholder Text" w:unhideWhenUsed="0"/>
-    <w:lsdException w:name="No Spacing" w:semiHidden="0" w:uiPriority="1" w:unhideWhenUsed="0" w:qFormat="1"/>
-    <w:lsdException w:name="Light Shading" w:semiHidden="0" w:uiPriority="60" w:unhideWhenUsed="0"/>
-    <w:lsdException w:name="Light List" w:semiHidden="0" w:uiPriority="61" w:unhideWhenUsed="0"/>
-    <w:lsdException w:name="Light Grid" w:semiHidden="0" w:uiPriority="62" w:unhideWhenUsed="0"/>
-    <w:lsdException w:name="Medium Shading 1" w:semiHidden="0" w:uiPriority="63" w:unhideWhenUsed="0"/>
-    <w:lsdException w:name="Medium Shading 2" w:semiHidden="0" w:uiPriority="64" w:unhideWhenUsed="0"/>
-    <w:lsdException w:name="Medium List 1" w:semiHidden="0" w:uiPriority="65" w:unhideWhenUsed="0"/>
-    <w:lsdException w:name="Medium List 2" w:semiHidden="0" w:uiPriority="66" w:unhideWhenUsed="0"/>
-    <w:lsdException w:name="Medium Grid 1" w:semiHidden="0" w:uiPriority="67" w:unhideWhenUsed="0"/>
-    <w:lsdException w:name="Medium Grid 2" w:semiHidden="0" w:uiPriority="68" w:unhideWhenUsed="0"/>
-    <w:lsdException w:name="Medium Grid 3" w:semiHidden="0" w:uiPriority="69" w:unhideWhenUsed="0"/>
-    <w:lsdException w:name="Dark List" w:semiHidden="0" w:uiPriority="70" w:unhideWhenUsed="0"/>
-    <w:lsdException w:name="Colorful Shading" w:semiHidden="0" w:uiPriority="71" w:unhideWhenUsed="0"/>
-    <w:lsdException w:name="Colorful List" w:semiHidden="0" w:uiPriority="72" w:unhideWhenUsed="0"/>
-    <w:lsdException w:name="Colorful Grid" w:semiHidden="0" w:uiPriority="73" w:unhideWhenUsed="0"/>
-    <w:lsdException w:name="Light Shading Accent 1" w:semiHidden="0" w:uiPriority="60" w:unhideWhenUsed="0"/>
-    <w:lsdException w:name="Light List Accent 1" w:semiHidden="0" w:uiPriority="61" w:unhideWhenUsed="0"/>
-    <w:lsdException w:name="Light Grid Accent 1" w:semiHidden="0" w:uiPriority="62" w:unhideWhenUsed="0"/>
-    <w:lsdException w:name="Medium Shading 1 Accent 1" w:semiHidden="0" w:uiPriority="63" w:unhideWhenUsed="0"/>
-    <w:lsdException w:name="Medium Shading 2 Accent 1" w:semiHidden="0" w:uiPriority="64" w:unhideWhenUsed="0"/>
-    <w:lsdException w:name="Medium List 1 Accent 1" w:semiHidden="0" w:uiPriority="65" w:unhideWhenUsed="0"/>
-    <w:lsdException w:name="Revision" w:unhideWhenUsed="0"/>
-    <w:lsdException w:name="List Paragraph" w:semiHidden="0" w:uiPriority="34" w:unhideWhenUsed="0" w:qFormat="1"/>
-    <w:lsdException w:name="Quote" w:semiHidden="0" w:uiPriority="29" w:unhideWhenUsed="0" w:qFormat="1"/>
-    <w:lsdException w:name="Intense Quote" w:semiHidden="0" w:uiPriority="30" w:unhideWhenUsed="0" w:qFormat="1"/>
-    <w:lsdException w:name="Medium List 2 Accent 1" w:semiHidden="0" w:uiPriority="66" w:unhideWhenUsed="0"/>
-    <w:lsdException w:name="Medium Grid 1 Accent 1" w:semiHidden="0" w:uiPriority="67" w:unhideWhenUsed="0"/>
-    <w:lsdException w:name="Medium Grid 2 Accent 1" w:semiHidden="0" w:uiPriority="68" w:unhideWhenUsed="0"/>
-    <w:lsdException w:name="Medium Grid 3 Accent 1" w:semiHidden="0" w:uiPriority="69" w:unhideWhenUsed="0"/>
-    <w:lsdException w:name="Dark List Accent 1" w:semiHidden="0" w:uiPriority="70" w:unhideWhenUsed="0"/>
-    <w:lsdException w:name="Colorful Shading Accent 1" w:semiHidden="0" w:uiPriority="71" w:unhideWhenUsed="0"/>
-    <w:lsdException w:name="Colorful List Accent 1" w:semiHidden="0" w:uiPriority="72" w:unhideWhenUsed="0"/>
-    <w:lsdException w:name="Colorful Grid Accent 1" w:semiHidden="0" w:uiPriority="73" w:unhideWhenUsed="0"/>
-    <w:lsdException w:name="Light Shading Accent 2" w:semiHidden="0" w:uiPriority="60" w:unhideWhenUsed="0"/>
-    <w:lsdException w:name="Light List Accent 2" w:semiHidden="0" w:uiPriority="61" w:unhideWhenUsed="0"/>
-    <w:lsdException w:name="Light Grid Accent 2" w:semiHidden="0" w:uiPriority="62" w:unhideWhenUsed="0"/>
-    <w:lsdException w:name="Medium Shading 1 Accent 2" w:semiHidden="0" w:uiPriority="63" w:unhideWhenUsed="0"/>
-    <w:lsdException w:name="Medium Shading 2 Accent 2" w:semiHidden="0" w:uiPriority="64" w:unhideWhenUsed="0"/>
-    <w:lsdException w:name="Medium List 1 Accent 2" w:semiHidden="0" w:uiPriority="65" w:unhideWhenUsed="0"/>
-    <w:lsdException w:name="Medium List 2 Accent 2" w:semiHidden="0" w:uiPriority="66" w:unhideWhenUsed="0"/>
-    <w:lsdException w:name="Medium Grid 1 Accent 2" w:semiHidden="0" w:uiPriority="67" w:unhideWhenUsed="0"/>
-    <w:lsdException w:name="Medium Grid 2 Accent 2" w:semiHidden="0" w:uiPriority="68" w:unhideWhenUsed="0"/>
-    <w:lsdException w:name="Medium Grid 3 Accent 2" w:semiHidden="0" w:uiPriority="69" w:unhideWhenUsed="0"/>
-    <w:lsdException w:name="Dark List Accent 2" w:semiHidden="0" w:uiPriority="70" w:unhideWhenUsed="0"/>
-    <w:lsdException w:name="Colorful Shading Accent 2" w:semiHidden="0" w:uiPriority="71" w:unhideWhenUsed="0"/>
-    <w:lsdException w:name="Colorful List Accent 2" w:semiHidden="0" w:uiPriority="72" w:unhideWhenUsed="0"/>
-    <w:lsdException w:name="Colorful Grid Accent 2" w:semiHidden="0" w:uiPriority="73" w:unhideWhenUsed="0"/>
-    <w:lsdException w:name="Light Shading Accent 3" w:semiHidden="0" w:uiPriority="60" w:unhideWhenUsed="0"/>
-    <w:lsdException w:name="Light List Accent 3" w:semiHidden="0" w:uiPriority="61" w:unhideWhenUsed="0"/>
-    <w:lsdException w:name="Light Grid Accent 3" w:semiHidden="0" w:uiPriority="62" w:unhideWhenUsed="0"/>
-    <w:lsdException w:name="Medium Shading 1 Accent 3" w:semiHidden="0" w:uiPriority="63" w:unhideWhenUsed="0"/>
-    <w:lsdException w:name="Medium Shading 2 Accent 3" w:semiHidden="0" w:uiPriority="64" w:unhideWhenUsed="0"/>
-    <w:lsdException w:name="Medium List 1 Accent 3" w:semiHidden="0" w:uiPriority="65" w:unhideWhenUsed="0"/>
-    <w:lsdException w:name="Medium List 2 Accent 3" w:semiHidden="0" w:uiPriority="66" w:unhideWhenUsed="0"/>
-    <w:lsdException w:name="Medium Grid 1 Accent 3" w:semiHidden="0" w:uiPriority="67" w:unhideWhenUsed="0"/>
-    <w:lsdException w:name="Medium Grid 2 Accent 3" w:semiHidden="0" w:uiPriority="68" w:unhideWhenUsed="0"/>
-    <w:lsdException w:name="Medium Grid 3 Accent 3" w:semiHidden="0" w:uiPriority="69" w:unhideWhenUsed="0"/>
-    <w:lsdException w:name="Dark List Accent 3" w:semiHidden="0" w:uiPriority="70" w:unhideWhenUsed="0"/>
-    <w:lsdException w:name="Colorful Shading Accent 3" w:semiHidden="0" w:uiPriority="71" w:unhideWhenUsed="0"/>
-    <w:lsdException w:name="Colorful List Accent 3" w:semiHidden="0" w:uiPriority="72" w:unhideWhenUsed="0"/>
-    <w:lsdException w:name="Colorful Grid Accent 3" w:semiHidden="0" w:uiPriority="73" w:unhideWhenUsed="0"/>
-    <w:lsdException w:name="Light Shading Accent 4" w:semiHidden="0" w:uiPriority="60" w:unhideWhenUsed="0"/>
-    <w:lsdException w:name="Light List Accent 4" w:semiHidden="0" w:uiPriority="61" w:unhideWhenUsed="0"/>
-    <w:lsdException w:name="Light Grid Accent 4" w:semiHidden="0" w:uiPriority="62" w:unhideWhenUsed="0"/>
-    <w:lsdException w:name="Medium Shading 1 Accent 4" w:semiHidden="0" w:uiPriority="63" w:unhideWhenUsed="0"/>
-    <w:lsdException w:name="Medium Shading 2 Accent 4" w:semiHidden="0" w:uiPriority="64" w:unhideWhenUsed="0"/>
-    <w:lsdException w:name="Medium List 1 Accent 4" w:semiHidden="0" w:uiPriority="65" w:unhideWhenUsed="0"/>
-    <w:lsdException w:name="Medium List 2 Accent 4" w:semiHidden="0" w:uiPriority="66" w:unhideWhenUsed="0"/>
-    <w:lsdException w:name="Medium Grid 1 Accent 4" w:semiHidden="0" w:uiPriority="67" w:unhideWhenUsed="0"/>
-    <w:lsdException w:name="Medium Grid 2 Accent 4" w:semiHidden="0" w:uiPriority="68" w:unhideWhenUsed="0"/>
-    <w:lsdException w:name="Medium Grid 3 Accent 4" w:semiHidden="0" w:uiPriority="69" w:unhideWhenUsed="0"/>
-    <w:lsdException w:name="Dark List Accent 4" w:semiHidden="0" w:uiPriority="70" w:unhideWhenUsed="0"/>
-    <w:lsdException w:name="Colorful Shading Accent 4" w:semiHidden="0" w:uiPriority="71" w:unhideWhenUsed="0"/>
-    <w:lsdException w:name="Colorful List Accent 4" w:semiHidden="0" w:uiPriority="72" w:unhideWhenUsed="0"/>
-    <w:lsdException w:name="Colorful Grid Accent 4" w:semiHidden="0" w:uiPriority="73" w:unhideWhenUsed="0"/>
-    <w:lsdException w:name="Light Shading Accent 5" w:semiHidden="0" w:uiPriority="60" w:unhideWhenUsed="0"/>
-    <w:lsdException w:name="Light List Accent 5" w:semiHidden="0" w:uiPriority="61" w:unhideWhenUsed="0"/>
-    <w:lsdException w:name="Light Grid Accent 5" w:semiHidden="0" w:uiPriority="62" w:unhideWhenUsed="0"/>
-    <w:lsdException w:name="Medium Shading 1 Accent 5" w:semiHidden="0" w:uiPriority="63" w:unhideWhenUsed="0"/>
-    <w:lsdException w:name="Medium Shading 2 Accent 5" w:semiHidden="0" w:uiPriority="64" w:unhideWhenUsed="0"/>
-    <w:lsdException w:name="Medium List 1 Accent 5" w:semiHidden="0" w:uiPriority="65" w:unhideWhenUsed="0"/>
-    <w:lsdException w:name="Medium List 2 Accent 5" w:semiHidden="0" w:uiPriority="66" w:unhideWhenUsed="0"/>
-    <w:lsdException w:name="Medium Grid 1 Accent 5" w:semiHidden="0" w:uiPriority="67" w:unhideWhenUsed="0"/>
-    <w:lsdException w:name="Medium Grid 2 Accent 5" w:semiHidden="0" w:uiPriority="68" w:unhideWhenUsed="0"/>
-    <w:lsdException w:name="Medium Grid 3 Accent 5" w:semiHidden="0" w:uiPriority="69" w:unhideWhenUsed="0"/>
-    <w:lsdException w:name="Dark List Accent 5" w:semiHidden="0" w:uiPriority="70" w:unhideWhenUsed="0"/>
-    <w:lsdException w:name="Colorful Shading Accent 5" w:semiHidden="0" w:uiPriority="71" w:unhideWhenUsed="0"/>
-    <w:lsdException w:name="Colorful List Accent 5" w:semiHidden="0" w:uiPriority="72" w:unhideWhenUsed="0"/>
-    <w:lsdException w:name="Colorful Grid Accent 5" w:semiHidden="0" w:uiPriority="73" w:unhideWhenUsed="0"/>
-    <w:lsdException w:name="Light Shading Accent 6" w:semiHidden="0" w:uiPriority="60" w:unhideWhenUsed="0"/>
-    <w:lsdException w:name="Light List Accent 6" w:semiHidden="0" w:uiPriority="61" w:unhideWhenUsed="0"/>
-    <w:lsdException w:name="Light Grid Accent 6" w:semiHidden="0" w:uiPriority="62" w:unhideWhenUsed="0"/>
-    <w:lsdException w:name="Medium Shading 1 Accent 6" w:semiHidden="0" w:uiPriority="63" w:unhideWhenUsed="0"/>
-    <w:lsdException w:name="Medium Shading 2 Accent 6" w:semiHidden="0" w:uiPriority="64" w:unhideWhenUsed="0"/>
-    <w:lsdException w:name="Medium List 1 Accent 6" w:semiHidden="0" w:uiPriority="65" w:unhideWhenUsed="0"/>
-    <w:lsdException w:name="Medium List 2 Accent 6" w:semiHidden="0" w:uiPriority="66" w:unhideWhenUsed="0"/>
-    <w:lsdException w:name="Medium Grid 1 Accent 6" w:semiHidden="0" w:uiPriority="67" w:unhideWhenUsed="0"/>
-    <w:lsdException w:name="Medium Grid 2 Accent 6" w:semiHidden="0" w:uiPriority="68" w:unhideWhenUsed="0"/>
-    <w:lsdException w:name="Medium Grid 3 Accent 6" w:semiHidden="0" w:uiPriority="69" w:unhideWhenUsed="0"/>
-    <w:lsdException w:name="Dark List Accent 6" w:semiHidden="0" w:uiPriority="70" w:unhideWhenUsed="0"/>
-    <w:lsdException w:name="Colorful Shading Accent 6" w:semiHidden="0" w:uiPriority="71" w:unhideWhenUsed="0"/>
-    <w:lsdException w:name="Colorful List Accent 6" w:semiHidden="0" w:uiPriority="72" w:unhideWhenUsed="0"/>
-    <w:lsdException w:name="Colorful Grid Accent 6" w:semiHidden="0" w:uiPriority="73" w:unhideWhenUsed="0"/>
-    <w:lsdException w:name="Subtle Emphasis" w:semiHidden="0" w:uiPriority="19" w:unhideWhenUsed="0" w:qFormat="1"/>
-    <w:lsdException w:name="Intense Emphasis" w:semiHidden="0" w:uiPriority="21" w:unhideWhenUsed="0" w:qFormat="1"/>
-    <w:lsdException w:name="Subtle Reference" w:semiHidden="0" w:uiPriority="31" w:unhideWhenUsed="0" w:qFormat="1"/>
-    <w:lsdException w:name="Intense Reference" w:semiHidden="0" w:uiPriority="32" w:unhideWhenUsed="0" w:qFormat="1"/>
-    <w:lsdException w:name="Book Title" w:semiHidden="0" w:uiPriority="33" w:unhideWhenUsed="0" w:qFormat="1"/>
-    <w:lsdException w:name="Bibliography" w:uiPriority="37"/>
-    <w:lsdException w:name="TOC Heading" w:uiPriority="39" w:qFormat="1"/>
-  </w:latentStyles>
-  <w:style w:type="paragraph" w:default="1" w:styleId="a">
-    <w:name w:val="Normal"/>
-    <w:qFormat/>
-  </w:style>
-  <w:style w:type="character" w:default="1" w:styleId="a0">
-    <w:name w:val="Default Paragraph Font"/>
-    <w:uiPriority w:val="1"/>
-    <w:semiHidden/>
-    <w:unhideWhenUsed/>
-  </w:style>
-  <w:style w:type="table" w:default="1" w:styleId="a1">
-    <w:name w:val="Normal Table"/>
-    <w:uiPriority w:val="99"/>
-    <w:semiHidden/>
-    <w:unhideWhenUsed/>
-    <w:tblPr>
-      <w:tblInd w:w="0" w:type="dxa"/>
-      <w:tblCellMar>
-        <w:top w:w="0" w:type="dxa"/>
-        <w:left w:w="108" w:type="dxa"/>
-        <w:bottom w:w="0" w:type="dxa"/>
-        <w:right w:w="108" w:type="dxa"/>
-      </w:tblCellMar>
-    </w:tblPr>
-  </w:style>
-  <w:style w:type="numbering" w:default="1" w:styleId="a2">
-    <w:name w:val="No List"/>
-    <w:uiPriority w:val="99"/>
-    <w:semiHidden/>
-    <w:unhideWhenUsed/>
-  </w:style>
-  <w:style w:type="character" w:styleId="a3">
-    <w:name w:val="Placeholder Text"/>
-    <w:basedOn w:val="a0"/>
-    <w:uiPriority w:val="99"/>
-    <w:semiHidden/>
-    <w:rsid w:val="005D3D28"/>
-    <w:rPr>
-      <w:color w:val="808080"/>
-    </w:rPr>
-  </w:style>
-</w:styles>
-</file>
-
-<file path=word/glossary/webSettings.xml><?xml version="1.0" encoding="utf-8"?>
-<w:webSettings xmlns:mc="http://schemas.openxmlformats.org/markup-compatibility/2006" xmlns:r="http://schemas.openxmlformats.org/officeDocument/2006/relationships" xmlns:w="http://schemas.openxmlformats.org/wordprocessingml/2006/main" xmlns:w14="http://schemas.microsoft.com/office/word/2010/wordml" mc:Ignorable="w14">
-  <w:optimizeForBrowser/>
-  <w:allowPNG/>
-</w:webSettings>
-</file>
-
 <file path=word/theme/theme1.xml><?xml version="1.0" encoding="utf-8"?>
 <a:theme xmlns:a="http://schemas.openxmlformats.org/drawingml/2006/main" name="Тема Office">
   <a:themeElements>
@@ -8139,7 +9789,7 @@
 </file>
 
 <file path=customXml/itemProps1.xml><?xml version="1.0" encoding="utf-8"?>
-<ds:datastoreItem xmlns:ds="http://schemas.openxmlformats.org/officeDocument/2006/customXml" ds:itemID="{1D32E7ED-72EE-414F-BADD-C2ADC3B3C116}">
+<ds:datastoreItem xmlns:ds="http://schemas.openxmlformats.org/officeDocument/2006/customXml" ds:itemID="{109F8ED3-4810-4293-8742-1812FF187ED1}">
   <ds:schemaRefs>
     <ds:schemaRef ds:uri="http://schemas.openxmlformats.org/officeDocument/2006/bibliography"/>
   </ds:schemaRefs>

</xml_diff>

<commit_message>
Added inf lab 5
</commit_message>
<xml_diff>
--- a/opd/sem-1/lab-2/opd-lab2-СандовК-P3113.docx
+++ b/opd/sem-1/lab-2/opd-lab2-СандовК-P3113.docx
@@ -29,7 +29,23 @@
           <w:sz w:val="28"/>
           <w:szCs w:val="28"/>
         </w:rPr>
-        <w:t>Федеральное государственное автономное образовательное учреждение высшего образования </w:t>
+        <w:t>Федеральное государственное автоно</w:t>
+      </w:r>
+      <w:r>
+        <w:rPr>
+          <w:color w:val="00000A"/>
+          <w:sz w:val="28"/>
+          <w:szCs w:val="28"/>
+        </w:rPr>
+        <w:t xml:space="preserve">мное образовательное учреждение </w:t>
+      </w:r>
+      <w:r>
+        <w:rPr>
+          <w:color w:val="00000A"/>
+          <w:sz w:val="28"/>
+          <w:szCs w:val="28"/>
+        </w:rPr>
+        <w:t>высшего образования </w:t>
       </w:r>
     </w:p>
     <w:p>
@@ -71,7 +87,15 @@
           <w:sz w:val="28"/>
           <w:szCs w:val="28"/>
         </w:rPr>
-        <w:t>Факультет Программной инженерии и компьютерной техники</w:t>
+        <w:t>Факультет п</w:t>
+      </w:r>
+      <w:r>
+        <w:rPr>
+          <w:color w:val="00000A"/>
+          <w:sz w:val="28"/>
+          <w:szCs w:val="28"/>
+        </w:rPr>
+        <w:t>рограммной инженерии и компьютерной техники</w:t>
       </w:r>
     </w:p>
     <w:p/>
@@ -361,7 +385,7 @@
           <w:rFonts w:ascii="Times New Roman" w:eastAsia="Times New Roman" w:hAnsi="Times New Roman" w:cs="Times New Roman"/>
           <w:szCs w:val="28"/>
         </w:rPr>
-        <w:t>г. Санкт-Петербург</w:t>
+        <w:t>Санкт-Петербург</w:t>
       </w:r>
     </w:p>
     <w:p>
@@ -1145,6 +1169,11 @@
       <w:bookmarkEnd w:id="4"/>
     </w:p>
     <w:p>
+      <w:pPr>
+        <w:rPr>
+          <w:vertAlign w:val="subscript"/>
+        </w:rPr>
+      </w:pPr>
       <w:r>
         <w:br w:type="page"/>
       </w:r>
@@ -1486,8 +1515,61 @@
         <w:rPr>
           <w:iCs/>
         </w:rPr>
-        <w:t xml:space="preserve"> 0 2(16)-1</w:t>
-      </w:r>
+        <w:t xml:space="preserve"> </w:t>
+      </w:r>
+      <m:oMath>
+        <m:r>
+          <w:rPr>
+            <w:rFonts w:ascii="Cambria Math" w:hAnsi="Cambria Math"/>
+          </w:rPr>
+          <m:t>0</m:t>
+        </m:r>
+        <m:r>
+          <w:rPr>
+            <w:rFonts w:ascii="Cambria Math" w:hAnsi="Cambria Math"/>
+          </w:rPr>
+          <m:t>≤A+B,C,R≤</m:t>
+        </m:r>
+        <m:r>
+          <w:rPr>
+            <w:rFonts w:ascii="Cambria Math" w:hAnsi="Cambria Math"/>
+          </w:rPr>
+          <m:t xml:space="preserve"> </m:t>
+        </m:r>
+        <m:sSup>
+          <m:sSupPr>
+            <m:ctrlPr>
+              <w:rPr>
+                <w:rFonts w:ascii="Cambria Math" w:hAnsi="Cambria Math"/>
+                <w:i/>
+                <w:iCs/>
+              </w:rPr>
+            </m:ctrlPr>
+          </m:sSupPr>
+          <m:e>
+            <m:r>
+              <w:rPr>
+                <w:rFonts w:ascii="Cambria Math" w:hAnsi="Cambria Math"/>
+              </w:rPr>
+              <m:t>2</m:t>
+            </m:r>
+          </m:e>
+          <m:sup>
+            <m:r>
+              <w:rPr>
+                <w:rFonts w:ascii="Cambria Math" w:hAnsi="Cambria Math"/>
+              </w:rPr>
+              <m:t>16</m:t>
+            </m:r>
+          </m:sup>
+        </m:sSup>
+        <m:r>
+          <w:rPr>
+            <w:rFonts w:ascii="Cambria Math" w:hAnsi="Cambria Math"/>
+          </w:rPr>
+          <m:t>-1</m:t>
+        </m:r>
+      </m:oMath>
     </w:p>
     <w:p>
       <w:pPr>
@@ -1822,13 +1904,7 @@
                     <w:rPr>
                       <w:rFonts w:ascii="Cambria Math" w:hAnsi="Cambria Math"/>
                     </w:rPr>
-                    <m:t>≤A</m:t>
-                  </m:r>
-                  <m:r>
-                    <w:rPr>
-                      <w:rFonts w:ascii="Cambria Math" w:hAnsi="Cambria Math"/>
-                    </w:rPr>
-                    <m:t>≤</m:t>
+                    <m:t>≤A≤</m:t>
                   </m:r>
                   <m:sSup>
                     <m:sSupPr>
@@ -2030,13 +2106,7 @@
                     <w:rPr>
                       <w:rFonts w:ascii="Cambria Math" w:hAnsi="Cambria Math"/>
                     </w:rPr>
-                    <m:t>+1</m:t>
-                  </m:r>
-                  <m:r>
-                    <w:rPr>
-                      <w:rFonts w:ascii="Cambria Math" w:hAnsi="Cambria Math"/>
-                    </w:rPr>
-                    <m:t>≤A≤</m:t>
+                    <m:t>+1≤A≤</m:t>
                   </m:r>
                   <m:sSup>
                     <m:sSupPr>
@@ -2060,13 +2130,7 @@
                         <w:rPr>
                           <w:rFonts w:ascii="Cambria Math" w:hAnsi="Cambria Math"/>
                         </w:rPr>
-                        <m:t>1</m:t>
-                      </m:r>
-                      <m:r>
-                        <w:rPr>
-                          <w:rFonts w:ascii="Cambria Math" w:hAnsi="Cambria Math"/>
-                        </w:rPr>
-                        <m:t>5</m:t>
+                        <m:t>15</m:t>
                       </m:r>
                     </m:sup>
                   </m:sSup>
@@ -2114,19 +2178,7 @@
                     <w:rPr>
                       <w:rFonts w:ascii="Cambria Math" w:hAnsi="Cambria Math"/>
                     </w:rPr>
-                    <m:t>≤B</m:t>
-                  </m:r>
-                  <m:r>
-                    <w:rPr>
-                      <w:rFonts w:ascii="Cambria Math" w:hAnsi="Cambria Math"/>
-                    </w:rPr>
-                    <m:t>≤</m:t>
-                  </m:r>
-                  <m:r>
-                    <w:rPr>
-                      <w:rFonts w:ascii="Cambria Math" w:hAnsi="Cambria Math"/>
-                    </w:rPr>
-                    <m:t>0</m:t>
+                    <m:t>≤B≤0</m:t>
                   </m:r>
                 </m:e>
               </m:eqArr>
@@ -2252,13 +2304,7 @@
                         <w:rPr>
                           <w:rFonts w:ascii="Cambria Math" w:hAnsi="Cambria Math"/>
                         </w:rPr>
-                        <m:t>-</m:t>
-                      </m:r>
-                      <m:r>
-                        <w:rPr>
-                          <w:rFonts w:ascii="Cambria Math" w:hAnsi="Cambria Math"/>
-                        </w:rPr>
-                        <m:t>2</m:t>
+                        <m:t>-2</m:t>
                       </m:r>
                     </m:e>
                     <m:sup>
@@ -2407,7 +2453,7 @@
     <w:p>
       <w:pPr>
         <w:rPr>
-          <w:rFonts w:ascii="Cambria Math" w:hAnsi="Cambria Math"/>
+          <w:rFonts w:ascii="Cambria Math" w:hAnsi="Cambria Math" w:hint="eastAsia"/>
           <w:oMath/>
         </w:rPr>
       </w:pPr>
@@ -2454,7 +2500,7 @@
     <w:p>
       <w:pPr>
         <w:rPr>
-          <w:rFonts w:ascii="Cambria Math" w:hAnsi="Cambria Math"/>
+          <w:rFonts w:ascii="Cambria Math" w:hAnsi="Cambria Math" w:hint="eastAsia"/>
           <w:oMath/>
         </w:rPr>
       </w:pPr>
@@ -2467,13 +2513,7 @@
             <w:rPr>
               <w:rFonts w:ascii="Cambria Math" w:hAnsi="Cambria Math"/>
             </w:rPr>
-            <m:t>B</m:t>
-          </m:r>
-          <m:r>
-            <w:rPr>
-              <w:rFonts w:ascii="Cambria Math" w:hAnsi="Cambria Math"/>
-            </w:rPr>
-            <m:t>=-</m:t>
+            <m:t>B=-</m:t>
           </m:r>
           <m:sSub>
             <m:sSubPr>
@@ -2547,20 +2587,10 @@
     </w:p>
     <w:p>
       <w:r>
-        <w:t xml:space="preserve">Переведём их в </w:t>
-      </w:r>
-      <w:proofErr w:type="spellStart"/>
-      <w:proofErr w:type="gramStart"/>
-      <w:r>
-        <w:t>в</w:t>
-      </w:r>
-      <w:proofErr w:type="spellEnd"/>
-      <w:proofErr w:type="gramEnd"/>
-      <w:r>
-        <w:t xml:space="preserve"> 16-формат, преобразуя в дополнительный код отрицательные числа, </w:t>
-      </w:r>
-      <w:r>
-        <w:t>и обозначим ячейки памяти</w:t>
+        <w:t>Переведём их в</w:t>
+      </w:r>
+      <w:r>
+        <w:t xml:space="preserve"> 16-формат, преобразуя в дополнительный код отрицательные числа, и обозначим ячейки памяти</w:t>
       </w:r>
       <w:r>
         <w:t xml:space="preserve"> в таблице</w:t>
@@ -2876,7 +2906,7 @@
                 <w:rPr>
                   <w:rFonts w:ascii="Cambria Math" w:hAnsi="Cambria Math"/>
                 </w:rPr>
-                <m:t>16</m:t>
+                <m:t>(16)</m:t>
               </m:r>
             </m:sub>
           </m:sSub>
@@ -2899,13 +2929,7 @@
             <w:rPr>
               <w:rFonts w:ascii="Cambria Math" w:hAnsi="Cambria Math"/>
             </w:rPr>
-            <m:t>C</m:t>
-          </m:r>
-          <m:r>
-            <w:rPr>
-              <w:rFonts w:ascii="Cambria Math" w:hAnsi="Cambria Math"/>
-            </w:rPr>
-            <m:t>=</m:t>
+            <m:t>C=</m:t>
           </m:r>
           <m:sSub>
             <m:sSubPr>
@@ -2921,13 +2945,7 @@
                 <w:rPr>
                   <w:rFonts w:ascii="Cambria Math" w:hAnsi="Cambria Math"/>
                 </w:rPr>
-                <m:t>-</m:t>
-              </m:r>
-              <m:r>
-                <w:rPr>
-                  <w:rFonts w:ascii="Cambria Math" w:hAnsi="Cambria Math"/>
-                </w:rPr>
-                <m:t>890</m:t>
+                <m:t>-890</m:t>
               </m:r>
             </m:e>
             <m:sub>
@@ -3007,13 +3025,7 @@
                     <w:rPr>
                       <w:rFonts w:ascii="Cambria Math" w:hAnsi="Cambria Math"/>
                     </w:rPr>
-                    <m:t>-</m:t>
-                  </m:r>
-                  <m:r>
-                    <w:rPr>
-                      <w:rFonts w:ascii="Cambria Math" w:hAnsi="Cambria Math"/>
-                    </w:rPr>
-                    <m:t>890</m:t>
+                    <m:t>-890</m:t>
                   </m:r>
                 </m:e>
               </m:d>
@@ -3031,13 +3043,7 @@
             <w:rPr>
               <w:rFonts w:ascii="Cambria Math" w:hAnsi="Cambria Math"/>
             </w:rPr>
-            <m:t>=</m:t>
-          </m:r>
-          <m:r>
-            <w:rPr>
-              <w:rFonts w:ascii="Cambria Math" w:hAnsi="Cambria Math"/>
-            </w:rPr>
-            <m:t>FC8</m:t>
+            <m:t>=FC8</m:t>
           </m:r>
           <m:sSub>
             <m:sSubPr>
@@ -3061,7 +3067,7 @@
                 <w:rPr>
                   <w:rFonts w:ascii="Cambria Math" w:hAnsi="Cambria Math"/>
                 </w:rPr>
-                <m:t>16</m:t>
+                <m:t>(16)</m:t>
               </m:r>
             </m:sub>
           </m:sSub>
@@ -3069,13 +3075,7 @@
             <w:rPr>
               <w:rFonts w:ascii="Cambria Math" w:hAnsi="Cambria Math"/>
             </w:rPr>
-            <m:t xml:space="preserve">  </m:t>
-          </m:r>
-          <m:r>
-            <w:rPr>
-              <w:rFonts w:ascii="Cambria Math" w:hAnsi="Cambria Math"/>
-            </w:rPr>
-            <m:t xml:space="preserve"> </m:t>
+            <m:t xml:space="preserve">   </m:t>
           </m:r>
         </m:oMath>
       </m:oMathPara>
@@ -3205,7 +3205,7 @@
               <w:jc w:val="center"/>
             </w:pPr>
             <w:r>
-              <w:t>133</w:t>
+              <w:t>134</w:t>
             </w:r>
           </w:p>
         </w:tc>
@@ -3231,7 +3231,7 @@
         <w:pStyle w:val="a7"/>
         <w:jc w:val="center"/>
         <w:rPr>
-          <w:rFonts w:ascii="Cambria Math" w:hAnsi="Cambria Math"/>
+          <w:rFonts w:ascii="Cambria Math" w:hAnsi="Cambria Math" w:hint="eastAsia"/>
           <w:oMath/>
         </w:rPr>
       </w:pPr>
@@ -3255,6 +3255,9 @@
         <w:t>2</w:t>
       </w:r>
       <w:r>
+        <w:rPr>
+          <w:noProof/>
+        </w:rPr>
         <w:fldChar w:fldCharType="end"/>
       </w:r>
       <w:bookmarkEnd w:id="5"/>
@@ -3297,20 +3300,20 @@
     <w:tbl>
       <w:tblPr>
         <w:tblStyle w:val="af0"/>
-        <w:tblW w:w="0" w:type="auto"/>
+        <w:tblW w:w="9418" w:type="dxa"/>
         <w:tblLayout w:type="fixed"/>
         <w:tblLook w:val="04A0" w:firstRow="1" w:lastRow="0" w:firstColumn="1" w:lastColumn="0" w:noHBand="0" w:noVBand="1"/>
       </w:tblPr>
       <w:tblGrid>
-        <w:gridCol w:w="835"/>
-        <w:gridCol w:w="1139"/>
-        <w:gridCol w:w="828"/>
+        <w:gridCol w:w="959"/>
+        <w:gridCol w:w="850"/>
+        <w:gridCol w:w="851"/>
+        <w:gridCol w:w="850"/>
+        <w:gridCol w:w="709"/>
+        <w:gridCol w:w="851"/>
+        <w:gridCol w:w="567"/>
         <w:gridCol w:w="708"/>
-        <w:gridCol w:w="709"/>
-        <w:gridCol w:w="709"/>
-        <w:gridCol w:w="709"/>
-        <w:gridCol w:w="708"/>
-        <w:gridCol w:w="709"/>
+        <w:gridCol w:w="840"/>
         <w:gridCol w:w="709"/>
         <w:gridCol w:w="709"/>
         <w:gridCol w:w="815"/>
@@ -3318,7 +3321,7 @@
       <w:tr>
         <w:tc>
           <w:tcPr>
-            <w:tcW w:w="1974" w:type="dxa"/>
+            <w:tcW w:w="1809" w:type="dxa"/>
             <w:gridSpan w:val="2"/>
           </w:tcPr>
           <w:p>
@@ -3340,7 +3343,7 @@
         </w:tc>
         <w:tc>
           <w:tcPr>
-            <w:tcW w:w="5789" w:type="dxa"/>
+            <w:tcW w:w="6085" w:type="dxa"/>
             <w:gridSpan w:val="8"/>
           </w:tcPr>
           <w:p>
@@ -3389,7 +3392,7 @@
         </w:trPr>
         <w:tc>
           <w:tcPr>
-            <w:tcW w:w="835" w:type="dxa"/>
+            <w:tcW w:w="959" w:type="dxa"/>
           </w:tcPr>
           <w:p>
             <w:pPr>
@@ -3410,7 +3413,7 @@
         </w:tc>
         <w:tc>
           <w:tcPr>
-            <w:tcW w:w="1139" w:type="dxa"/>
+            <w:tcW w:w="850" w:type="dxa"/>
           </w:tcPr>
           <w:p>
             <w:pPr>
@@ -3431,7 +3434,7 @@
         </w:tc>
         <w:tc>
           <w:tcPr>
-            <w:tcW w:w="828" w:type="dxa"/>
+            <w:tcW w:w="851" w:type="dxa"/>
           </w:tcPr>
           <w:p>
             <w:pPr>
@@ -3452,7 +3455,7 @@
         </w:tc>
         <w:tc>
           <w:tcPr>
-            <w:tcW w:w="708" w:type="dxa"/>
+            <w:tcW w:w="850" w:type="dxa"/>
           </w:tcPr>
           <w:p>
             <w:pPr>
@@ -3494,7 +3497,7 @@
         </w:tc>
         <w:tc>
           <w:tcPr>
-            <w:tcW w:w="709" w:type="dxa"/>
+            <w:tcW w:w="851" w:type="dxa"/>
           </w:tcPr>
           <w:p>
             <w:pPr>
@@ -3515,7 +3518,7 @@
         </w:tc>
         <w:tc>
           <w:tcPr>
-            <w:tcW w:w="709" w:type="dxa"/>
+            <w:tcW w:w="567" w:type="dxa"/>
           </w:tcPr>
           <w:p>
             <w:pPr>
@@ -3557,7 +3560,7 @@
         </w:tc>
         <w:tc>
           <w:tcPr>
-            <w:tcW w:w="709" w:type="dxa"/>
+            <w:tcW w:w="840" w:type="dxa"/>
           </w:tcPr>
           <w:p>
             <w:pPr>
@@ -3643,21 +3646,19 @@
       <w:tr>
         <w:tc>
           <w:tcPr>
-            <w:tcW w:w="835" w:type="dxa"/>
+            <w:tcW w:w="959" w:type="dxa"/>
             <w:vAlign w:val="center"/>
           </w:tcPr>
           <w:p>
             <w:pPr>
               <w:jc w:val="center"/>
               <w:rPr>
-                <w:sz w:val="24"/>
-                <w:szCs w:val="21"/>
-              </w:rPr>
-            </w:pPr>
-            <w:r>
-              <w:rPr>
-                <w:sz w:val="24"/>
-                <w:szCs w:val="21"/>
+                <w:sz w:val="22"/>
+              </w:rPr>
+            </w:pPr>
+            <w:r>
+              <w:rPr>
+                <w:sz w:val="22"/>
               </w:rPr>
               <w:t>128</w:t>
             </w:r>
@@ -3665,21 +3666,19 @@
         </w:tc>
         <w:tc>
           <w:tcPr>
-            <w:tcW w:w="1139" w:type="dxa"/>
+            <w:tcW w:w="850" w:type="dxa"/>
             <w:vAlign w:val="center"/>
           </w:tcPr>
           <w:p>
             <w:pPr>
               <w:jc w:val="center"/>
               <w:rPr>
-                <w:sz w:val="24"/>
-                <w:szCs w:val="21"/>
-              </w:rPr>
-            </w:pPr>
-            <w:r>
-              <w:rPr>
-                <w:sz w:val="24"/>
-                <w:szCs w:val="21"/>
+                <w:sz w:val="22"/>
+              </w:rPr>
+            </w:pPr>
+            <w:r>
+              <w:rPr>
+                <w:sz w:val="22"/>
               </w:rPr>
               <w:t>0200</w:t>
             </w:r>
@@ -3687,23 +3686,101 @@
         </w:tc>
         <w:tc>
           <w:tcPr>
-            <w:tcW w:w="828" w:type="dxa"/>
+            <w:tcW w:w="851" w:type="dxa"/>
             <w:vAlign w:val="center"/>
           </w:tcPr>
           <w:p>
             <w:pPr>
               <w:jc w:val="center"/>
               <w:rPr>
-                <w:sz w:val="24"/>
-                <w:szCs w:val="21"/>
-              </w:rPr>
-            </w:pPr>
-            <w:r>
-              <w:rPr>
-                <w:sz w:val="24"/>
-                <w:szCs w:val="21"/>
-              </w:rPr>
-              <w:t>001 0010 1001</w:t>
+                <w:sz w:val="22"/>
+              </w:rPr>
+            </w:pPr>
+            <w:r>
+              <w:rPr>
+                <w:sz w:val="22"/>
+              </w:rPr>
+              <w:t>129</w:t>
+            </w:r>
+          </w:p>
+        </w:tc>
+        <w:tc>
+          <w:tcPr>
+            <w:tcW w:w="850" w:type="dxa"/>
+            <w:vAlign w:val="center"/>
+          </w:tcPr>
+          <w:p>
+            <w:pPr>
+              <w:jc w:val="center"/>
+              <w:rPr>
+                <w:sz w:val="22"/>
+              </w:rPr>
+            </w:pPr>
+            <w:r>
+              <w:rPr>
+                <w:sz w:val="22"/>
+              </w:rPr>
+              <w:t>0200</w:t>
+            </w:r>
+          </w:p>
+        </w:tc>
+        <w:tc>
+          <w:tcPr>
+            <w:tcW w:w="709" w:type="dxa"/>
+            <w:vAlign w:val="center"/>
+          </w:tcPr>
+          <w:p>
+            <w:pPr>
+              <w:jc w:val="center"/>
+              <w:rPr>
+                <w:sz w:val="22"/>
+              </w:rPr>
+            </w:pPr>
+            <w:r>
+              <w:rPr>
+                <w:sz w:val="22"/>
+              </w:rPr>
+              <w:t>128</w:t>
+            </w:r>
+          </w:p>
+        </w:tc>
+        <w:tc>
+          <w:tcPr>
+            <w:tcW w:w="851" w:type="dxa"/>
+            <w:vAlign w:val="center"/>
+          </w:tcPr>
+          <w:p>
+            <w:pPr>
+              <w:jc w:val="center"/>
+              <w:rPr>
+                <w:sz w:val="22"/>
+              </w:rPr>
+            </w:pPr>
+            <w:r>
+              <w:rPr>
+                <w:sz w:val="22"/>
+              </w:rPr>
+              <w:t>0200</w:t>
+            </w:r>
+          </w:p>
+        </w:tc>
+        <w:tc>
+          <w:tcPr>
+            <w:tcW w:w="567" w:type="dxa"/>
+            <w:vAlign w:val="center"/>
+          </w:tcPr>
+          <w:p>
+            <w:pPr>
+              <w:jc w:val="center"/>
+              <w:rPr>
+                <w:sz w:val="22"/>
+              </w:rPr>
+            </w:pPr>
+            <w:r>
+              <w:rPr>
+                <w:sz w:val="22"/>
+              </w:rPr>
+              <w:t>000</w:t>
             </w:r>
           </w:p>
         </w:tc>
@@ -3716,16 +3793,46 @@
             <w:pPr>
               <w:jc w:val="center"/>
               <w:rPr>
-                <w:sz w:val="24"/>
-                <w:szCs w:val="21"/>
-              </w:rPr>
-            </w:pPr>
-            <w:r>
-              <w:rPr>
-                <w:sz w:val="24"/>
-                <w:szCs w:val="21"/>
-              </w:rPr>
-              <w:t>0000 0010 0000 0000</w:t>
+                <w:sz w:val="22"/>
+              </w:rPr>
+            </w:pPr>
+            <w:r>
+              <w:rPr>
+                <w:sz w:val="22"/>
+              </w:rPr>
+              <w:t>0</w:t>
+            </w:r>
+            <w:r>
+              <w:rPr>
+                <w:sz w:val="22"/>
+              </w:rPr>
+              <w:t>128</w:t>
+            </w:r>
+          </w:p>
+        </w:tc>
+        <w:tc>
+          <w:tcPr>
+            <w:tcW w:w="840" w:type="dxa"/>
+            <w:vAlign w:val="center"/>
+          </w:tcPr>
+          <w:p>
+            <w:pPr>
+              <w:jc w:val="center"/>
+              <w:rPr>
+                <w:sz w:val="22"/>
+              </w:rPr>
+            </w:pPr>
+            <w:r>
+              <w:rPr>
+                <w:sz w:val="22"/>
+              </w:rPr>
+              <w:t>000</w:t>
+            </w:r>
+            <w:r>
+              <w:rPr>
+                <w:sz w:val="22"/>
+              </w:rPr>
+              <w:t>0</w:t>
             </w:r>
           </w:p>
         </w:tc>
@@ -3738,16 +3845,14 @@
             <w:pPr>
               <w:jc w:val="center"/>
               <w:rPr>
-                <w:sz w:val="24"/>
-                <w:szCs w:val="21"/>
-              </w:rPr>
-            </w:pPr>
-            <w:r>
-              <w:rPr>
-                <w:sz w:val="24"/>
-                <w:szCs w:val="21"/>
-              </w:rPr>
-              <w:t>001 0010 1000</w:t>
+                <w:sz w:val="22"/>
+              </w:rPr>
+            </w:pPr>
+            <w:r>
+              <w:rPr>
+                <w:sz w:val="22"/>
+              </w:rPr>
+              <w:t>0100</w:t>
             </w:r>
           </w:p>
         </w:tc>
@@ -3760,16 +3865,117 @@
             <w:pPr>
               <w:jc w:val="center"/>
               <w:rPr>
-                <w:sz w:val="24"/>
-                <w:szCs w:val="21"/>
-              </w:rPr>
-            </w:pPr>
-            <w:r>
-              <w:rPr>
-                <w:sz w:val="24"/>
-                <w:szCs w:val="21"/>
-              </w:rPr>
-              <w:t>0000 0010 0000 0000</w:t>
+                <w:sz w:val="22"/>
+              </w:rPr>
+            </w:pPr>
+            <w:r>
+              <w:rPr>
+                <w:sz w:val="22"/>
+              </w:rPr>
+              <w:t>-</w:t>
+            </w:r>
+          </w:p>
+        </w:tc>
+        <w:tc>
+          <w:tcPr>
+            <w:tcW w:w="815" w:type="dxa"/>
+            <w:vAlign w:val="center"/>
+          </w:tcPr>
+          <w:p>
+            <w:pPr>
+              <w:keepNext/>
+              <w:jc w:val="center"/>
+              <w:rPr>
+                <w:sz w:val="22"/>
+              </w:rPr>
+            </w:pPr>
+            <w:r>
+              <w:rPr>
+                <w:sz w:val="22"/>
+              </w:rPr>
+              <w:t>-</w:t>
+            </w:r>
+          </w:p>
+        </w:tc>
+      </w:tr>
+      <w:tr>
+        <w:tc>
+          <w:tcPr>
+            <w:tcW w:w="959" w:type="dxa"/>
+            <w:vAlign w:val="center"/>
+          </w:tcPr>
+          <w:p>
+            <w:pPr>
+              <w:jc w:val="center"/>
+              <w:rPr>
+                <w:sz w:val="22"/>
+              </w:rPr>
+            </w:pPr>
+            <w:r>
+              <w:rPr>
+                <w:sz w:val="22"/>
+              </w:rPr>
+              <w:t>129</w:t>
+            </w:r>
+          </w:p>
+        </w:tc>
+        <w:tc>
+          <w:tcPr>
+            <w:tcW w:w="850" w:type="dxa"/>
+            <w:vAlign w:val="center"/>
+          </w:tcPr>
+          <w:p>
+            <w:pPr>
+              <w:jc w:val="center"/>
+              <w:rPr>
+                <w:sz w:val="22"/>
+              </w:rPr>
+            </w:pPr>
+            <w:r>
+              <w:rPr>
+                <w:sz w:val="22"/>
+              </w:rPr>
+              <w:t>4131</w:t>
+            </w:r>
+          </w:p>
+        </w:tc>
+        <w:tc>
+          <w:tcPr>
+            <w:tcW w:w="851" w:type="dxa"/>
+            <w:vAlign w:val="center"/>
+          </w:tcPr>
+          <w:p>
+            <w:pPr>
+              <w:jc w:val="center"/>
+              <w:rPr>
+                <w:sz w:val="22"/>
+              </w:rPr>
+            </w:pPr>
+            <w:r>
+              <w:rPr>
+                <w:sz w:val="22"/>
+              </w:rPr>
+              <w:t>12A</w:t>
+            </w:r>
+          </w:p>
+        </w:tc>
+        <w:tc>
+          <w:tcPr>
+            <w:tcW w:w="850" w:type="dxa"/>
+            <w:vAlign w:val="center"/>
+          </w:tcPr>
+          <w:p>
+            <w:pPr>
+              <w:jc w:val="center"/>
+              <w:rPr>
+                <w:sz w:val="22"/>
+              </w:rPr>
+            </w:pPr>
+            <w:r>
+              <w:rPr>
+                <w:sz w:val="22"/>
+              </w:rPr>
+              <w:t>4131</w:t>
             </w:r>
           </w:p>
         </w:tc>
@@ -3782,16 +3988,54 @@
             <w:pPr>
               <w:jc w:val="center"/>
               <w:rPr>
-                <w:sz w:val="24"/>
-                <w:szCs w:val="21"/>
-              </w:rPr>
-            </w:pPr>
-            <w:r>
-              <w:rPr>
-                <w:sz w:val="24"/>
-                <w:szCs w:val="21"/>
-              </w:rPr>
-              <w:t>000 0000 0000</w:t>
+                <w:sz w:val="22"/>
+              </w:rPr>
+            </w:pPr>
+            <w:r>
+              <w:rPr>
+                <w:sz w:val="22"/>
+              </w:rPr>
+              <w:t>131</w:t>
+            </w:r>
+          </w:p>
+        </w:tc>
+        <w:tc>
+          <w:tcPr>
+            <w:tcW w:w="851" w:type="dxa"/>
+            <w:vAlign w:val="center"/>
+          </w:tcPr>
+          <w:p>
+            <w:pPr>
+              <w:jc w:val="center"/>
+              <w:rPr>
+                <w:sz w:val="22"/>
+              </w:rPr>
+            </w:pPr>
+            <w:r>
+              <w:rPr>
+                <w:sz w:val="22"/>
+              </w:rPr>
+              <w:t>006D</w:t>
+            </w:r>
+          </w:p>
+        </w:tc>
+        <w:tc>
+          <w:tcPr>
+            <w:tcW w:w="567" w:type="dxa"/>
+            <w:vAlign w:val="center"/>
+          </w:tcPr>
+          <w:p>
+            <w:pPr>
+              <w:jc w:val="center"/>
+              <w:rPr>
+                <w:sz w:val="22"/>
+              </w:rPr>
+            </w:pPr>
+            <w:r>
+              <w:rPr>
+                <w:sz w:val="22"/>
+              </w:rPr>
+              <w:t>000</w:t>
             </w:r>
           </w:p>
         </w:tc>
@@ -3804,44 +4048,40 @@
             <w:pPr>
               <w:jc w:val="center"/>
               <w:rPr>
-                <w:sz w:val="24"/>
-                <w:szCs w:val="21"/>
-              </w:rPr>
-            </w:pPr>
-            <w:r>
-              <w:rPr>
-                <w:sz w:val="24"/>
-                <w:szCs w:val="21"/>
-              </w:rPr>
-              <w:t>0000 0001</w:t>
-            </w:r>
-            <w:r>
-              <w:rPr>
-                <w:sz w:val="24"/>
-                <w:szCs w:val="21"/>
-              </w:rPr>
-              <w:t xml:space="preserve"> 001</w:t>
-            </w:r>
-            <w:r>
-              <w:rPr>
-                <w:sz w:val="24"/>
-                <w:szCs w:val="21"/>
+                <w:sz w:val="22"/>
+              </w:rPr>
+            </w:pPr>
+            <w:r>
+              <w:rPr>
+                <w:sz w:val="22"/>
               </w:rPr>
               <w:t>0</w:t>
             </w:r>
             <w:r>
               <w:rPr>
-                <w:sz w:val="24"/>
-                <w:szCs w:val="21"/>
-              </w:rPr>
-              <w:t xml:space="preserve"> 1</w:t>
-            </w:r>
-            <w:r>
-              <w:rPr>
-                <w:sz w:val="24"/>
-                <w:szCs w:val="21"/>
-              </w:rPr>
-              <w:t>000</w:t>
+                <w:sz w:val="22"/>
+              </w:rPr>
+              <w:t>129</w:t>
+            </w:r>
+          </w:p>
+        </w:tc>
+        <w:tc>
+          <w:tcPr>
+            <w:tcW w:w="840" w:type="dxa"/>
+            <w:vAlign w:val="center"/>
+          </w:tcPr>
+          <w:p>
+            <w:pPr>
+              <w:jc w:val="center"/>
+              <w:rPr>
+                <w:sz w:val="22"/>
+              </w:rPr>
+            </w:pPr>
+            <w:r>
+              <w:rPr>
+                <w:sz w:val="22"/>
+              </w:rPr>
+              <w:t>006D</w:t>
             </w:r>
           </w:p>
         </w:tc>
@@ -3854,16 +4094,14 @@
             <w:pPr>
               <w:jc w:val="center"/>
               <w:rPr>
-                <w:sz w:val="24"/>
-                <w:szCs w:val="21"/>
-              </w:rPr>
-            </w:pPr>
-            <w:r>
-              <w:rPr>
-                <w:sz w:val="24"/>
-                <w:szCs w:val="21"/>
-              </w:rPr>
-              <w:t>0000 0000 0000 0000</w:t>
+                <w:sz w:val="22"/>
+              </w:rPr>
+            </w:pPr>
+            <w:r>
+              <w:rPr>
+                <w:sz w:val="22"/>
+              </w:rPr>
+              <w:t>0000</w:t>
             </w:r>
           </w:p>
         </w:tc>
@@ -3876,16 +4114,117 @@
             <w:pPr>
               <w:jc w:val="center"/>
               <w:rPr>
-                <w:sz w:val="24"/>
-                <w:szCs w:val="21"/>
-              </w:rPr>
-            </w:pPr>
-            <w:r>
-              <w:rPr>
-                <w:sz w:val="24"/>
-                <w:szCs w:val="21"/>
-              </w:rPr>
-              <w:t>0100</w:t>
+                <w:sz w:val="22"/>
+              </w:rPr>
+            </w:pPr>
+            <w:r>
+              <w:rPr>
+                <w:sz w:val="22"/>
+              </w:rPr>
+              <w:t>-</w:t>
+            </w:r>
+          </w:p>
+        </w:tc>
+        <w:tc>
+          <w:tcPr>
+            <w:tcW w:w="815" w:type="dxa"/>
+            <w:vAlign w:val="center"/>
+          </w:tcPr>
+          <w:p>
+            <w:pPr>
+              <w:keepNext/>
+              <w:jc w:val="center"/>
+              <w:rPr>
+                <w:sz w:val="22"/>
+              </w:rPr>
+            </w:pPr>
+            <w:r>
+              <w:rPr>
+                <w:sz w:val="22"/>
+              </w:rPr>
+              <w:t>-</w:t>
+            </w:r>
+          </w:p>
+        </w:tc>
+      </w:tr>
+      <w:tr>
+        <w:tc>
+          <w:tcPr>
+            <w:tcW w:w="959" w:type="dxa"/>
+            <w:vAlign w:val="center"/>
+          </w:tcPr>
+          <w:p>
+            <w:pPr>
+              <w:jc w:val="center"/>
+              <w:rPr>
+                <w:sz w:val="22"/>
+              </w:rPr>
+            </w:pPr>
+            <w:r>
+              <w:rPr>
+                <w:sz w:val="22"/>
+              </w:rPr>
+              <w:t>12A</w:t>
+            </w:r>
+          </w:p>
+        </w:tc>
+        <w:tc>
+          <w:tcPr>
+            <w:tcW w:w="850" w:type="dxa"/>
+            <w:vAlign w:val="center"/>
+          </w:tcPr>
+          <w:p>
+            <w:pPr>
+              <w:jc w:val="center"/>
+              <w:rPr>
+                <w:sz w:val="22"/>
+              </w:rPr>
+            </w:pPr>
+            <w:r>
+              <w:rPr>
+                <w:sz w:val="22"/>
+              </w:rPr>
+              <w:t>4130</w:t>
+            </w:r>
+          </w:p>
+        </w:tc>
+        <w:tc>
+          <w:tcPr>
+            <w:tcW w:w="851" w:type="dxa"/>
+            <w:vAlign w:val="center"/>
+          </w:tcPr>
+          <w:p>
+            <w:pPr>
+              <w:jc w:val="center"/>
+              <w:rPr>
+                <w:sz w:val="22"/>
+              </w:rPr>
+            </w:pPr>
+            <w:r>
+              <w:rPr>
+                <w:sz w:val="22"/>
+              </w:rPr>
+              <w:t>12B</w:t>
+            </w:r>
+          </w:p>
+        </w:tc>
+        <w:tc>
+          <w:tcPr>
+            <w:tcW w:w="850" w:type="dxa"/>
+            <w:vAlign w:val="center"/>
+          </w:tcPr>
+          <w:p>
+            <w:pPr>
+              <w:jc w:val="center"/>
+              <w:rPr>
+                <w:sz w:val="22"/>
+              </w:rPr>
+            </w:pPr>
+            <w:r>
+              <w:rPr>
+                <w:sz w:val="22"/>
+              </w:rPr>
+              <w:t>4130</w:t>
             </w:r>
           </w:p>
         </w:tc>
@@ -3898,14 +4237,138 @@
             <w:pPr>
               <w:jc w:val="center"/>
               <w:rPr>
-                <w:sz w:val="24"/>
-                <w:szCs w:val="21"/>
-              </w:rPr>
-            </w:pPr>
-            <w:r>
-              <w:rPr>
-                <w:sz w:val="24"/>
-                <w:szCs w:val="21"/>
+                <w:sz w:val="22"/>
+              </w:rPr>
+            </w:pPr>
+            <w:r>
+              <w:rPr>
+                <w:sz w:val="22"/>
+              </w:rPr>
+              <w:t>130</w:t>
+            </w:r>
+          </w:p>
+        </w:tc>
+        <w:tc>
+          <w:tcPr>
+            <w:tcW w:w="851" w:type="dxa"/>
+            <w:vAlign w:val="center"/>
+          </w:tcPr>
+          <w:p>
+            <w:pPr>
+              <w:jc w:val="center"/>
+              <w:rPr>
+                <w:sz w:val="22"/>
+              </w:rPr>
+            </w:pPr>
+            <w:r>
+              <w:rPr>
+                <w:sz w:val="22"/>
+              </w:rPr>
+              <w:t>FDC9</w:t>
+            </w:r>
+          </w:p>
+        </w:tc>
+        <w:tc>
+          <w:tcPr>
+            <w:tcW w:w="567" w:type="dxa"/>
+            <w:vAlign w:val="center"/>
+          </w:tcPr>
+          <w:p>
+            <w:pPr>
+              <w:jc w:val="center"/>
+              <w:rPr>
+                <w:sz w:val="22"/>
+              </w:rPr>
+            </w:pPr>
+            <w:r>
+              <w:rPr>
+                <w:sz w:val="22"/>
+              </w:rPr>
+              <w:t>000</w:t>
+            </w:r>
+          </w:p>
+        </w:tc>
+        <w:tc>
+          <w:tcPr>
+            <w:tcW w:w="708" w:type="dxa"/>
+            <w:vAlign w:val="center"/>
+          </w:tcPr>
+          <w:p>
+            <w:pPr>
+              <w:jc w:val="center"/>
+              <w:rPr>
+                <w:sz w:val="22"/>
+              </w:rPr>
+            </w:pPr>
+            <w:r>
+              <w:rPr>
+                <w:sz w:val="22"/>
+              </w:rPr>
+              <w:t>0</w:t>
+            </w:r>
+            <w:r>
+              <w:rPr>
+                <w:sz w:val="22"/>
+              </w:rPr>
+              <w:t>12A</w:t>
+            </w:r>
+          </w:p>
+        </w:tc>
+        <w:tc>
+          <w:tcPr>
+            <w:tcW w:w="840" w:type="dxa"/>
+            <w:vAlign w:val="center"/>
+          </w:tcPr>
+          <w:p>
+            <w:pPr>
+              <w:jc w:val="center"/>
+              <w:rPr>
+                <w:sz w:val="22"/>
+              </w:rPr>
+            </w:pPr>
+            <w:r>
+              <w:rPr>
+                <w:sz w:val="22"/>
+              </w:rPr>
+              <w:t>FE36</w:t>
+            </w:r>
+          </w:p>
+        </w:tc>
+        <w:tc>
+          <w:tcPr>
+            <w:tcW w:w="709" w:type="dxa"/>
+            <w:vAlign w:val="center"/>
+          </w:tcPr>
+          <w:p>
+            <w:pPr>
+              <w:jc w:val="center"/>
+              <w:rPr>
+                <w:sz w:val="22"/>
+              </w:rPr>
+            </w:pPr>
+            <w:r>
+              <w:rPr>
+                <w:sz w:val="22"/>
+              </w:rPr>
+              <w:t>1000</w:t>
+            </w:r>
+          </w:p>
+        </w:tc>
+        <w:tc>
+          <w:tcPr>
+            <w:tcW w:w="709" w:type="dxa"/>
+            <w:vAlign w:val="center"/>
+          </w:tcPr>
+          <w:p>
+            <w:pPr>
+              <w:jc w:val="center"/>
+              <w:rPr>
+                <w:sz w:val="22"/>
+              </w:rPr>
+            </w:pPr>
+            <w:r>
+              <w:rPr>
+                <w:sz w:val="22"/>
               </w:rPr>
               <w:t>-</w:t>
             </w:r>
@@ -3921,14 +4384,12 @@
               <w:keepNext/>
               <w:jc w:val="center"/>
               <w:rPr>
-                <w:sz w:val="24"/>
-                <w:szCs w:val="21"/>
-              </w:rPr>
-            </w:pPr>
-            <w:r>
-              <w:rPr>
-                <w:sz w:val="24"/>
-                <w:szCs w:val="21"/>
+                <w:sz w:val="22"/>
+              </w:rPr>
+            </w:pPr>
+            <w:r>
+              <w:rPr>
+                <w:sz w:val="22"/>
               </w:rPr>
               <w:t>-</w:t>
             </w:r>
@@ -3938,67 +4399,141 @@
       <w:tr>
         <w:tc>
           <w:tcPr>
-            <w:tcW w:w="835" w:type="dxa"/>
+            <w:tcW w:w="959" w:type="dxa"/>
             <w:vAlign w:val="center"/>
           </w:tcPr>
           <w:p>
             <w:pPr>
               <w:jc w:val="center"/>
               <w:rPr>
-                <w:sz w:val="24"/>
-                <w:szCs w:val="21"/>
-              </w:rPr>
-            </w:pPr>
-            <w:r>
-              <w:rPr>
-                <w:sz w:val="24"/>
-                <w:szCs w:val="21"/>
-              </w:rPr>
-              <w:t>129</w:t>
-            </w:r>
-          </w:p>
-        </w:tc>
-        <w:tc>
-          <w:tcPr>
-            <w:tcW w:w="1139" w:type="dxa"/>
+                <w:sz w:val="22"/>
+              </w:rPr>
+            </w:pPr>
+            <w:r>
+              <w:rPr>
+                <w:sz w:val="22"/>
+              </w:rPr>
+              <w:t>12B</w:t>
+            </w:r>
+          </w:p>
+        </w:tc>
+        <w:tc>
+          <w:tcPr>
+            <w:tcW w:w="850" w:type="dxa"/>
             <w:vAlign w:val="center"/>
           </w:tcPr>
           <w:p>
             <w:pPr>
               <w:jc w:val="center"/>
               <w:rPr>
-                <w:sz w:val="24"/>
-                <w:szCs w:val="21"/>
-              </w:rPr>
-            </w:pPr>
-            <w:r>
-              <w:rPr>
-                <w:sz w:val="24"/>
-                <w:szCs w:val="21"/>
-              </w:rPr>
-              <w:t>4131</w:t>
-            </w:r>
-          </w:p>
-        </w:tc>
-        <w:tc>
-          <w:tcPr>
-            <w:tcW w:w="828" w:type="dxa"/>
+                <w:sz w:val="22"/>
+              </w:rPr>
+            </w:pPr>
+            <w:r>
+              <w:rPr>
+                <w:sz w:val="22"/>
+              </w:rPr>
+              <w:t>E133</w:t>
+            </w:r>
+          </w:p>
+        </w:tc>
+        <w:tc>
+          <w:tcPr>
+            <w:tcW w:w="851" w:type="dxa"/>
             <w:vAlign w:val="center"/>
           </w:tcPr>
           <w:p>
             <w:pPr>
               <w:jc w:val="center"/>
               <w:rPr>
-                <w:sz w:val="24"/>
-                <w:szCs w:val="21"/>
-              </w:rPr>
-            </w:pPr>
-            <w:r>
-              <w:rPr>
-                <w:sz w:val="24"/>
-                <w:szCs w:val="21"/>
-              </w:rPr>
-              <w:t>001 0010 1010</w:t>
+                <w:sz w:val="22"/>
+              </w:rPr>
+            </w:pPr>
+            <w:r>
+              <w:rPr>
+                <w:sz w:val="22"/>
+              </w:rPr>
+              <w:t>12C</w:t>
+            </w:r>
+          </w:p>
+        </w:tc>
+        <w:tc>
+          <w:tcPr>
+            <w:tcW w:w="850" w:type="dxa"/>
+            <w:vAlign w:val="center"/>
+          </w:tcPr>
+          <w:p>
+            <w:pPr>
+              <w:jc w:val="center"/>
+              <w:rPr>
+                <w:sz w:val="22"/>
+              </w:rPr>
+            </w:pPr>
+            <w:r>
+              <w:rPr>
+                <w:sz w:val="22"/>
+              </w:rPr>
+              <w:t>E133</w:t>
+            </w:r>
+          </w:p>
+        </w:tc>
+        <w:tc>
+          <w:tcPr>
+            <w:tcW w:w="709" w:type="dxa"/>
+            <w:vAlign w:val="center"/>
+          </w:tcPr>
+          <w:p>
+            <w:pPr>
+              <w:jc w:val="center"/>
+              <w:rPr>
+                <w:sz w:val="22"/>
+              </w:rPr>
+            </w:pPr>
+            <w:r>
+              <w:rPr>
+                <w:sz w:val="22"/>
+              </w:rPr>
+              <w:t>133</w:t>
+            </w:r>
+          </w:p>
+        </w:tc>
+        <w:tc>
+          <w:tcPr>
+            <w:tcW w:w="851" w:type="dxa"/>
+            <w:vAlign w:val="center"/>
+          </w:tcPr>
+          <w:p>
+            <w:pPr>
+              <w:jc w:val="center"/>
+              <w:rPr>
+                <w:sz w:val="22"/>
+              </w:rPr>
+            </w:pPr>
+            <w:r>
+              <w:rPr>
+                <w:sz w:val="22"/>
+              </w:rPr>
+              <w:t>FE36</w:t>
+            </w:r>
+          </w:p>
+        </w:tc>
+        <w:tc>
+          <w:tcPr>
+            <w:tcW w:w="567" w:type="dxa"/>
+            <w:vAlign w:val="center"/>
+          </w:tcPr>
+          <w:p>
+            <w:pPr>
+              <w:jc w:val="center"/>
+              <w:rPr>
+                <w:sz w:val="22"/>
+              </w:rPr>
+            </w:pPr>
+            <w:r>
+              <w:rPr>
+                <w:sz w:val="22"/>
+              </w:rPr>
+              <w:t>000</w:t>
             </w:r>
           </w:p>
         </w:tc>
@@ -4011,32 +4546,40 @@
             <w:pPr>
               <w:jc w:val="center"/>
               <w:rPr>
-                <w:sz w:val="24"/>
-                <w:szCs w:val="21"/>
-              </w:rPr>
-            </w:pPr>
-            <w:r>
-              <w:rPr>
-                <w:sz w:val="24"/>
-                <w:szCs w:val="21"/>
-              </w:rPr>
-              <w:t>0100 0001 0011</w:t>
-            </w:r>
-          </w:p>
-          <w:p>
-            <w:pPr>
-              <w:jc w:val="center"/>
-              <w:rPr>
-                <w:sz w:val="24"/>
-                <w:szCs w:val="21"/>
-              </w:rPr>
-            </w:pPr>
-            <w:r>
-              <w:rPr>
-                <w:sz w:val="24"/>
-                <w:szCs w:val="21"/>
-              </w:rPr>
-              <w:t>0001</w:t>
+                <w:sz w:val="22"/>
+              </w:rPr>
+            </w:pPr>
+            <w:r>
+              <w:rPr>
+                <w:sz w:val="22"/>
+              </w:rPr>
+              <w:t>0</w:t>
+            </w:r>
+            <w:r>
+              <w:rPr>
+                <w:sz w:val="22"/>
+              </w:rPr>
+              <w:t>12B</w:t>
+            </w:r>
+          </w:p>
+        </w:tc>
+        <w:tc>
+          <w:tcPr>
+            <w:tcW w:w="840" w:type="dxa"/>
+            <w:vAlign w:val="center"/>
+          </w:tcPr>
+          <w:p>
+            <w:pPr>
+              <w:jc w:val="center"/>
+              <w:rPr>
+                <w:sz w:val="22"/>
+              </w:rPr>
+            </w:pPr>
+            <w:r>
+              <w:rPr>
+                <w:sz w:val="22"/>
+              </w:rPr>
+              <w:t>FE36</w:t>
             </w:r>
           </w:p>
         </w:tc>
@@ -4049,16 +4592,14 @@
             <w:pPr>
               <w:jc w:val="center"/>
               <w:rPr>
-                <w:sz w:val="24"/>
-                <w:szCs w:val="21"/>
-              </w:rPr>
-            </w:pPr>
-            <w:r>
-              <w:rPr>
-                <w:sz w:val="24"/>
-                <w:szCs w:val="21"/>
-              </w:rPr>
-              <w:t>001 0011 0001</w:t>
+                <w:sz w:val="22"/>
+              </w:rPr>
+            </w:pPr>
+            <w:r>
+              <w:rPr>
+                <w:sz w:val="22"/>
+              </w:rPr>
+              <w:t>1000</w:t>
             </w:r>
           </w:p>
         </w:tc>
@@ -4071,16 +4612,117 @@
             <w:pPr>
               <w:jc w:val="center"/>
               <w:rPr>
-                <w:sz w:val="24"/>
-                <w:szCs w:val="21"/>
-              </w:rPr>
-            </w:pPr>
-            <w:r>
-              <w:rPr>
-                <w:sz w:val="24"/>
-                <w:szCs w:val="21"/>
-              </w:rPr>
-              <w:t>0000 0000 0110 1101</w:t>
+                <w:sz w:val="22"/>
+              </w:rPr>
+            </w:pPr>
+            <w:r>
+              <w:rPr>
+                <w:sz w:val="22"/>
+              </w:rPr>
+              <w:t>133</w:t>
+            </w:r>
+          </w:p>
+        </w:tc>
+        <w:tc>
+          <w:tcPr>
+            <w:tcW w:w="815" w:type="dxa"/>
+            <w:vAlign w:val="center"/>
+          </w:tcPr>
+          <w:p>
+            <w:pPr>
+              <w:keepNext/>
+              <w:jc w:val="center"/>
+              <w:rPr>
+                <w:sz w:val="22"/>
+              </w:rPr>
+            </w:pPr>
+            <w:r>
+              <w:rPr>
+                <w:sz w:val="22"/>
+              </w:rPr>
+              <w:t>FE36</w:t>
+            </w:r>
+          </w:p>
+        </w:tc>
+      </w:tr>
+      <w:tr>
+        <w:tc>
+          <w:tcPr>
+            <w:tcW w:w="959" w:type="dxa"/>
+            <w:vAlign w:val="center"/>
+          </w:tcPr>
+          <w:p>
+            <w:pPr>
+              <w:jc w:val="center"/>
+              <w:rPr>
+                <w:sz w:val="22"/>
+              </w:rPr>
+            </w:pPr>
+            <w:r>
+              <w:rPr>
+                <w:sz w:val="22"/>
+              </w:rPr>
+              <w:t>12C</w:t>
+            </w:r>
+          </w:p>
+        </w:tc>
+        <w:tc>
+          <w:tcPr>
+            <w:tcW w:w="850" w:type="dxa"/>
+            <w:vAlign w:val="center"/>
+          </w:tcPr>
+          <w:p>
+            <w:pPr>
+              <w:jc w:val="center"/>
+              <w:rPr>
+                <w:sz w:val="22"/>
+              </w:rPr>
+            </w:pPr>
+            <w:r>
+              <w:rPr>
+                <w:sz w:val="22"/>
+              </w:rPr>
+              <w:t>A134</w:t>
+            </w:r>
+          </w:p>
+        </w:tc>
+        <w:tc>
+          <w:tcPr>
+            <w:tcW w:w="851" w:type="dxa"/>
+            <w:vAlign w:val="center"/>
+          </w:tcPr>
+          <w:p>
+            <w:pPr>
+              <w:jc w:val="center"/>
+              <w:rPr>
+                <w:sz w:val="22"/>
+              </w:rPr>
+            </w:pPr>
+            <w:r>
+              <w:rPr>
+                <w:sz w:val="22"/>
+              </w:rPr>
+              <w:t>12D</w:t>
+            </w:r>
+          </w:p>
+        </w:tc>
+        <w:tc>
+          <w:tcPr>
+            <w:tcW w:w="850" w:type="dxa"/>
+            <w:vAlign w:val="center"/>
+          </w:tcPr>
+          <w:p>
+            <w:pPr>
+              <w:jc w:val="center"/>
+              <w:rPr>
+                <w:sz w:val="22"/>
+              </w:rPr>
+            </w:pPr>
+            <w:r>
+              <w:rPr>
+                <w:sz w:val="22"/>
+              </w:rPr>
+              <w:t>A134</w:t>
             </w:r>
           </w:p>
         </w:tc>
@@ -4093,16 +4735,54 @@
             <w:pPr>
               <w:jc w:val="center"/>
               <w:rPr>
-                <w:sz w:val="24"/>
-                <w:szCs w:val="21"/>
-              </w:rPr>
-            </w:pPr>
-            <w:r>
-              <w:rPr>
-                <w:sz w:val="24"/>
-                <w:szCs w:val="21"/>
-              </w:rPr>
-              <w:t>000 0000 0000</w:t>
+                <w:sz w:val="22"/>
+              </w:rPr>
+            </w:pPr>
+            <w:r>
+              <w:rPr>
+                <w:sz w:val="22"/>
+              </w:rPr>
+              <w:t>134</w:t>
+            </w:r>
+          </w:p>
+        </w:tc>
+        <w:tc>
+          <w:tcPr>
+            <w:tcW w:w="851" w:type="dxa"/>
+            <w:vAlign w:val="center"/>
+          </w:tcPr>
+          <w:p>
+            <w:pPr>
+              <w:jc w:val="center"/>
+              <w:rPr>
+                <w:sz w:val="22"/>
+              </w:rPr>
+            </w:pPr>
+            <w:r>
+              <w:rPr>
+                <w:sz w:val="22"/>
+              </w:rPr>
+              <w:t>FC86</w:t>
+            </w:r>
+          </w:p>
+        </w:tc>
+        <w:tc>
+          <w:tcPr>
+            <w:tcW w:w="567" w:type="dxa"/>
+            <w:vAlign w:val="center"/>
+          </w:tcPr>
+          <w:p>
+            <w:pPr>
+              <w:jc w:val="center"/>
+              <w:rPr>
+                <w:sz w:val="22"/>
+              </w:rPr>
+            </w:pPr>
+            <w:r>
+              <w:rPr>
+                <w:sz w:val="22"/>
+              </w:rPr>
+              <w:t>000</w:t>
             </w:r>
           </w:p>
         </w:tc>
@@ -4115,16 +4795,40 @@
             <w:pPr>
               <w:jc w:val="center"/>
               <w:rPr>
-                <w:sz w:val="24"/>
-                <w:szCs w:val="21"/>
-              </w:rPr>
-            </w:pPr>
-            <w:r>
-              <w:rPr>
-                <w:sz w:val="24"/>
-                <w:szCs w:val="21"/>
-              </w:rPr>
-              <w:t>0000 0001 0010 1001</w:t>
+                <w:sz w:val="22"/>
+              </w:rPr>
+            </w:pPr>
+            <w:r>
+              <w:rPr>
+                <w:sz w:val="22"/>
+              </w:rPr>
+              <w:t>0</w:t>
+            </w:r>
+            <w:r>
+              <w:rPr>
+                <w:sz w:val="22"/>
+              </w:rPr>
+              <w:t>12C</w:t>
+            </w:r>
+          </w:p>
+        </w:tc>
+        <w:tc>
+          <w:tcPr>
+            <w:tcW w:w="840" w:type="dxa"/>
+            <w:vAlign w:val="center"/>
+          </w:tcPr>
+          <w:p>
+            <w:pPr>
+              <w:jc w:val="center"/>
+              <w:rPr>
+                <w:sz w:val="22"/>
+              </w:rPr>
+            </w:pPr>
+            <w:r>
+              <w:rPr>
+                <w:sz w:val="22"/>
+              </w:rPr>
+              <w:t>FC86</w:t>
             </w:r>
           </w:p>
         </w:tc>
@@ -4137,16 +4841,14 @@
             <w:pPr>
               <w:jc w:val="center"/>
               <w:rPr>
-                <w:sz w:val="24"/>
-                <w:szCs w:val="21"/>
-              </w:rPr>
-            </w:pPr>
-            <w:r>
-              <w:rPr>
-                <w:sz w:val="24"/>
-                <w:szCs w:val="21"/>
-              </w:rPr>
-              <w:t>0000 0000 0110 1101</w:t>
+                <w:sz w:val="22"/>
+              </w:rPr>
+            </w:pPr>
+            <w:r>
+              <w:rPr>
+                <w:sz w:val="22"/>
+              </w:rPr>
+              <w:t>1000</w:t>
             </w:r>
           </w:p>
         </w:tc>
@@ -4159,16 +4861,117 @@
             <w:pPr>
               <w:jc w:val="center"/>
               <w:rPr>
-                <w:sz w:val="24"/>
-                <w:szCs w:val="21"/>
-              </w:rPr>
-            </w:pPr>
-            <w:r>
-              <w:rPr>
-                <w:sz w:val="24"/>
-                <w:szCs w:val="21"/>
-              </w:rPr>
-              <w:t>0000</w:t>
+                <w:sz w:val="22"/>
+              </w:rPr>
+            </w:pPr>
+            <w:r>
+              <w:rPr>
+                <w:sz w:val="22"/>
+              </w:rPr>
+              <w:t>-</w:t>
+            </w:r>
+          </w:p>
+        </w:tc>
+        <w:tc>
+          <w:tcPr>
+            <w:tcW w:w="815" w:type="dxa"/>
+            <w:vAlign w:val="center"/>
+          </w:tcPr>
+          <w:p>
+            <w:pPr>
+              <w:keepNext/>
+              <w:jc w:val="center"/>
+              <w:rPr>
+                <w:sz w:val="22"/>
+              </w:rPr>
+            </w:pPr>
+            <w:r>
+              <w:rPr>
+                <w:sz w:val="22"/>
+              </w:rPr>
+              <w:t>-</w:t>
+            </w:r>
+          </w:p>
+        </w:tc>
+      </w:tr>
+      <w:tr>
+        <w:tc>
+          <w:tcPr>
+            <w:tcW w:w="959" w:type="dxa"/>
+            <w:vAlign w:val="center"/>
+          </w:tcPr>
+          <w:p>
+            <w:pPr>
+              <w:jc w:val="center"/>
+              <w:rPr>
+                <w:sz w:val="22"/>
+              </w:rPr>
+            </w:pPr>
+            <w:r>
+              <w:rPr>
+                <w:sz w:val="22"/>
+              </w:rPr>
+              <w:t>12D</w:t>
+            </w:r>
+          </w:p>
+        </w:tc>
+        <w:tc>
+          <w:tcPr>
+            <w:tcW w:w="850" w:type="dxa"/>
+            <w:vAlign w:val="center"/>
+          </w:tcPr>
+          <w:p>
+            <w:pPr>
+              <w:jc w:val="center"/>
+              <w:rPr>
+                <w:sz w:val="22"/>
+              </w:rPr>
+            </w:pPr>
+            <w:r>
+              <w:rPr>
+                <w:sz w:val="22"/>
+              </w:rPr>
+              <w:t>3133</w:t>
+            </w:r>
+          </w:p>
+        </w:tc>
+        <w:tc>
+          <w:tcPr>
+            <w:tcW w:w="851" w:type="dxa"/>
+            <w:vAlign w:val="center"/>
+          </w:tcPr>
+          <w:p>
+            <w:pPr>
+              <w:jc w:val="center"/>
+              <w:rPr>
+                <w:sz w:val="22"/>
+              </w:rPr>
+            </w:pPr>
+            <w:r>
+              <w:rPr>
+                <w:sz w:val="22"/>
+              </w:rPr>
+              <w:t>12E</w:t>
+            </w:r>
+          </w:p>
+        </w:tc>
+        <w:tc>
+          <w:tcPr>
+            <w:tcW w:w="850" w:type="dxa"/>
+            <w:vAlign w:val="center"/>
+          </w:tcPr>
+          <w:p>
+            <w:pPr>
+              <w:jc w:val="center"/>
+              <w:rPr>
+                <w:sz w:val="22"/>
+              </w:rPr>
+            </w:pPr>
+            <w:r>
+              <w:rPr>
+                <w:sz w:val="22"/>
+              </w:rPr>
+              <w:t>3133</w:t>
             </w:r>
           </w:p>
         </w:tc>
@@ -4181,14 +4984,138 @@
             <w:pPr>
               <w:jc w:val="center"/>
               <w:rPr>
-                <w:sz w:val="24"/>
-                <w:szCs w:val="21"/>
-              </w:rPr>
-            </w:pPr>
-            <w:r>
-              <w:rPr>
-                <w:sz w:val="24"/>
-                <w:szCs w:val="21"/>
+                <w:sz w:val="22"/>
+              </w:rPr>
+            </w:pPr>
+            <w:r>
+              <w:rPr>
+                <w:sz w:val="22"/>
+              </w:rPr>
+              <w:t>133</w:t>
+            </w:r>
+          </w:p>
+        </w:tc>
+        <w:tc>
+          <w:tcPr>
+            <w:tcW w:w="851" w:type="dxa"/>
+            <w:vAlign w:val="center"/>
+          </w:tcPr>
+          <w:p>
+            <w:pPr>
+              <w:jc w:val="center"/>
+              <w:rPr>
+                <w:sz w:val="22"/>
+              </w:rPr>
+            </w:pPr>
+            <w:r>
+              <w:rPr>
+                <w:sz w:val="22"/>
+              </w:rPr>
+              <w:t>FE36</w:t>
+            </w:r>
+          </w:p>
+        </w:tc>
+        <w:tc>
+          <w:tcPr>
+            <w:tcW w:w="567" w:type="dxa"/>
+            <w:vAlign w:val="center"/>
+          </w:tcPr>
+          <w:p>
+            <w:pPr>
+              <w:jc w:val="center"/>
+              <w:rPr>
+                <w:sz w:val="22"/>
+              </w:rPr>
+            </w:pPr>
+            <w:r>
+              <w:rPr>
+                <w:sz w:val="22"/>
+              </w:rPr>
+              <w:t>000</w:t>
+            </w:r>
+          </w:p>
+        </w:tc>
+        <w:tc>
+          <w:tcPr>
+            <w:tcW w:w="708" w:type="dxa"/>
+            <w:vAlign w:val="center"/>
+          </w:tcPr>
+          <w:p>
+            <w:pPr>
+              <w:jc w:val="center"/>
+              <w:rPr>
+                <w:sz w:val="22"/>
+              </w:rPr>
+            </w:pPr>
+            <w:r>
+              <w:rPr>
+                <w:sz w:val="22"/>
+              </w:rPr>
+              <w:t>0</w:t>
+            </w:r>
+            <w:r>
+              <w:rPr>
+                <w:sz w:val="22"/>
+              </w:rPr>
+              <w:t>12D</w:t>
+            </w:r>
+          </w:p>
+        </w:tc>
+        <w:tc>
+          <w:tcPr>
+            <w:tcW w:w="840" w:type="dxa"/>
+            <w:vAlign w:val="center"/>
+          </w:tcPr>
+          <w:p>
+            <w:pPr>
+              <w:jc w:val="center"/>
+              <w:rPr>
+                <w:sz w:val="22"/>
+              </w:rPr>
+            </w:pPr>
+            <w:r>
+              <w:rPr>
+                <w:sz w:val="22"/>
+              </w:rPr>
+              <w:t>FEB6</w:t>
+            </w:r>
+          </w:p>
+        </w:tc>
+        <w:tc>
+          <w:tcPr>
+            <w:tcW w:w="709" w:type="dxa"/>
+            <w:vAlign w:val="center"/>
+          </w:tcPr>
+          <w:p>
+            <w:pPr>
+              <w:jc w:val="center"/>
+              <w:rPr>
+                <w:sz w:val="22"/>
+              </w:rPr>
+            </w:pPr>
+            <w:r>
+              <w:rPr>
+                <w:sz w:val="22"/>
+              </w:rPr>
+              <w:t>1000</w:t>
+            </w:r>
+          </w:p>
+        </w:tc>
+        <w:tc>
+          <w:tcPr>
+            <w:tcW w:w="709" w:type="dxa"/>
+            <w:vAlign w:val="center"/>
+          </w:tcPr>
+          <w:p>
+            <w:pPr>
+              <w:jc w:val="center"/>
+              <w:rPr>
+                <w:sz w:val="22"/>
+              </w:rPr>
+            </w:pPr>
+            <w:r>
+              <w:rPr>
+                <w:sz w:val="22"/>
               </w:rPr>
               <w:t>-</w:t>
             </w:r>
@@ -4204,14 +5131,12 @@
               <w:keepNext/>
               <w:jc w:val="center"/>
               <w:rPr>
-                <w:sz w:val="24"/>
-                <w:szCs w:val="21"/>
-              </w:rPr>
-            </w:pPr>
-            <w:r>
-              <w:rPr>
-                <w:sz w:val="24"/>
-                <w:szCs w:val="21"/>
+                <w:sz w:val="22"/>
+              </w:rPr>
+            </w:pPr>
+            <w:r>
+              <w:rPr>
+                <w:sz w:val="22"/>
               </w:rPr>
               <w:t>-</w:t>
             </w:r>
@@ -4221,100 +5146,141 @@
       <w:tr>
         <w:tc>
           <w:tcPr>
-            <w:tcW w:w="835" w:type="dxa"/>
+            <w:tcW w:w="959" w:type="dxa"/>
             <w:vAlign w:val="center"/>
           </w:tcPr>
           <w:p>
             <w:pPr>
               <w:jc w:val="center"/>
               <w:rPr>
-                <w:sz w:val="24"/>
-                <w:szCs w:val="21"/>
-              </w:rPr>
-            </w:pPr>
-            <w:r>
-              <w:rPr>
-                <w:sz w:val="24"/>
-                <w:szCs w:val="21"/>
-              </w:rPr>
-              <w:lastRenderedPageBreak/>
-              <w:t>12A</w:t>
-            </w:r>
-          </w:p>
-        </w:tc>
-        <w:tc>
-          <w:tcPr>
-            <w:tcW w:w="1139" w:type="dxa"/>
+                <w:sz w:val="22"/>
+              </w:rPr>
+            </w:pPr>
+            <w:r>
+              <w:rPr>
+                <w:sz w:val="22"/>
+              </w:rPr>
+              <w:t>12E</w:t>
+            </w:r>
+          </w:p>
+        </w:tc>
+        <w:tc>
+          <w:tcPr>
+            <w:tcW w:w="850" w:type="dxa"/>
             <w:vAlign w:val="center"/>
           </w:tcPr>
           <w:p>
             <w:pPr>
               <w:jc w:val="center"/>
               <w:rPr>
-                <w:sz w:val="24"/>
-                <w:szCs w:val="21"/>
-              </w:rPr>
-            </w:pPr>
-            <w:r>
-              <w:rPr>
-                <w:sz w:val="24"/>
-                <w:szCs w:val="21"/>
-              </w:rPr>
-              <w:t>4130</w:t>
-            </w:r>
-          </w:p>
-        </w:tc>
-        <w:tc>
-          <w:tcPr>
-            <w:tcW w:w="828" w:type="dxa"/>
+                <w:sz w:val="22"/>
+              </w:rPr>
+            </w:pPr>
+            <w:r>
+              <w:rPr>
+                <w:sz w:val="22"/>
+              </w:rPr>
+              <w:t>E132</w:t>
+            </w:r>
+          </w:p>
+        </w:tc>
+        <w:tc>
+          <w:tcPr>
+            <w:tcW w:w="851" w:type="dxa"/>
             <w:vAlign w:val="center"/>
           </w:tcPr>
           <w:p>
             <w:pPr>
               <w:jc w:val="center"/>
               <w:rPr>
-                <w:sz w:val="24"/>
-                <w:szCs w:val="21"/>
-              </w:rPr>
-            </w:pPr>
-            <w:r>
-              <w:rPr>
-                <w:sz w:val="24"/>
-                <w:szCs w:val="21"/>
-              </w:rPr>
-              <w:t>001</w:t>
-            </w:r>
-          </w:p>
-          <w:p>
-            <w:pPr>
-              <w:jc w:val="center"/>
-              <w:rPr>
-                <w:sz w:val="24"/>
-                <w:szCs w:val="21"/>
-              </w:rPr>
-            </w:pPr>
-            <w:r>
-              <w:rPr>
-                <w:sz w:val="24"/>
-                <w:szCs w:val="21"/>
-              </w:rPr>
-              <w:t>0010</w:t>
-            </w:r>
-          </w:p>
-          <w:p>
-            <w:pPr>
-              <w:jc w:val="center"/>
-              <w:rPr>
-                <w:sz w:val="24"/>
-                <w:szCs w:val="21"/>
-              </w:rPr>
-            </w:pPr>
-            <w:r>
-              <w:rPr>
-                <w:sz w:val="24"/>
-                <w:szCs w:val="21"/>
-              </w:rPr>
-              <w:t>1011</w:t>
+                <w:sz w:val="22"/>
+              </w:rPr>
+            </w:pPr>
+            <w:r>
+              <w:rPr>
+                <w:sz w:val="22"/>
+              </w:rPr>
+              <w:t>12F</w:t>
+            </w:r>
+          </w:p>
+        </w:tc>
+        <w:tc>
+          <w:tcPr>
+            <w:tcW w:w="850" w:type="dxa"/>
+            <w:vAlign w:val="center"/>
+          </w:tcPr>
+          <w:p>
+            <w:pPr>
+              <w:jc w:val="center"/>
+              <w:rPr>
+                <w:sz w:val="22"/>
+              </w:rPr>
+            </w:pPr>
+            <w:r>
+              <w:rPr>
+                <w:sz w:val="22"/>
+              </w:rPr>
+              <w:t>E132</w:t>
+            </w:r>
+          </w:p>
+        </w:tc>
+        <w:tc>
+          <w:tcPr>
+            <w:tcW w:w="709" w:type="dxa"/>
+            <w:vAlign w:val="center"/>
+          </w:tcPr>
+          <w:p>
+            <w:pPr>
+              <w:jc w:val="center"/>
+              <w:rPr>
+                <w:sz w:val="22"/>
+              </w:rPr>
+            </w:pPr>
+            <w:r>
+              <w:rPr>
+                <w:sz w:val="22"/>
+              </w:rPr>
+              <w:t>132</w:t>
+            </w:r>
+          </w:p>
+        </w:tc>
+        <w:tc>
+          <w:tcPr>
+            <w:tcW w:w="851" w:type="dxa"/>
+            <w:vAlign w:val="center"/>
+          </w:tcPr>
+          <w:p>
+            <w:pPr>
+              <w:jc w:val="center"/>
+              <w:rPr>
+                <w:sz w:val="22"/>
+              </w:rPr>
+            </w:pPr>
+            <w:r>
+              <w:rPr>
+                <w:sz w:val="22"/>
+              </w:rPr>
+              <w:t>FEB6</w:t>
+            </w:r>
+          </w:p>
+        </w:tc>
+        <w:tc>
+          <w:tcPr>
+            <w:tcW w:w="567" w:type="dxa"/>
+            <w:vAlign w:val="center"/>
+          </w:tcPr>
+          <w:p>
+            <w:pPr>
+              <w:jc w:val="center"/>
+              <w:rPr>
+                <w:sz w:val="22"/>
+              </w:rPr>
+            </w:pPr>
+            <w:r>
+              <w:rPr>
+                <w:sz w:val="22"/>
+              </w:rPr>
+              <w:t>000</w:t>
             </w:r>
           </w:p>
         </w:tc>
@@ -4327,64 +5293,40 @@
             <w:pPr>
               <w:jc w:val="center"/>
               <w:rPr>
-                <w:sz w:val="24"/>
-                <w:szCs w:val="21"/>
-              </w:rPr>
-            </w:pPr>
-            <w:r>
-              <w:rPr>
-                <w:sz w:val="24"/>
-                <w:szCs w:val="21"/>
-              </w:rPr>
-              <w:t>0100</w:t>
-            </w:r>
-          </w:p>
-          <w:p>
-            <w:pPr>
-              <w:jc w:val="center"/>
-              <w:rPr>
-                <w:sz w:val="24"/>
-                <w:szCs w:val="21"/>
-              </w:rPr>
-            </w:pPr>
-            <w:r>
-              <w:rPr>
-                <w:sz w:val="24"/>
-                <w:szCs w:val="21"/>
-              </w:rPr>
-              <w:t>0001</w:t>
-            </w:r>
-          </w:p>
-          <w:p>
-            <w:pPr>
-              <w:jc w:val="center"/>
-              <w:rPr>
-                <w:sz w:val="24"/>
-                <w:szCs w:val="21"/>
-              </w:rPr>
-            </w:pPr>
-            <w:r>
-              <w:rPr>
-                <w:sz w:val="24"/>
-                <w:szCs w:val="21"/>
-              </w:rPr>
-              <w:t>0011</w:t>
-            </w:r>
-          </w:p>
-          <w:p>
-            <w:pPr>
-              <w:jc w:val="center"/>
-              <w:rPr>
-                <w:sz w:val="24"/>
-                <w:szCs w:val="21"/>
-              </w:rPr>
-            </w:pPr>
-            <w:r>
-              <w:rPr>
-                <w:sz w:val="24"/>
-                <w:szCs w:val="21"/>
-              </w:rPr>
-              <w:t>0000</w:t>
+                <w:sz w:val="22"/>
+              </w:rPr>
+            </w:pPr>
+            <w:r>
+              <w:rPr>
+                <w:sz w:val="22"/>
+              </w:rPr>
+              <w:t>0</w:t>
+            </w:r>
+            <w:r>
+              <w:rPr>
+                <w:sz w:val="22"/>
+              </w:rPr>
+              <w:t>12E</w:t>
+            </w:r>
+          </w:p>
+        </w:tc>
+        <w:tc>
+          <w:tcPr>
+            <w:tcW w:w="840" w:type="dxa"/>
+            <w:vAlign w:val="center"/>
+          </w:tcPr>
+          <w:p>
+            <w:pPr>
+              <w:jc w:val="center"/>
+              <w:rPr>
+                <w:sz w:val="22"/>
+              </w:rPr>
+            </w:pPr>
+            <w:r>
+              <w:rPr>
+                <w:sz w:val="22"/>
+              </w:rPr>
+              <w:t>FEB6</w:t>
             </w:r>
           </w:p>
         </w:tc>
@@ -4397,16 +5339,14 @@
             <w:pPr>
               <w:jc w:val="center"/>
               <w:rPr>
-                <w:sz w:val="24"/>
-                <w:szCs w:val="21"/>
-              </w:rPr>
-            </w:pPr>
-            <w:r>
-              <w:rPr>
-                <w:sz w:val="24"/>
-                <w:szCs w:val="21"/>
-              </w:rPr>
-              <w:t>001 0011 0000</w:t>
+                <w:sz w:val="22"/>
+              </w:rPr>
+            </w:pPr>
+            <w:r>
+              <w:rPr>
+                <w:sz w:val="22"/>
+              </w:rPr>
+              <w:t>1000</w:t>
             </w:r>
           </w:p>
         </w:tc>
@@ -4417,17 +5357,119 @@
           </w:tcPr>
           <w:p>
             <w:pPr>
-              <w:rPr>
-                <w:sz w:val="24"/>
-                <w:szCs w:val="21"/>
-              </w:rPr>
-            </w:pPr>
-            <w:r>
-              <w:rPr>
-                <w:sz w:val="24"/>
-                <w:szCs w:val="21"/>
-              </w:rPr>
-              <w:t>1111 1101 1100 1001</w:t>
+              <w:jc w:val="center"/>
+              <w:rPr>
+                <w:sz w:val="22"/>
+              </w:rPr>
+            </w:pPr>
+            <w:r>
+              <w:rPr>
+                <w:sz w:val="22"/>
+              </w:rPr>
+              <w:t>132</w:t>
+            </w:r>
+          </w:p>
+        </w:tc>
+        <w:tc>
+          <w:tcPr>
+            <w:tcW w:w="815" w:type="dxa"/>
+            <w:vAlign w:val="center"/>
+          </w:tcPr>
+          <w:p>
+            <w:pPr>
+              <w:keepNext/>
+              <w:jc w:val="center"/>
+              <w:rPr>
+                <w:sz w:val="22"/>
+              </w:rPr>
+            </w:pPr>
+            <w:r>
+              <w:rPr>
+                <w:sz w:val="22"/>
+              </w:rPr>
+              <w:t>FEB6</w:t>
+            </w:r>
+          </w:p>
+        </w:tc>
+      </w:tr>
+      <w:tr>
+        <w:tc>
+          <w:tcPr>
+            <w:tcW w:w="959" w:type="dxa"/>
+            <w:vAlign w:val="center"/>
+          </w:tcPr>
+          <w:p>
+            <w:pPr>
+              <w:jc w:val="center"/>
+              <w:rPr>
+                <w:sz w:val="22"/>
+              </w:rPr>
+            </w:pPr>
+            <w:r>
+              <w:rPr>
+                <w:sz w:val="22"/>
+              </w:rPr>
+              <w:t>12F</w:t>
+            </w:r>
+          </w:p>
+        </w:tc>
+        <w:tc>
+          <w:tcPr>
+            <w:tcW w:w="850" w:type="dxa"/>
+            <w:vAlign w:val="center"/>
+          </w:tcPr>
+          <w:p>
+            <w:pPr>
+              <w:jc w:val="center"/>
+              <w:rPr>
+                <w:sz w:val="22"/>
+              </w:rPr>
+            </w:pPr>
+            <w:r>
+              <w:rPr>
+                <w:sz w:val="22"/>
+              </w:rPr>
+              <w:t>0100</w:t>
+            </w:r>
+          </w:p>
+        </w:tc>
+        <w:tc>
+          <w:tcPr>
+            <w:tcW w:w="851" w:type="dxa"/>
+            <w:vAlign w:val="center"/>
+          </w:tcPr>
+          <w:p>
+            <w:pPr>
+              <w:jc w:val="center"/>
+              <w:rPr>
+                <w:sz w:val="22"/>
+              </w:rPr>
+            </w:pPr>
+            <w:r>
+              <w:rPr>
+                <w:sz w:val="22"/>
+              </w:rPr>
+              <w:t>130</w:t>
+            </w:r>
+          </w:p>
+        </w:tc>
+        <w:tc>
+          <w:tcPr>
+            <w:tcW w:w="850" w:type="dxa"/>
+            <w:vAlign w:val="center"/>
+          </w:tcPr>
+          <w:p>
+            <w:pPr>
+              <w:jc w:val="center"/>
+              <w:rPr>
+                <w:sz w:val="22"/>
+              </w:rPr>
+            </w:pPr>
+            <w:r>
+              <w:rPr>
+                <w:sz w:val="22"/>
+              </w:rPr>
+              <w:t>0100</w:t>
             </w:r>
           </w:p>
         </w:tc>
@@ -4440,16 +5482,54 @@
             <w:pPr>
               <w:jc w:val="center"/>
               <w:rPr>
-                <w:sz w:val="24"/>
-                <w:szCs w:val="21"/>
-              </w:rPr>
-            </w:pPr>
-            <w:r>
-              <w:rPr>
-                <w:sz w:val="24"/>
-                <w:szCs w:val="21"/>
-              </w:rPr>
-              <w:t>000 0000 0000</w:t>
+                <w:sz w:val="22"/>
+              </w:rPr>
+            </w:pPr>
+            <w:r>
+              <w:rPr>
+                <w:sz w:val="22"/>
+              </w:rPr>
+              <w:t>12F</w:t>
+            </w:r>
+          </w:p>
+        </w:tc>
+        <w:tc>
+          <w:tcPr>
+            <w:tcW w:w="851" w:type="dxa"/>
+            <w:vAlign w:val="center"/>
+          </w:tcPr>
+          <w:p>
+            <w:pPr>
+              <w:jc w:val="center"/>
+              <w:rPr>
+                <w:sz w:val="22"/>
+              </w:rPr>
+            </w:pPr>
+            <w:r>
+              <w:rPr>
+                <w:sz w:val="22"/>
+              </w:rPr>
+              <w:t>0100</w:t>
+            </w:r>
+          </w:p>
+        </w:tc>
+        <w:tc>
+          <w:tcPr>
+            <w:tcW w:w="567" w:type="dxa"/>
+            <w:vAlign w:val="center"/>
+          </w:tcPr>
+          <w:p>
+            <w:pPr>
+              <w:jc w:val="center"/>
+              <w:rPr>
+                <w:sz w:val="22"/>
+              </w:rPr>
+            </w:pPr>
+            <w:r>
+              <w:rPr>
+                <w:sz w:val="22"/>
+              </w:rPr>
+              <w:t>000</w:t>
             </w:r>
           </w:p>
         </w:tc>
@@ -4462,16 +5542,40 @@
             <w:pPr>
               <w:jc w:val="center"/>
               <w:rPr>
-                <w:sz w:val="24"/>
-                <w:szCs w:val="21"/>
-              </w:rPr>
-            </w:pPr>
-            <w:r>
-              <w:rPr>
-                <w:sz w:val="24"/>
-                <w:szCs w:val="21"/>
-              </w:rPr>
-              <w:t>0000 0001 0010 1010</w:t>
+                <w:sz w:val="22"/>
+              </w:rPr>
+            </w:pPr>
+            <w:r>
+              <w:rPr>
+                <w:sz w:val="22"/>
+              </w:rPr>
+              <w:t>0</w:t>
+            </w:r>
+            <w:r>
+              <w:rPr>
+                <w:sz w:val="22"/>
+              </w:rPr>
+              <w:t>12F</w:t>
+            </w:r>
+          </w:p>
+        </w:tc>
+        <w:tc>
+          <w:tcPr>
+            <w:tcW w:w="840" w:type="dxa"/>
+            <w:vAlign w:val="center"/>
+          </w:tcPr>
+          <w:p>
+            <w:pPr>
+              <w:jc w:val="center"/>
+              <w:rPr>
+                <w:sz w:val="22"/>
+              </w:rPr>
+            </w:pPr>
+            <w:r>
+              <w:rPr>
+                <w:sz w:val="22"/>
+              </w:rPr>
+              <w:t>FEB6</w:t>
             </w:r>
           </w:p>
         </w:tc>
@@ -4484,16 +5588,14 @@
             <w:pPr>
               <w:jc w:val="center"/>
               <w:rPr>
-                <w:sz w:val="24"/>
-                <w:szCs w:val="21"/>
-              </w:rPr>
-            </w:pPr>
-            <w:r>
-              <w:rPr>
-                <w:sz w:val="24"/>
-                <w:szCs w:val="21"/>
-              </w:rPr>
-              <w:t>1111 1110 0011 0110</w:t>
+                <w:sz w:val="22"/>
+              </w:rPr>
+            </w:pPr>
+            <w:r>
+              <w:rPr>
+                <w:sz w:val="22"/>
+              </w:rPr>
+              <w:t>1000</w:t>
             </w:r>
           </w:p>
         </w:tc>
@@ -4506,36 +5608,12 @@
             <w:pPr>
               <w:jc w:val="center"/>
               <w:rPr>
-                <w:sz w:val="24"/>
-                <w:szCs w:val="21"/>
-              </w:rPr>
-            </w:pPr>
-            <w:r>
-              <w:rPr>
-                <w:sz w:val="24"/>
-                <w:szCs w:val="21"/>
-              </w:rPr>
-              <w:t>1000</w:t>
-            </w:r>
-          </w:p>
-        </w:tc>
-        <w:tc>
-          <w:tcPr>
-            <w:tcW w:w="709" w:type="dxa"/>
-            <w:vAlign w:val="center"/>
-          </w:tcPr>
-          <w:p>
-            <w:pPr>
-              <w:jc w:val="center"/>
-              <w:rPr>
-                <w:sz w:val="24"/>
-                <w:szCs w:val="21"/>
-              </w:rPr>
-            </w:pPr>
-            <w:r>
-              <w:rPr>
-                <w:sz w:val="24"/>
-                <w:szCs w:val="21"/>
+                <w:sz w:val="22"/>
+              </w:rPr>
+            </w:pPr>
+            <w:r>
+              <w:rPr>
+                <w:sz w:val="22"/>
               </w:rPr>
               <w:t>-</w:t>
             </w:r>
@@ -4551,229 +5629,15 @@
               <w:keepNext/>
               <w:jc w:val="center"/>
               <w:rPr>
-                <w:sz w:val="24"/>
-                <w:szCs w:val="21"/>
-              </w:rPr>
-            </w:pPr>
-            <w:r>
-              <w:rPr>
-                <w:sz w:val="24"/>
-                <w:szCs w:val="21"/>
+                <w:sz w:val="22"/>
+              </w:rPr>
+            </w:pPr>
+            <w:r>
+              <w:rPr>
+                <w:sz w:val="22"/>
               </w:rPr>
               <w:t>-</w:t>
             </w:r>
-          </w:p>
-        </w:tc>
-      </w:tr>
-      <w:tr>
-        <w:tc>
-          <w:tcPr>
-            <w:tcW w:w="835" w:type="dxa"/>
-            <w:vAlign w:val="center"/>
-          </w:tcPr>
-          <w:p>
-            <w:pPr>
-              <w:jc w:val="center"/>
-              <w:rPr>
-                <w:sz w:val="24"/>
-                <w:szCs w:val="21"/>
-              </w:rPr>
-            </w:pPr>
-            <w:r>
-              <w:rPr>
-                <w:sz w:val="24"/>
-                <w:szCs w:val="21"/>
-              </w:rPr>
-              <w:t>12B</w:t>
-            </w:r>
-          </w:p>
-        </w:tc>
-        <w:tc>
-          <w:tcPr>
-            <w:tcW w:w="1139" w:type="dxa"/>
-            <w:vAlign w:val="center"/>
-          </w:tcPr>
-          <w:p>
-            <w:pPr>
-              <w:jc w:val="center"/>
-              <w:rPr>
-                <w:sz w:val="24"/>
-                <w:szCs w:val="21"/>
-              </w:rPr>
-            </w:pPr>
-            <w:r>
-              <w:rPr>
-                <w:sz w:val="24"/>
-                <w:szCs w:val="21"/>
-              </w:rPr>
-              <w:t>E133</w:t>
-            </w:r>
-          </w:p>
-        </w:tc>
-        <w:tc>
-          <w:tcPr>
-            <w:tcW w:w="828" w:type="dxa"/>
-            <w:vAlign w:val="center"/>
-          </w:tcPr>
-          <w:p>
-            <w:pPr>
-              <w:jc w:val="center"/>
-              <w:rPr>
-                <w:sz w:val="24"/>
-                <w:szCs w:val="21"/>
-              </w:rPr>
-            </w:pPr>
-            <w:r>
-              <w:rPr>
-                <w:sz w:val="24"/>
-                <w:szCs w:val="21"/>
-              </w:rPr>
-              <w:t>001 0010 1100</w:t>
-            </w:r>
-          </w:p>
-        </w:tc>
-        <w:tc>
-          <w:tcPr>
-            <w:tcW w:w="708" w:type="dxa"/>
-            <w:vAlign w:val="center"/>
-          </w:tcPr>
-          <w:p>
-            <w:pPr>
-              <w:jc w:val="center"/>
-              <w:rPr>
-                <w:sz w:val="24"/>
-                <w:szCs w:val="21"/>
-              </w:rPr>
-            </w:pPr>
-            <w:r>
-              <w:rPr>
-                <w:sz w:val="24"/>
-                <w:szCs w:val="21"/>
-              </w:rPr>
-              <w:t>1110 0001 0011 0011</w:t>
-            </w:r>
-          </w:p>
-        </w:tc>
-        <w:tc>
-          <w:tcPr>
-            <w:tcW w:w="709" w:type="dxa"/>
-            <w:vAlign w:val="center"/>
-          </w:tcPr>
-          <w:p>
-            <w:pPr>
-              <w:jc w:val="center"/>
-              <w:rPr>
-                <w:sz w:val="24"/>
-                <w:szCs w:val="21"/>
-              </w:rPr>
-            </w:pPr>
-            <w:bookmarkStart w:id="6" w:name="_GoBack"/>
-            <w:bookmarkEnd w:id="6"/>
-          </w:p>
-        </w:tc>
-        <w:tc>
-          <w:tcPr>
-            <w:tcW w:w="709" w:type="dxa"/>
-            <w:vAlign w:val="center"/>
-          </w:tcPr>
-          <w:p>
-            <w:pPr>
-              <w:rPr>
-                <w:sz w:val="24"/>
-                <w:szCs w:val="21"/>
-              </w:rPr>
-            </w:pPr>
-          </w:p>
-        </w:tc>
-        <w:tc>
-          <w:tcPr>
-            <w:tcW w:w="709" w:type="dxa"/>
-            <w:vAlign w:val="center"/>
-          </w:tcPr>
-          <w:p>
-            <w:pPr>
-              <w:jc w:val="center"/>
-              <w:rPr>
-                <w:sz w:val="24"/>
-                <w:szCs w:val="21"/>
-              </w:rPr>
-            </w:pPr>
-          </w:p>
-        </w:tc>
-        <w:tc>
-          <w:tcPr>
-            <w:tcW w:w="708" w:type="dxa"/>
-            <w:vAlign w:val="center"/>
-          </w:tcPr>
-          <w:p>
-            <w:pPr>
-              <w:jc w:val="center"/>
-              <w:rPr>
-                <w:sz w:val="24"/>
-                <w:szCs w:val="21"/>
-              </w:rPr>
-            </w:pPr>
-          </w:p>
-        </w:tc>
-        <w:tc>
-          <w:tcPr>
-            <w:tcW w:w="709" w:type="dxa"/>
-            <w:vAlign w:val="center"/>
-          </w:tcPr>
-          <w:p>
-            <w:pPr>
-              <w:jc w:val="center"/>
-              <w:rPr>
-                <w:sz w:val="24"/>
-                <w:szCs w:val="21"/>
-              </w:rPr>
-            </w:pPr>
-          </w:p>
-        </w:tc>
-        <w:tc>
-          <w:tcPr>
-            <w:tcW w:w="709" w:type="dxa"/>
-            <w:vAlign w:val="center"/>
-          </w:tcPr>
-          <w:p>
-            <w:pPr>
-              <w:jc w:val="center"/>
-              <w:rPr>
-                <w:sz w:val="24"/>
-                <w:szCs w:val="21"/>
-              </w:rPr>
-            </w:pPr>
-          </w:p>
-        </w:tc>
-        <w:tc>
-          <w:tcPr>
-            <w:tcW w:w="709" w:type="dxa"/>
-            <w:vAlign w:val="center"/>
-          </w:tcPr>
-          <w:p>
-            <w:pPr>
-              <w:jc w:val="center"/>
-              <w:rPr>
-                <w:sz w:val="24"/>
-                <w:szCs w:val="21"/>
-              </w:rPr>
-            </w:pPr>
-          </w:p>
-        </w:tc>
-        <w:tc>
-          <w:tcPr>
-            <w:tcW w:w="815" w:type="dxa"/>
-            <w:vAlign w:val="center"/>
-          </w:tcPr>
-          <w:p>
-            <w:pPr>
-              <w:keepNext/>
-              <w:jc w:val="center"/>
-              <w:rPr>
-                <w:sz w:val="24"/>
-                <w:szCs w:val="21"/>
-              </w:rPr>
-            </w:pPr>
           </w:p>
         </w:tc>
       </w:tr>
@@ -4786,7 +5650,7 @@
           <w:noProof/>
         </w:rPr>
       </w:pPr>
-      <w:bookmarkStart w:id="7" w:name="_Ref119626916"/>
+      <w:bookmarkStart w:id="6" w:name="_Ref119626916"/>
       <w:r>
         <w:t xml:space="preserve">Таблица </w:t>
       </w:r>
@@ -4811,9 +5675,8 @@
         </w:rPr>
         <w:fldChar w:fldCharType="end"/>
       </w:r>
-      <w:bookmarkEnd w:id="7"/>
+      <w:bookmarkEnd w:id="6"/>
     </w:p>
-    <w:p/>
     <w:p>
       <w:pPr>
         <w:pStyle w:val="1"/>
@@ -5242,7 +6105,7 @@
         <w:pStyle w:val="a7"/>
         <w:jc w:val="center"/>
       </w:pPr>
-      <w:bookmarkStart w:id="8" w:name="_Ref119626850"/>
+      <w:bookmarkStart w:id="7" w:name="_Ref119626850"/>
       <w:r>
         <w:t xml:space="preserve">Таблица </w:t>
       </w:r>
@@ -5266,24 +6129,24 @@
           <w:noProof/>
         </w:rPr>
         <w:fldChar w:fldCharType="end"/>
+      </w:r>
+      <w:bookmarkEnd w:id="7"/>
+    </w:p>
+    <w:p/>
+    <w:p>
+      <w:pPr>
+        <w:pStyle w:val="1"/>
+      </w:pPr>
+      <w:bookmarkStart w:id="8" w:name="_Toc114866826"/>
+      <w:r>
+        <w:lastRenderedPageBreak/>
+        <w:t>Заключение</w:t>
       </w:r>
       <w:bookmarkEnd w:id="8"/>
     </w:p>
     <w:p/>
     <w:p>
       <w:pPr>
-        <w:pStyle w:val="1"/>
-      </w:pPr>
-      <w:bookmarkStart w:id="9" w:name="_Toc114866826"/>
-      <w:r>
-        <w:lastRenderedPageBreak/>
-        <w:t>Заключение</w:t>
-      </w:r>
-      <w:bookmarkEnd w:id="9"/>
-    </w:p>
-    <w:p/>
-    <w:p>
-      <w:pPr>
         <w:ind w:firstLine="708"/>
       </w:pPr>
       <w:r>
@@ -5303,11 +6166,8 @@
       <w:r>
         <w:t>Полученные знания и умения нужны для понимания главных принципов устройства ЭВМ и процессов, происходящих в ней. Они могут помочь при создании своих технических устройств, либо же анализе работы существующих.</w:t>
       </w:r>
-    </w:p>
-    <w:p>
-      <w:pPr>
-        <w:ind w:firstLine="708"/>
-      </w:pPr>
+      <w:bookmarkStart w:id="9" w:name="_GoBack"/>
+      <w:bookmarkEnd w:id="9"/>
     </w:p>
     <w:sectPr>
       <w:footerReference w:type="default" r:id="rId10"/>
@@ -5376,7 +6236,7 @@
           <w:rPr>
             <w:noProof/>
           </w:rPr>
-          <w:t>6</w:t>
+          <w:t>2</w:t>
         </w:r>
         <w:r>
           <w:fldChar w:fldCharType="end"/>
@@ -9499,6 +10359,532 @@
 </w:styles>
 </file>
 
+<file path=word/glossary/document.xml><?xml version="1.0" encoding="utf-8"?>
+<w:glossaryDocument xmlns:wpc="http://schemas.microsoft.com/office/word/2010/wordprocessingCanvas" xmlns:mc="http://schemas.openxmlformats.org/markup-compatibility/2006" xmlns:o="urn:schemas-microsoft-com:office:office" xmlns:r="http://schemas.openxmlformats.org/officeDocument/2006/relationships" xmlns:m="http://schemas.openxmlformats.org/officeDocument/2006/math" xmlns:v="urn:schemas-microsoft-com:vml" xmlns:wp14="http://schemas.microsoft.com/office/word/2010/wordprocessingDrawing" xmlns:wp="http://schemas.openxmlformats.org/drawingml/2006/wordprocessingDrawing" xmlns:w10="urn:schemas-microsoft-com:office:word" xmlns:w="http://schemas.openxmlformats.org/wordprocessingml/2006/main" xmlns:w14="http://schemas.microsoft.com/office/word/2010/wordml" xmlns:wpg="http://schemas.microsoft.com/office/word/2010/wordprocessingGroup" xmlns:wpi="http://schemas.microsoft.com/office/word/2010/wordprocessingInk" xmlns:wne="http://schemas.microsoft.com/office/word/2006/wordml" xmlns:wps="http://schemas.microsoft.com/office/word/2010/wordprocessingShape" mc:Ignorable="w14 wp14"/>
+</file>
+
+<file path=word/glossary/fontTable.xml><?xml version="1.0" encoding="utf-8"?>
+<w:fonts xmlns:mc="http://schemas.openxmlformats.org/markup-compatibility/2006" xmlns:r="http://schemas.openxmlformats.org/officeDocument/2006/relationships" xmlns:w="http://schemas.openxmlformats.org/wordprocessingml/2006/main" xmlns:w14="http://schemas.microsoft.com/office/word/2010/wordml" mc:Ignorable="w14">
+  <w:font w:name="Symbol">
+    <w:panose1 w:val="05050102010706020507"/>
+    <w:charset w:val="02"/>
+    <w:family w:val="roman"/>
+    <w:pitch w:val="variable"/>
+    <w:sig w:usb0="00000000" w:usb1="10000000" w:usb2="00000000" w:usb3="00000000" w:csb0="80000000" w:csb1="00000000"/>
+  </w:font>
+  <w:font w:name="Times New Roman">
+    <w:panose1 w:val="02020603050405020304"/>
+    <w:charset w:val="CC"/>
+    <w:family w:val="roman"/>
+    <w:pitch w:val="variable"/>
+    <w:sig w:usb0="20002A87" w:usb1="80000000" w:usb2="00000008" w:usb3="00000000" w:csb0="000001FF" w:csb1="00000000"/>
+  </w:font>
+  <w:font w:name="Courier New">
+    <w:panose1 w:val="02070309020205020404"/>
+    <w:charset w:val="CC"/>
+    <w:family w:val="modern"/>
+    <w:pitch w:val="fixed"/>
+    <w:sig w:usb0="20002A87" w:usb1="80000000" w:usb2="00000008" w:usb3="00000000" w:csb0="000001FF" w:csb1="00000000"/>
+  </w:font>
+  <w:font w:name="Wingdings">
+    <w:panose1 w:val="00000000000000000000"/>
+    <w:charset w:val="02"/>
+    <w:family w:val="auto"/>
+    <w:pitch w:val="variable"/>
+    <w:sig w:usb0="00000000" w:usb1="10000000" w:usb2="00000000" w:usb3="00000000" w:csb0="80000000" w:csb1="00000000"/>
+  </w:font>
+  <w:font w:name="SimSun">
+    <w:altName w:val="Arial Unicode MS"/>
+    <w:panose1 w:val="02010600030101010101"/>
+    <w:charset w:val="86"/>
+    <w:family w:val="auto"/>
+    <w:notTrueType/>
+    <w:pitch w:val="variable"/>
+    <w:sig w:usb0="00000000" w:usb1="080E0000" w:usb2="00000010" w:usb3="00000000" w:csb0="00040000" w:csb1="00000000"/>
+  </w:font>
+  <w:font w:name="Calibri">
+    <w:panose1 w:val="020F0502020204030204"/>
+    <w:charset w:val="CC"/>
+    <w:family w:val="swiss"/>
+    <w:pitch w:val="variable"/>
+    <w:sig w:usb0="E10002FF" w:usb1="4000ACFF" w:usb2="00000009" w:usb3="00000000" w:csb0="0000019F" w:csb1="00000000"/>
+  </w:font>
+  <w:font w:name="Tahoma">
+    <w:panose1 w:val="020B0604030504040204"/>
+    <w:charset w:val="CC"/>
+    <w:family w:val="swiss"/>
+    <w:pitch w:val="variable"/>
+    <w:sig w:usb0="800022EF" w:usb1="C000205A" w:usb2="00000008" w:usb3="00000000" w:csb0="00000057" w:csb1="00000000"/>
+  </w:font>
+  <w:font w:name="Cambria Math">
+    <w:panose1 w:val="02040503050406030204"/>
+    <w:charset w:val="CC"/>
+    <w:family w:val="roman"/>
+    <w:pitch w:val="variable"/>
+    <w:sig w:usb0="E00002FF" w:usb1="420024FF" w:usb2="00000000" w:usb3="00000000" w:csb0="0000019F" w:csb1="00000000"/>
+  </w:font>
+  <w:font w:name="Cambria">
+    <w:panose1 w:val="02040503050406030204"/>
+    <w:charset w:val="CC"/>
+    <w:family w:val="roman"/>
+    <w:pitch w:val="variable"/>
+    <w:sig w:usb0="E00002FF" w:usb1="400004FF" w:usb2="00000000" w:usb3="00000000" w:csb0="0000019F" w:csb1="00000000"/>
+  </w:font>
+  <w:font w:name="Arial">
+    <w:panose1 w:val="020B0604020202020204"/>
+    <w:charset w:val="CC"/>
+    <w:family w:val="swiss"/>
+    <w:pitch w:val="variable"/>
+    <w:sig w:usb0="20002A87" w:usb1="80000000" w:usb2="00000008" w:usb3="00000000" w:csb0="000001FF" w:csb1="00000000"/>
+  </w:font>
+</w:fonts>
+</file>
+
+<file path=word/glossary/settings.xml><?xml version="1.0" encoding="utf-8"?>
+<w:settings xmlns:mc="http://schemas.openxmlformats.org/markup-compatibility/2006" xmlns:o="urn:schemas-microsoft-com:office:office" xmlns:r="http://schemas.openxmlformats.org/officeDocument/2006/relationships" xmlns:m="http://schemas.openxmlformats.org/officeDocument/2006/math" xmlns:v="urn:schemas-microsoft-com:vml" xmlns:w10="urn:schemas-microsoft-com:office:word" xmlns:w="http://schemas.openxmlformats.org/wordprocessingml/2006/main" xmlns:w14="http://schemas.microsoft.com/office/word/2010/wordml" xmlns:sl="http://schemas.openxmlformats.org/schemaLibrary/2006/main" mc:Ignorable="w14">
+  <w:view w:val="normal"/>
+  <w:defaultTabStop w:val="708"/>
+  <w:characterSpacingControl w:val="doNotCompress"/>
+  <w:compat>
+    <w:applyBreakingRules/>
+    <w:useFELayout/>
+    <w:compatSetting w:name="compatibilityMode" w:uri="http://schemas.microsoft.com/office/word" w:val="14"/>
+    <w:compatSetting w:name="overrideTableStyleFontSizeAndJustification" w:uri="http://schemas.microsoft.com/office/word" w:val="1"/>
+    <w:compatSetting w:name="enableOpenTypeFeatures" w:uri="http://schemas.microsoft.com/office/word" w:val="1"/>
+    <w:compatSetting w:name="doNotFlipMirrorIndents" w:uri="http://schemas.microsoft.com/office/word" w:val="1"/>
+  </w:compat>
+  <w:rsids>
+    <w:rsidRoot w:val="00BF6D7F"/>
+    <w:rsid w:val="00BF6D7F"/>
+    <w:rsid w:val="00CC2744"/>
+  </w:rsids>
+  <m:mathPr>
+    <m:mathFont m:val="Cambria Math"/>
+    <m:brkBin m:val="before"/>
+    <m:brkBinSub m:val="--"/>
+    <m:smallFrac m:val="0"/>
+    <m:dispDef/>
+    <m:lMargin m:val="0"/>
+    <m:rMargin m:val="0"/>
+    <m:defJc m:val="centerGroup"/>
+    <m:wrapIndent m:val="1440"/>
+    <m:intLim m:val="subSup"/>
+    <m:naryLim m:val="undOvr"/>
+  </m:mathPr>
+  <w:themeFontLang w:val="ru-RU" w:eastAsia="zh-CN" w:bidi="ar-SA"/>
+  <w:clrSchemeMapping w:bg1="light1" w:t1="dark1" w:bg2="light2" w:t2="dark2" w:accent1="accent1" w:accent2="accent2" w:accent3="accent3" w:accent4="accent4" w:accent5="accent5" w:accent6="accent6" w:hyperlink="hyperlink" w:followedHyperlink="followedHyperlink"/>
+  <w:decimalSymbol w:val=","/>
+  <w:listSeparator w:val=";"/>
+</w:settings>
+</file>
+
+<file path=word/glossary/styles.xml><?xml version="1.0" encoding="utf-8"?>
+<w:styles xmlns:mc="http://schemas.openxmlformats.org/markup-compatibility/2006" xmlns:r="http://schemas.openxmlformats.org/officeDocument/2006/relationships" xmlns:w="http://schemas.openxmlformats.org/wordprocessingml/2006/main" xmlns:w14="http://schemas.microsoft.com/office/word/2010/wordml" mc:Ignorable="w14">
+  <w:docDefaults>
+    <w:rPrDefault>
+      <w:rPr>
+        <w:rFonts w:asciiTheme="minorHAnsi" w:eastAsiaTheme="minorEastAsia" w:hAnsiTheme="minorHAnsi" w:cstheme="minorBidi"/>
+        <w:sz w:val="22"/>
+        <w:szCs w:val="22"/>
+        <w:lang w:val="ru-RU" w:eastAsia="zh-CN" w:bidi="ar-SA"/>
+      </w:rPr>
+    </w:rPrDefault>
+    <w:pPrDefault>
+      <w:pPr>
+        <w:spacing w:after="200" w:line="276" w:lineRule="auto"/>
+      </w:pPr>
+    </w:pPrDefault>
+  </w:docDefaults>
+  <w:latentStyles w:defLockedState="0" w:defUIPriority="99" w:defSemiHidden="1" w:defUnhideWhenUsed="1" w:defQFormat="0" w:count="267">
+    <w:lsdException w:name="Normal" w:semiHidden="0" w:uiPriority="0" w:unhideWhenUsed="0" w:qFormat="1"/>
+    <w:lsdException w:name="heading 1" w:semiHidden="0" w:uiPriority="9" w:unhideWhenUsed="0" w:qFormat="1"/>
+    <w:lsdException w:name="heading 2" w:uiPriority="9" w:qFormat="1"/>
+    <w:lsdException w:name="heading 3" w:uiPriority="9" w:qFormat="1"/>
+    <w:lsdException w:name="heading 4" w:uiPriority="9" w:qFormat="1"/>
+    <w:lsdException w:name="heading 5" w:uiPriority="9" w:qFormat="1"/>
+    <w:lsdException w:name="heading 6" w:uiPriority="9" w:qFormat="1"/>
+    <w:lsdException w:name="heading 7" w:uiPriority="9" w:qFormat="1"/>
+    <w:lsdException w:name="heading 8" w:uiPriority="9" w:qFormat="1"/>
+    <w:lsdException w:name="heading 9" w:uiPriority="9" w:qFormat="1"/>
+    <w:lsdException w:name="toc 1" w:uiPriority="39"/>
+    <w:lsdException w:name="toc 2" w:uiPriority="39"/>
+    <w:lsdException w:name="toc 3" w:uiPriority="39"/>
+    <w:lsdException w:name="toc 4" w:uiPriority="39"/>
+    <w:lsdException w:name="toc 5" w:uiPriority="39"/>
+    <w:lsdException w:name="toc 6" w:uiPriority="39"/>
+    <w:lsdException w:name="toc 7" w:uiPriority="39"/>
+    <w:lsdException w:name="toc 8" w:uiPriority="39"/>
+    <w:lsdException w:name="toc 9" w:uiPriority="39"/>
+    <w:lsdException w:name="caption" w:uiPriority="35" w:qFormat="1"/>
+    <w:lsdException w:name="Title" w:semiHidden="0" w:uiPriority="10" w:unhideWhenUsed="0" w:qFormat="1"/>
+    <w:lsdException w:name="Default Paragraph Font" w:uiPriority="1"/>
+    <w:lsdException w:name="Subtitle" w:semiHidden="0" w:uiPriority="11" w:unhideWhenUsed="0" w:qFormat="1"/>
+    <w:lsdException w:name="Strong" w:semiHidden="0" w:uiPriority="22" w:unhideWhenUsed="0" w:qFormat="1"/>
+    <w:lsdException w:name="Emphasis" w:semiHidden="0" w:uiPriority="20" w:unhideWhenUsed="0" w:qFormat="1"/>
+    <w:lsdException w:name="Table Grid" w:semiHidden="0" w:uiPriority="59" w:unhideWhenUsed="0"/>
+    <w:lsdException w:name="Placeholder Text" w:unhideWhenUsed="0"/>
+    <w:lsdException w:name="No Spacing" w:semiHidden="0" w:uiPriority="1" w:unhideWhenUsed="0" w:qFormat="1"/>
+    <w:lsdException w:name="Light Shading" w:semiHidden="0" w:uiPriority="60" w:unhideWhenUsed="0"/>
+    <w:lsdException w:name="Light List" w:semiHidden="0" w:uiPriority="61" w:unhideWhenUsed="0"/>
+    <w:lsdException w:name="Light Grid" w:semiHidden="0" w:uiPriority="62" w:unhideWhenUsed="0"/>
+    <w:lsdException w:name="Medium Shading 1" w:semiHidden="0" w:uiPriority="63" w:unhideWhenUsed="0"/>
+    <w:lsdException w:name="Medium Shading 2" w:semiHidden="0" w:uiPriority="64" w:unhideWhenUsed="0"/>
+    <w:lsdException w:name="Medium List 1" w:semiHidden="0" w:uiPriority="65" w:unhideWhenUsed="0"/>
+    <w:lsdException w:name="Medium List 2" w:semiHidden="0" w:uiPriority="66" w:unhideWhenUsed="0"/>
+    <w:lsdException w:name="Medium Grid 1" w:semiHidden="0" w:uiPriority="67" w:unhideWhenUsed="0"/>
+    <w:lsdException w:name="Medium Grid 2" w:semiHidden="0" w:uiPriority="68" w:unhideWhenUsed="0"/>
+    <w:lsdException w:name="Medium Grid 3" w:semiHidden="0" w:uiPriority="69" w:unhideWhenUsed="0"/>
+    <w:lsdException w:name="Dark List" w:semiHidden="0" w:uiPriority="70" w:unhideWhenUsed="0"/>
+    <w:lsdException w:name="Colorful Shading" w:semiHidden="0" w:uiPriority="71" w:unhideWhenUsed="0"/>
+    <w:lsdException w:name="Colorful List" w:semiHidden="0" w:uiPriority="72" w:unhideWhenUsed="0"/>
+    <w:lsdException w:name="Colorful Grid" w:semiHidden="0" w:uiPriority="73" w:unhideWhenUsed="0"/>
+    <w:lsdException w:name="Light Shading Accent 1" w:semiHidden="0" w:uiPriority="60" w:unhideWhenUsed="0"/>
+    <w:lsdException w:name="Light List Accent 1" w:semiHidden="0" w:uiPriority="61" w:unhideWhenUsed="0"/>
+    <w:lsdException w:name="Light Grid Accent 1" w:semiHidden="0" w:uiPriority="62" w:unhideWhenUsed="0"/>
+    <w:lsdException w:name="Medium Shading 1 Accent 1" w:semiHidden="0" w:uiPriority="63" w:unhideWhenUsed="0"/>
+    <w:lsdException w:name="Medium Shading 2 Accent 1" w:semiHidden="0" w:uiPriority="64" w:unhideWhenUsed="0"/>
+    <w:lsdException w:name="Medium List 1 Accent 1" w:semiHidden="0" w:uiPriority="65" w:unhideWhenUsed="0"/>
+    <w:lsdException w:name="Revision" w:unhideWhenUsed="0"/>
+    <w:lsdException w:name="List Paragraph" w:semiHidden="0" w:uiPriority="34" w:unhideWhenUsed="0" w:qFormat="1"/>
+    <w:lsdException w:name="Quote" w:semiHidden="0" w:uiPriority="29" w:unhideWhenUsed="0" w:qFormat="1"/>
+    <w:lsdException w:name="Intense Quote" w:semiHidden="0" w:uiPriority="30" w:unhideWhenUsed="0" w:qFormat="1"/>
+    <w:lsdException w:name="Medium List 2 Accent 1" w:semiHidden="0" w:uiPriority="66" w:unhideWhenUsed="0"/>
+    <w:lsdException w:name="Medium Grid 1 Accent 1" w:semiHidden="0" w:uiPriority="67" w:unhideWhenUsed="0"/>
+    <w:lsdException w:name="Medium Grid 2 Accent 1" w:semiHidden="0" w:uiPriority="68" w:unhideWhenUsed="0"/>
+    <w:lsdException w:name="Medium Grid 3 Accent 1" w:semiHidden="0" w:uiPriority="69" w:unhideWhenUsed="0"/>
+    <w:lsdException w:name="Dark List Accent 1" w:semiHidden="0" w:uiPriority="70" w:unhideWhenUsed="0"/>
+    <w:lsdException w:name="Colorful Shading Accent 1" w:semiHidden="0" w:uiPriority="71" w:unhideWhenUsed="0"/>
+    <w:lsdException w:name="Colorful List Accent 1" w:semiHidden="0" w:uiPriority="72" w:unhideWhenUsed="0"/>
+    <w:lsdException w:name="Colorful Grid Accent 1" w:semiHidden="0" w:uiPriority="73" w:unhideWhenUsed="0"/>
+    <w:lsdException w:name="Light Shading Accent 2" w:semiHidden="0" w:uiPriority="60" w:unhideWhenUsed="0"/>
+    <w:lsdException w:name="Light List Accent 2" w:semiHidden="0" w:uiPriority="61" w:unhideWhenUsed="0"/>
+    <w:lsdException w:name="Light Grid Accent 2" w:semiHidden="0" w:uiPriority="62" w:unhideWhenUsed="0"/>
+    <w:lsdException w:name="Medium Shading 1 Accent 2" w:semiHidden="0" w:uiPriority="63" w:unhideWhenUsed="0"/>
+    <w:lsdException w:name="Medium Shading 2 Accent 2" w:semiHidden="0" w:uiPriority="64" w:unhideWhenUsed="0"/>
+    <w:lsdException w:name="Medium List 1 Accent 2" w:semiHidden="0" w:uiPriority="65" w:unhideWhenUsed="0"/>
+    <w:lsdException w:name="Medium List 2 Accent 2" w:semiHidden="0" w:uiPriority="66" w:unhideWhenUsed="0"/>
+    <w:lsdException w:name="Medium Grid 1 Accent 2" w:semiHidden="0" w:uiPriority="67" w:unhideWhenUsed="0"/>
+    <w:lsdException w:name="Medium Grid 2 Accent 2" w:semiHidden="0" w:uiPriority="68" w:unhideWhenUsed="0"/>
+    <w:lsdException w:name="Medium Grid 3 Accent 2" w:semiHidden="0" w:uiPriority="69" w:unhideWhenUsed="0"/>
+    <w:lsdException w:name="Dark List Accent 2" w:semiHidden="0" w:uiPriority="70" w:unhideWhenUsed="0"/>
+    <w:lsdException w:name="Colorful Shading Accent 2" w:semiHidden="0" w:uiPriority="71" w:unhideWhenUsed="0"/>
+    <w:lsdException w:name="Colorful List Accent 2" w:semiHidden="0" w:uiPriority="72" w:unhideWhenUsed="0"/>
+    <w:lsdException w:name="Colorful Grid Accent 2" w:semiHidden="0" w:uiPriority="73" w:unhideWhenUsed="0"/>
+    <w:lsdException w:name="Light Shading Accent 3" w:semiHidden="0" w:uiPriority="60" w:unhideWhenUsed="0"/>
+    <w:lsdException w:name="Light List Accent 3" w:semiHidden="0" w:uiPriority="61" w:unhideWhenUsed="0"/>
+    <w:lsdException w:name="Light Grid Accent 3" w:semiHidden="0" w:uiPriority="62" w:unhideWhenUsed="0"/>
+    <w:lsdException w:name="Medium Shading 1 Accent 3" w:semiHidden="0" w:uiPriority="63" w:unhideWhenUsed="0"/>
+    <w:lsdException w:name="Medium Shading 2 Accent 3" w:semiHidden="0" w:uiPriority="64" w:unhideWhenUsed="0"/>
+    <w:lsdException w:name="Medium List 1 Accent 3" w:semiHidden="0" w:uiPriority="65" w:unhideWhenUsed="0"/>
+    <w:lsdException w:name="Medium List 2 Accent 3" w:semiHidden="0" w:uiPriority="66" w:unhideWhenUsed="0"/>
+    <w:lsdException w:name="Medium Grid 1 Accent 3" w:semiHidden="0" w:uiPriority="67" w:unhideWhenUsed="0"/>
+    <w:lsdException w:name="Medium Grid 2 Accent 3" w:semiHidden="0" w:uiPriority="68" w:unhideWhenUsed="0"/>
+    <w:lsdException w:name="Medium Grid 3 Accent 3" w:semiHidden="0" w:uiPriority="69" w:unhideWhenUsed="0"/>
+    <w:lsdException w:name="Dark List Accent 3" w:semiHidden="0" w:uiPriority="70" w:unhideWhenUsed="0"/>
+    <w:lsdException w:name="Colorful Shading Accent 3" w:semiHidden="0" w:uiPriority="71" w:unhideWhenUsed="0"/>
+    <w:lsdException w:name="Colorful List Accent 3" w:semiHidden="0" w:uiPriority="72" w:unhideWhenUsed="0"/>
+    <w:lsdException w:name="Colorful Grid Accent 3" w:semiHidden="0" w:uiPriority="73" w:unhideWhenUsed="0"/>
+    <w:lsdException w:name="Light Shading Accent 4" w:semiHidden="0" w:uiPriority="60" w:unhideWhenUsed="0"/>
+    <w:lsdException w:name="Light List Accent 4" w:semiHidden="0" w:uiPriority="61" w:unhideWhenUsed="0"/>
+    <w:lsdException w:name="Light Grid Accent 4" w:semiHidden="0" w:uiPriority="62" w:unhideWhenUsed="0"/>
+    <w:lsdException w:name="Medium Shading 1 Accent 4" w:semiHidden="0" w:uiPriority="63" w:unhideWhenUsed="0"/>
+    <w:lsdException w:name="Medium Shading 2 Accent 4" w:semiHidden="0" w:uiPriority="64" w:unhideWhenUsed="0"/>
+    <w:lsdException w:name="Medium List 1 Accent 4" w:semiHidden="0" w:uiPriority="65" w:unhideWhenUsed="0"/>
+    <w:lsdException w:name="Medium List 2 Accent 4" w:semiHidden="0" w:uiPriority="66" w:unhideWhenUsed="0"/>
+    <w:lsdException w:name="Medium Grid 1 Accent 4" w:semiHidden="0" w:uiPriority="67" w:unhideWhenUsed="0"/>
+    <w:lsdException w:name="Medium Grid 2 Accent 4" w:semiHidden="0" w:uiPriority="68" w:unhideWhenUsed="0"/>
+    <w:lsdException w:name="Medium Grid 3 Accent 4" w:semiHidden="0" w:uiPriority="69" w:unhideWhenUsed="0"/>
+    <w:lsdException w:name="Dark List Accent 4" w:semiHidden="0" w:uiPriority="70" w:unhideWhenUsed="0"/>
+    <w:lsdException w:name="Colorful Shading Accent 4" w:semiHidden="0" w:uiPriority="71" w:unhideWhenUsed="0"/>
+    <w:lsdException w:name="Colorful List Accent 4" w:semiHidden="0" w:uiPriority="72" w:unhideWhenUsed="0"/>
+    <w:lsdException w:name="Colorful Grid Accent 4" w:semiHidden="0" w:uiPriority="73" w:unhideWhenUsed="0"/>
+    <w:lsdException w:name="Light Shading Accent 5" w:semiHidden="0" w:uiPriority="60" w:unhideWhenUsed="0"/>
+    <w:lsdException w:name="Light List Accent 5" w:semiHidden="0" w:uiPriority="61" w:unhideWhenUsed="0"/>
+    <w:lsdException w:name="Light Grid Accent 5" w:semiHidden="0" w:uiPriority="62" w:unhideWhenUsed="0"/>
+    <w:lsdException w:name="Medium Shading 1 Accent 5" w:semiHidden="0" w:uiPriority="63" w:unhideWhenUsed="0"/>
+    <w:lsdException w:name="Medium Shading 2 Accent 5" w:semiHidden="0" w:uiPriority="64" w:unhideWhenUsed="0"/>
+    <w:lsdException w:name="Medium List 1 Accent 5" w:semiHidden="0" w:uiPriority="65" w:unhideWhenUsed="0"/>
+    <w:lsdException w:name="Medium List 2 Accent 5" w:semiHidden="0" w:uiPriority="66" w:unhideWhenUsed="0"/>
+    <w:lsdException w:name="Medium Grid 1 Accent 5" w:semiHidden="0" w:uiPriority="67" w:unhideWhenUsed="0"/>
+    <w:lsdException w:name="Medium Grid 2 Accent 5" w:semiHidden="0" w:uiPriority="68" w:unhideWhenUsed="0"/>
+    <w:lsdException w:name="Medium Grid 3 Accent 5" w:semiHidden="0" w:uiPriority="69" w:unhideWhenUsed="0"/>
+    <w:lsdException w:name="Dark List Accent 5" w:semiHidden="0" w:uiPriority="70" w:unhideWhenUsed="0"/>
+    <w:lsdException w:name="Colorful Shading Accent 5" w:semiHidden="0" w:uiPriority="71" w:unhideWhenUsed="0"/>
+    <w:lsdException w:name="Colorful List Accent 5" w:semiHidden="0" w:uiPriority="72" w:unhideWhenUsed="0"/>
+    <w:lsdException w:name="Colorful Grid Accent 5" w:semiHidden="0" w:uiPriority="73" w:unhideWhenUsed="0"/>
+    <w:lsdException w:name="Light Shading Accent 6" w:semiHidden="0" w:uiPriority="60" w:unhideWhenUsed="0"/>
+    <w:lsdException w:name="Light List Accent 6" w:semiHidden="0" w:uiPriority="61" w:unhideWhenUsed="0"/>
+    <w:lsdException w:name="Light Grid Accent 6" w:semiHidden="0" w:uiPriority="62" w:unhideWhenUsed="0"/>
+    <w:lsdException w:name="Medium Shading 1 Accent 6" w:semiHidden="0" w:uiPriority="63" w:unhideWhenUsed="0"/>
+    <w:lsdException w:name="Medium Shading 2 Accent 6" w:semiHidden="0" w:uiPriority="64" w:unhideWhenUsed="0"/>
+    <w:lsdException w:name="Medium List 1 Accent 6" w:semiHidden="0" w:uiPriority="65" w:unhideWhenUsed="0"/>
+    <w:lsdException w:name="Medium List 2 Accent 6" w:semiHidden="0" w:uiPriority="66" w:unhideWhenUsed="0"/>
+    <w:lsdException w:name="Medium Grid 1 Accent 6" w:semiHidden="0" w:uiPriority="67" w:unhideWhenUsed="0"/>
+    <w:lsdException w:name="Medium Grid 2 Accent 6" w:semiHidden="0" w:uiPriority="68" w:unhideWhenUsed="0"/>
+    <w:lsdException w:name="Medium Grid 3 Accent 6" w:semiHidden="0" w:uiPriority="69" w:unhideWhenUsed="0"/>
+    <w:lsdException w:name="Dark List Accent 6" w:semiHidden="0" w:uiPriority="70" w:unhideWhenUsed="0"/>
+    <w:lsdException w:name="Colorful Shading Accent 6" w:semiHidden="0" w:uiPriority="71" w:unhideWhenUsed="0"/>
+    <w:lsdException w:name="Colorful List Accent 6" w:semiHidden="0" w:uiPriority="72" w:unhideWhenUsed="0"/>
+    <w:lsdException w:name="Colorful Grid Accent 6" w:semiHidden="0" w:uiPriority="73" w:unhideWhenUsed="0"/>
+    <w:lsdException w:name="Subtle Emphasis" w:semiHidden="0" w:uiPriority="19" w:unhideWhenUsed="0" w:qFormat="1"/>
+    <w:lsdException w:name="Intense Emphasis" w:semiHidden="0" w:uiPriority="21" w:unhideWhenUsed="0" w:qFormat="1"/>
+    <w:lsdException w:name="Subtle Reference" w:semiHidden="0" w:uiPriority="31" w:unhideWhenUsed="0" w:qFormat="1"/>
+    <w:lsdException w:name="Intense Reference" w:semiHidden="0" w:uiPriority="32" w:unhideWhenUsed="0" w:qFormat="1"/>
+    <w:lsdException w:name="Book Title" w:semiHidden="0" w:uiPriority="33" w:unhideWhenUsed="0" w:qFormat="1"/>
+    <w:lsdException w:name="Bibliography" w:uiPriority="37"/>
+    <w:lsdException w:name="TOC Heading" w:uiPriority="39" w:qFormat="1"/>
+  </w:latentStyles>
+  <w:style w:type="paragraph" w:default="1" w:styleId="a">
+    <w:name w:val="Normal"/>
+    <w:qFormat/>
+  </w:style>
+  <w:style w:type="character" w:default="1" w:styleId="a0">
+    <w:name w:val="Default Paragraph Font"/>
+    <w:uiPriority w:val="1"/>
+    <w:semiHidden/>
+    <w:unhideWhenUsed/>
+  </w:style>
+  <w:style w:type="table" w:default="1" w:styleId="a1">
+    <w:name w:val="Normal Table"/>
+    <w:uiPriority w:val="99"/>
+    <w:semiHidden/>
+    <w:unhideWhenUsed/>
+    <w:tblPr>
+      <w:tblInd w:w="0" w:type="dxa"/>
+      <w:tblCellMar>
+        <w:top w:w="0" w:type="dxa"/>
+        <w:left w:w="108" w:type="dxa"/>
+        <w:bottom w:w="0" w:type="dxa"/>
+        <w:right w:w="108" w:type="dxa"/>
+      </w:tblCellMar>
+    </w:tblPr>
+  </w:style>
+  <w:style w:type="numbering" w:default="1" w:styleId="a2">
+    <w:name w:val="No List"/>
+    <w:uiPriority w:val="99"/>
+    <w:semiHidden/>
+    <w:unhideWhenUsed/>
+  </w:style>
+  <w:style w:type="character" w:styleId="a3">
+    <w:name w:val="Placeholder Text"/>
+    <w:basedOn w:val="a0"/>
+    <w:uiPriority w:val="99"/>
+    <w:semiHidden/>
+    <w:rsid w:val="00BF6D7F"/>
+    <w:rPr>
+      <w:color w:val="808080"/>
+    </w:rPr>
+  </w:style>
+</w:styles>
+</file>
+
+<file path=word/glossary/stylesWithEffects.xml><?xml version="1.0" encoding="utf-8"?>
+<w:styles xmlns:wpc="http://schemas.microsoft.com/office/word/2010/wordprocessingCanvas" xmlns:mc="http://schemas.openxmlformats.org/markup-compatibility/2006" xmlns:o="urn:schemas-microsoft-com:office:office" xmlns:r="http://schemas.openxmlformats.org/officeDocument/2006/relationships" xmlns:m="http://schemas.openxmlformats.org/officeDocument/2006/math" xmlns:v="urn:schemas-microsoft-com:vml" xmlns:wp14="http://schemas.microsoft.com/office/word/2010/wordprocessingDrawing" xmlns:wp="http://schemas.openxmlformats.org/drawingml/2006/wordprocessingDrawing" xmlns:w10="urn:schemas-microsoft-com:office:word" xmlns:w="http://schemas.openxmlformats.org/wordprocessingml/2006/main" xmlns:w14="http://schemas.microsoft.com/office/word/2010/wordml" xmlns:wpg="http://schemas.microsoft.com/office/word/2010/wordprocessingGroup" xmlns:wpi="http://schemas.microsoft.com/office/word/2010/wordprocessingInk" xmlns:wne="http://schemas.microsoft.com/office/word/2006/wordml" xmlns:wps="http://schemas.microsoft.com/office/word/2010/wordprocessingShape" mc:Ignorable="w14 wp14">
+  <w:docDefaults>
+    <w:rPrDefault>
+      <w:rPr>
+        <w:rFonts w:asciiTheme="minorHAnsi" w:eastAsiaTheme="minorEastAsia" w:hAnsiTheme="minorHAnsi" w:cstheme="minorBidi"/>
+        <w:sz w:val="22"/>
+        <w:szCs w:val="22"/>
+        <w:lang w:val="ru-RU" w:eastAsia="zh-CN" w:bidi="ar-SA"/>
+      </w:rPr>
+    </w:rPrDefault>
+    <w:pPrDefault>
+      <w:pPr>
+        <w:spacing w:after="200" w:line="276" w:lineRule="auto"/>
+      </w:pPr>
+    </w:pPrDefault>
+  </w:docDefaults>
+  <w:latentStyles w:defLockedState="0" w:defUIPriority="99" w:defSemiHidden="1" w:defUnhideWhenUsed="1" w:defQFormat="0" w:count="267">
+    <w:lsdException w:name="Normal" w:semiHidden="0" w:uiPriority="0" w:unhideWhenUsed="0" w:qFormat="1"/>
+    <w:lsdException w:name="heading 1" w:semiHidden="0" w:uiPriority="9" w:unhideWhenUsed="0" w:qFormat="1"/>
+    <w:lsdException w:name="heading 2" w:uiPriority="9" w:qFormat="1"/>
+    <w:lsdException w:name="heading 3" w:uiPriority="9" w:qFormat="1"/>
+    <w:lsdException w:name="heading 4" w:uiPriority="9" w:qFormat="1"/>
+    <w:lsdException w:name="heading 5" w:uiPriority="9" w:qFormat="1"/>
+    <w:lsdException w:name="heading 6" w:uiPriority="9" w:qFormat="1"/>
+    <w:lsdException w:name="heading 7" w:uiPriority="9" w:qFormat="1"/>
+    <w:lsdException w:name="heading 8" w:uiPriority="9" w:qFormat="1"/>
+    <w:lsdException w:name="heading 9" w:uiPriority="9" w:qFormat="1"/>
+    <w:lsdException w:name="toc 1" w:uiPriority="39"/>
+    <w:lsdException w:name="toc 2" w:uiPriority="39"/>
+    <w:lsdException w:name="toc 3" w:uiPriority="39"/>
+    <w:lsdException w:name="toc 4" w:uiPriority="39"/>
+    <w:lsdException w:name="toc 5" w:uiPriority="39"/>
+    <w:lsdException w:name="toc 6" w:uiPriority="39"/>
+    <w:lsdException w:name="toc 7" w:uiPriority="39"/>
+    <w:lsdException w:name="toc 8" w:uiPriority="39"/>
+    <w:lsdException w:name="toc 9" w:uiPriority="39"/>
+    <w:lsdException w:name="caption" w:uiPriority="35" w:qFormat="1"/>
+    <w:lsdException w:name="Title" w:semiHidden="0" w:uiPriority="10" w:unhideWhenUsed="0" w:qFormat="1"/>
+    <w:lsdException w:name="Default Paragraph Font" w:uiPriority="1"/>
+    <w:lsdException w:name="Subtitle" w:semiHidden="0" w:uiPriority="11" w:unhideWhenUsed="0" w:qFormat="1"/>
+    <w:lsdException w:name="Strong" w:semiHidden="0" w:uiPriority="22" w:unhideWhenUsed="0" w:qFormat="1"/>
+    <w:lsdException w:name="Emphasis" w:semiHidden="0" w:uiPriority="20" w:unhideWhenUsed="0" w:qFormat="1"/>
+    <w:lsdException w:name="Table Grid" w:semiHidden="0" w:uiPriority="59" w:unhideWhenUsed="0"/>
+    <w:lsdException w:name="Placeholder Text" w:unhideWhenUsed="0"/>
+    <w:lsdException w:name="No Spacing" w:semiHidden="0" w:uiPriority="1" w:unhideWhenUsed="0" w:qFormat="1"/>
+    <w:lsdException w:name="Light Shading" w:semiHidden="0" w:uiPriority="60" w:unhideWhenUsed="0"/>
+    <w:lsdException w:name="Light List" w:semiHidden="0" w:uiPriority="61" w:unhideWhenUsed="0"/>
+    <w:lsdException w:name="Light Grid" w:semiHidden="0" w:uiPriority="62" w:unhideWhenUsed="0"/>
+    <w:lsdException w:name="Medium Shading 1" w:semiHidden="0" w:uiPriority="63" w:unhideWhenUsed="0"/>
+    <w:lsdException w:name="Medium Shading 2" w:semiHidden="0" w:uiPriority="64" w:unhideWhenUsed="0"/>
+    <w:lsdException w:name="Medium List 1" w:semiHidden="0" w:uiPriority="65" w:unhideWhenUsed="0"/>
+    <w:lsdException w:name="Medium List 2" w:semiHidden="0" w:uiPriority="66" w:unhideWhenUsed="0"/>
+    <w:lsdException w:name="Medium Grid 1" w:semiHidden="0" w:uiPriority="67" w:unhideWhenUsed="0"/>
+    <w:lsdException w:name="Medium Grid 2" w:semiHidden="0" w:uiPriority="68" w:unhideWhenUsed="0"/>
+    <w:lsdException w:name="Medium Grid 3" w:semiHidden="0" w:uiPriority="69" w:unhideWhenUsed="0"/>
+    <w:lsdException w:name="Dark List" w:semiHidden="0" w:uiPriority="70" w:unhideWhenUsed="0"/>
+    <w:lsdException w:name="Colorful Shading" w:semiHidden="0" w:uiPriority="71" w:unhideWhenUsed="0"/>
+    <w:lsdException w:name="Colorful List" w:semiHidden="0" w:uiPriority="72" w:unhideWhenUsed="0"/>
+    <w:lsdException w:name="Colorful Grid" w:semiHidden="0" w:uiPriority="73" w:unhideWhenUsed="0"/>
+    <w:lsdException w:name="Light Shading Accent 1" w:semiHidden="0" w:uiPriority="60" w:unhideWhenUsed="0"/>
+    <w:lsdException w:name="Light List Accent 1" w:semiHidden="0" w:uiPriority="61" w:unhideWhenUsed="0"/>
+    <w:lsdException w:name="Light Grid Accent 1" w:semiHidden="0" w:uiPriority="62" w:unhideWhenUsed="0"/>
+    <w:lsdException w:name="Medium Shading 1 Accent 1" w:semiHidden="0" w:uiPriority="63" w:unhideWhenUsed="0"/>
+    <w:lsdException w:name="Medium Shading 2 Accent 1" w:semiHidden="0" w:uiPriority="64" w:unhideWhenUsed="0"/>
+    <w:lsdException w:name="Medium List 1 Accent 1" w:semiHidden="0" w:uiPriority="65" w:unhideWhenUsed="0"/>
+    <w:lsdException w:name="Revision" w:unhideWhenUsed="0"/>
+    <w:lsdException w:name="List Paragraph" w:semiHidden="0" w:uiPriority="34" w:unhideWhenUsed="0" w:qFormat="1"/>
+    <w:lsdException w:name="Quote" w:semiHidden="0" w:uiPriority="29" w:unhideWhenUsed="0" w:qFormat="1"/>
+    <w:lsdException w:name="Intense Quote" w:semiHidden="0" w:uiPriority="30" w:unhideWhenUsed="0" w:qFormat="1"/>
+    <w:lsdException w:name="Medium List 2 Accent 1" w:semiHidden="0" w:uiPriority="66" w:unhideWhenUsed="0"/>
+    <w:lsdException w:name="Medium Grid 1 Accent 1" w:semiHidden="0" w:uiPriority="67" w:unhideWhenUsed="0"/>
+    <w:lsdException w:name="Medium Grid 2 Accent 1" w:semiHidden="0" w:uiPriority="68" w:unhideWhenUsed="0"/>
+    <w:lsdException w:name="Medium Grid 3 Accent 1" w:semiHidden="0" w:uiPriority="69" w:unhideWhenUsed="0"/>
+    <w:lsdException w:name="Dark List Accent 1" w:semiHidden="0" w:uiPriority="70" w:unhideWhenUsed="0"/>
+    <w:lsdException w:name="Colorful Shading Accent 1" w:semiHidden="0" w:uiPriority="71" w:unhideWhenUsed="0"/>
+    <w:lsdException w:name="Colorful List Accent 1" w:semiHidden="0" w:uiPriority="72" w:unhideWhenUsed="0"/>
+    <w:lsdException w:name="Colorful Grid Accent 1" w:semiHidden="0" w:uiPriority="73" w:unhideWhenUsed="0"/>
+    <w:lsdException w:name="Light Shading Accent 2" w:semiHidden="0" w:uiPriority="60" w:unhideWhenUsed="0"/>
+    <w:lsdException w:name="Light List Accent 2" w:semiHidden="0" w:uiPriority="61" w:unhideWhenUsed="0"/>
+    <w:lsdException w:name="Light Grid Accent 2" w:semiHidden="0" w:uiPriority="62" w:unhideWhenUsed="0"/>
+    <w:lsdException w:name="Medium Shading 1 Accent 2" w:semiHidden="0" w:uiPriority="63" w:unhideWhenUsed="0"/>
+    <w:lsdException w:name="Medium Shading 2 Accent 2" w:semiHidden="0" w:uiPriority="64" w:unhideWhenUsed="0"/>
+    <w:lsdException w:name="Medium List 1 Accent 2" w:semiHidden="0" w:uiPriority="65" w:unhideWhenUsed="0"/>
+    <w:lsdException w:name="Medium List 2 Accent 2" w:semiHidden="0" w:uiPriority="66" w:unhideWhenUsed="0"/>
+    <w:lsdException w:name="Medium Grid 1 Accent 2" w:semiHidden="0" w:uiPriority="67" w:unhideWhenUsed="0"/>
+    <w:lsdException w:name="Medium Grid 2 Accent 2" w:semiHidden="0" w:uiPriority="68" w:unhideWhenUsed="0"/>
+    <w:lsdException w:name="Medium Grid 3 Accent 2" w:semiHidden="0" w:uiPriority="69" w:unhideWhenUsed="0"/>
+    <w:lsdException w:name="Dark List Accent 2" w:semiHidden="0" w:uiPriority="70" w:unhideWhenUsed="0"/>
+    <w:lsdException w:name="Colorful Shading Accent 2" w:semiHidden="0" w:uiPriority="71" w:unhideWhenUsed="0"/>
+    <w:lsdException w:name="Colorful List Accent 2" w:semiHidden="0" w:uiPriority="72" w:unhideWhenUsed="0"/>
+    <w:lsdException w:name="Colorful Grid Accent 2" w:semiHidden="0" w:uiPriority="73" w:unhideWhenUsed="0"/>
+    <w:lsdException w:name="Light Shading Accent 3" w:semiHidden="0" w:uiPriority="60" w:unhideWhenUsed="0"/>
+    <w:lsdException w:name="Light List Accent 3" w:semiHidden="0" w:uiPriority="61" w:unhideWhenUsed="0"/>
+    <w:lsdException w:name="Light Grid Accent 3" w:semiHidden="0" w:uiPriority="62" w:unhideWhenUsed="0"/>
+    <w:lsdException w:name="Medium Shading 1 Accent 3" w:semiHidden="0" w:uiPriority="63" w:unhideWhenUsed="0"/>
+    <w:lsdException w:name="Medium Shading 2 Accent 3" w:semiHidden="0" w:uiPriority="64" w:unhideWhenUsed="0"/>
+    <w:lsdException w:name="Medium List 1 Accent 3" w:semiHidden="0" w:uiPriority="65" w:unhideWhenUsed="0"/>
+    <w:lsdException w:name="Medium List 2 Accent 3" w:semiHidden="0" w:uiPriority="66" w:unhideWhenUsed="0"/>
+    <w:lsdException w:name="Medium Grid 1 Accent 3" w:semiHidden="0" w:uiPriority="67" w:unhideWhenUsed="0"/>
+    <w:lsdException w:name="Medium Grid 2 Accent 3" w:semiHidden="0" w:uiPriority="68" w:unhideWhenUsed="0"/>
+    <w:lsdException w:name="Medium Grid 3 Accent 3" w:semiHidden="0" w:uiPriority="69" w:unhideWhenUsed="0"/>
+    <w:lsdException w:name="Dark List Accent 3" w:semiHidden="0" w:uiPriority="70" w:unhideWhenUsed="0"/>
+    <w:lsdException w:name="Colorful Shading Accent 3" w:semiHidden="0" w:uiPriority="71" w:unhideWhenUsed="0"/>
+    <w:lsdException w:name="Colorful List Accent 3" w:semiHidden="0" w:uiPriority="72" w:unhideWhenUsed="0"/>
+    <w:lsdException w:name="Colorful Grid Accent 3" w:semiHidden="0" w:uiPriority="73" w:unhideWhenUsed="0"/>
+    <w:lsdException w:name="Light Shading Accent 4" w:semiHidden="0" w:uiPriority="60" w:unhideWhenUsed="0"/>
+    <w:lsdException w:name="Light List Accent 4" w:semiHidden="0" w:uiPriority="61" w:unhideWhenUsed="0"/>
+    <w:lsdException w:name="Light Grid Accent 4" w:semiHidden="0" w:uiPriority="62" w:unhideWhenUsed="0"/>
+    <w:lsdException w:name="Medium Shading 1 Accent 4" w:semiHidden="0" w:uiPriority="63" w:unhideWhenUsed="0"/>
+    <w:lsdException w:name="Medium Shading 2 Accent 4" w:semiHidden="0" w:uiPriority="64" w:unhideWhenUsed="0"/>
+    <w:lsdException w:name="Medium List 1 Accent 4" w:semiHidden="0" w:uiPriority="65" w:unhideWhenUsed="0"/>
+    <w:lsdException w:name="Medium List 2 Accent 4" w:semiHidden="0" w:uiPriority="66" w:unhideWhenUsed="0"/>
+    <w:lsdException w:name="Medium Grid 1 Accent 4" w:semiHidden="0" w:uiPriority="67" w:unhideWhenUsed="0"/>
+    <w:lsdException w:name="Medium Grid 2 Accent 4" w:semiHidden="0" w:uiPriority="68" w:unhideWhenUsed="0"/>
+    <w:lsdException w:name="Medium Grid 3 Accent 4" w:semiHidden="0" w:uiPriority="69" w:unhideWhenUsed="0"/>
+    <w:lsdException w:name="Dark List Accent 4" w:semiHidden="0" w:uiPriority="70" w:unhideWhenUsed="0"/>
+    <w:lsdException w:name="Colorful Shading Accent 4" w:semiHidden="0" w:uiPriority="71" w:unhideWhenUsed="0"/>
+    <w:lsdException w:name="Colorful List Accent 4" w:semiHidden="0" w:uiPriority="72" w:unhideWhenUsed="0"/>
+    <w:lsdException w:name="Colorful Grid Accent 4" w:semiHidden="0" w:uiPriority="73" w:unhideWhenUsed="0"/>
+    <w:lsdException w:name="Light Shading Accent 5" w:semiHidden="0" w:uiPriority="60" w:unhideWhenUsed="0"/>
+    <w:lsdException w:name="Light List Accent 5" w:semiHidden="0" w:uiPriority="61" w:unhideWhenUsed="0"/>
+    <w:lsdException w:name="Light Grid Accent 5" w:semiHidden="0" w:uiPriority="62" w:unhideWhenUsed="0"/>
+    <w:lsdException w:name="Medium Shading 1 Accent 5" w:semiHidden="0" w:uiPriority="63" w:unhideWhenUsed="0"/>
+    <w:lsdException w:name="Medium Shading 2 Accent 5" w:semiHidden="0" w:uiPriority="64" w:unhideWhenUsed="0"/>
+    <w:lsdException w:name="Medium List 1 Accent 5" w:semiHidden="0" w:uiPriority="65" w:unhideWhenUsed="0"/>
+    <w:lsdException w:name="Medium List 2 Accent 5" w:semiHidden="0" w:uiPriority="66" w:unhideWhenUsed="0"/>
+    <w:lsdException w:name="Medium Grid 1 Accent 5" w:semiHidden="0" w:uiPriority="67" w:unhideWhenUsed="0"/>
+    <w:lsdException w:name="Medium Grid 2 Accent 5" w:semiHidden="0" w:uiPriority="68" w:unhideWhenUsed="0"/>
+    <w:lsdException w:name="Medium Grid 3 Accent 5" w:semiHidden="0" w:uiPriority="69" w:unhideWhenUsed="0"/>
+    <w:lsdException w:name="Dark List Accent 5" w:semiHidden="0" w:uiPriority="70" w:unhideWhenUsed="0"/>
+    <w:lsdException w:name="Colorful Shading Accent 5" w:semiHidden="0" w:uiPriority="71" w:unhideWhenUsed="0"/>
+    <w:lsdException w:name="Colorful List Accent 5" w:semiHidden="0" w:uiPriority="72" w:unhideWhenUsed="0"/>
+    <w:lsdException w:name="Colorful Grid Accent 5" w:semiHidden="0" w:uiPriority="73" w:unhideWhenUsed="0"/>
+    <w:lsdException w:name="Light Shading Accent 6" w:semiHidden="0" w:uiPriority="60" w:unhideWhenUsed="0"/>
+    <w:lsdException w:name="Light List Accent 6" w:semiHidden="0" w:uiPriority="61" w:unhideWhenUsed="0"/>
+    <w:lsdException w:name="Light Grid Accent 6" w:semiHidden="0" w:uiPriority="62" w:unhideWhenUsed="0"/>
+    <w:lsdException w:name="Medium Shading 1 Accent 6" w:semiHidden="0" w:uiPriority="63" w:unhideWhenUsed="0"/>
+    <w:lsdException w:name="Medium Shading 2 Accent 6" w:semiHidden="0" w:uiPriority="64" w:unhideWhenUsed="0"/>
+    <w:lsdException w:name="Medium List 1 Accent 6" w:semiHidden="0" w:uiPriority="65" w:unhideWhenUsed="0"/>
+    <w:lsdException w:name="Medium List 2 Accent 6" w:semiHidden="0" w:uiPriority="66" w:unhideWhenUsed="0"/>
+    <w:lsdException w:name="Medium Grid 1 Accent 6" w:semiHidden="0" w:uiPriority="67" w:unhideWhenUsed="0"/>
+    <w:lsdException w:name="Medium Grid 2 Accent 6" w:semiHidden="0" w:uiPriority="68" w:unhideWhenUsed="0"/>
+    <w:lsdException w:name="Medium Grid 3 Accent 6" w:semiHidden="0" w:uiPriority="69" w:unhideWhenUsed="0"/>
+    <w:lsdException w:name="Dark List Accent 6" w:semiHidden="0" w:uiPriority="70" w:unhideWhenUsed="0"/>
+    <w:lsdException w:name="Colorful Shading Accent 6" w:semiHidden="0" w:uiPriority="71" w:unhideWhenUsed="0"/>
+    <w:lsdException w:name="Colorful List Accent 6" w:semiHidden="0" w:uiPriority="72" w:unhideWhenUsed="0"/>
+    <w:lsdException w:name="Colorful Grid Accent 6" w:semiHidden="0" w:uiPriority="73" w:unhideWhenUsed="0"/>
+    <w:lsdException w:name="Subtle Emphasis" w:semiHidden="0" w:uiPriority="19" w:unhideWhenUsed="0" w:qFormat="1"/>
+    <w:lsdException w:name="Intense Emphasis" w:semiHidden="0" w:uiPriority="21" w:unhideWhenUsed="0" w:qFormat="1"/>
+    <w:lsdException w:name="Subtle Reference" w:semiHidden="0" w:uiPriority="31" w:unhideWhenUsed="0" w:qFormat="1"/>
+    <w:lsdException w:name="Intense Reference" w:semiHidden="0" w:uiPriority="32" w:unhideWhenUsed="0" w:qFormat="1"/>
+    <w:lsdException w:name="Book Title" w:semiHidden="0" w:uiPriority="33" w:unhideWhenUsed="0" w:qFormat="1"/>
+    <w:lsdException w:name="Bibliography" w:uiPriority="37"/>
+    <w:lsdException w:name="TOC Heading" w:uiPriority="39" w:qFormat="1"/>
+  </w:latentStyles>
+  <w:style w:type="paragraph" w:default="1" w:styleId="a">
+    <w:name w:val="Normal"/>
+    <w:qFormat/>
+  </w:style>
+  <w:style w:type="character" w:default="1" w:styleId="a0">
+    <w:name w:val="Default Paragraph Font"/>
+    <w:uiPriority w:val="1"/>
+    <w:semiHidden/>
+    <w:unhideWhenUsed/>
+  </w:style>
+  <w:style w:type="table" w:default="1" w:styleId="a1">
+    <w:name w:val="Normal Table"/>
+    <w:uiPriority w:val="99"/>
+    <w:semiHidden/>
+    <w:unhideWhenUsed/>
+    <w:tblPr>
+      <w:tblInd w:w="0" w:type="dxa"/>
+      <w:tblCellMar>
+        <w:top w:w="0" w:type="dxa"/>
+        <w:left w:w="108" w:type="dxa"/>
+        <w:bottom w:w="0" w:type="dxa"/>
+        <w:right w:w="108" w:type="dxa"/>
+      </w:tblCellMar>
+    </w:tblPr>
+  </w:style>
+  <w:style w:type="numbering" w:default="1" w:styleId="a2">
+    <w:name w:val="No List"/>
+    <w:uiPriority w:val="99"/>
+    <w:semiHidden/>
+    <w:unhideWhenUsed/>
+  </w:style>
+  <w:style w:type="character" w:styleId="a3">
+    <w:name w:val="Placeholder Text"/>
+    <w:basedOn w:val="a0"/>
+    <w:uiPriority w:val="99"/>
+    <w:semiHidden/>
+    <w:rsid w:val="00BF6D7F"/>
+    <w:rPr>
+      <w:color w:val="808080"/>
+    </w:rPr>
+  </w:style>
+</w:styles>
+</file>
+
+<file path=word/glossary/webSettings.xml><?xml version="1.0" encoding="utf-8"?>
+<w:webSettings xmlns:mc="http://schemas.openxmlformats.org/markup-compatibility/2006" xmlns:r="http://schemas.openxmlformats.org/officeDocument/2006/relationships" xmlns:w="http://schemas.openxmlformats.org/wordprocessingml/2006/main" xmlns:w14="http://schemas.microsoft.com/office/word/2010/wordml" mc:Ignorable="w14">
+  <w:optimizeForBrowser/>
+  <w:allowPNG/>
+</w:webSettings>
+</file>
+
 <file path=word/theme/theme1.xml><?xml version="1.0" encoding="utf-8"?>
 <a:theme xmlns:a="http://schemas.openxmlformats.org/drawingml/2006/main" name="Тема Office">
   <a:themeElements>
@@ -9789,7 +11175,7 @@
 </file>
 
 <file path=customXml/itemProps1.xml><?xml version="1.0" encoding="utf-8"?>
-<ds:datastoreItem xmlns:ds="http://schemas.openxmlformats.org/officeDocument/2006/customXml" ds:itemID="{109F8ED3-4810-4293-8742-1812FF187ED1}">
+<ds:datastoreItem xmlns:ds="http://schemas.openxmlformats.org/officeDocument/2006/customXml" ds:itemID="{160CA18A-F656-4DA0-8F42-E1AE0C5B22E2}">
   <ds:schemaRefs>
     <ds:schemaRef ds:uri="http://schemas.openxmlformats.org/officeDocument/2006/bibliography"/>
   </ds:schemaRefs>

</xml_diff>